<commit_message>
Supplemented translation draft of post about Mockist TDD
</commit_message>
<xml_diff>
--- a/Java/Architecture and Design/TDD/Mockist (Outside-in) TDD Overview.docx
+++ b/Java/Architecture and Design/TDD/Mockist (Outside-in) TDD Overview.docx
@@ -260,16 +260,7 @@
           <w:szCs w:val="28"/>
           <w:lang w:val="ru-RU"/>
         </w:rPr>
-        <w:t>,</w:t>
-      </w:r>
-      <w:r>
-        <w:rPr>
-          <w:rFonts w:ascii="Georgia" w:hAnsi="Georgia"/>
-          <w:sz w:val="28"/>
-          <w:szCs w:val="28"/>
-          <w:lang w:val="ru-RU"/>
-        </w:rPr>
-        <w:t xml:space="preserve"> тесты в конечном итоге </w:t>
+        <w:t xml:space="preserve">, тесты в конечном итоге </w:t>
       </w:r>
       <w:r>
         <w:rPr>
@@ -739,16 +730,7 @@
           <w:szCs w:val="28"/>
           <w:lang w:val="ru-RU"/>
         </w:rPr>
-        <w:t>и используются</w:t>
-      </w:r>
-      <w:r>
-        <w:rPr>
-          <w:rFonts w:ascii="Georgia" w:hAnsi="Georgia"/>
-          <w:sz w:val="28"/>
-          <w:szCs w:val="28"/>
-          <w:lang w:val="ru-RU"/>
-        </w:rPr>
-        <w:t xml:space="preserve"> на границах уровней приложения.</w:t>
+        <w:t>и используются на границах уровней приложения.</w:t>
       </w:r>
     </w:p>
     <w:p>
@@ -971,7 +953,6 @@
           <w:b/>
           <w:sz w:val="36"/>
           <w:szCs w:val="36"/>
-          <w:lang w:val="ru-RU"/>
         </w:rPr>
       </w:pPr>
       <w:r>
@@ -980,7 +961,6 @@
           <w:b/>
           <w:sz w:val="36"/>
           <w:szCs w:val="36"/>
-          <w:lang w:val="ru-RU"/>
         </w:rPr>
         <w:t>Association vs Composition vs Aggregation</w:t>
       </w:r>
@@ -992,7 +972,6 @@
           <w:rFonts w:ascii="Georgia" w:hAnsi="Georgia"/>
           <w:sz w:val="2"/>
           <w:szCs w:val="2"/>
-          <w:lang w:val="ru-RU"/>
         </w:rPr>
       </w:pPr>
     </w:p>
@@ -1003,17 +982,75 @@
           <w:rFonts w:ascii="Georgia" w:hAnsi="Georgia"/>
           <w:sz w:val="28"/>
           <w:szCs w:val="28"/>
-          <w:lang w:val="ru-RU"/>
-        </w:rPr>
-      </w:pPr>
-      <w:r>
-        <w:rPr>
-          <w:rFonts w:ascii="Georgia" w:hAnsi="Georgia"/>
-          <w:sz w:val="28"/>
-          <w:szCs w:val="28"/>
-          <w:lang w:val="ru-RU"/>
-        </w:rPr>
-        <w:t xml:space="preserve">Рассмотрим отношения между модулями </w:t>
+        </w:rPr>
+      </w:pPr>
+      <w:r>
+        <w:rPr>
+          <w:rFonts w:ascii="Georgia" w:hAnsi="Georgia"/>
+          <w:sz w:val="28"/>
+          <w:szCs w:val="28"/>
+          <w:lang w:val="ru-RU"/>
+        </w:rPr>
+        <w:t>Рассмотрим</w:t>
+      </w:r>
+      <w:r>
+        <w:rPr>
+          <w:rFonts w:ascii="Georgia" w:hAnsi="Georgia"/>
+          <w:sz w:val="28"/>
+          <w:szCs w:val="28"/>
+        </w:rPr>
+        <w:t xml:space="preserve"> </w:t>
+      </w:r>
+      <w:r>
+        <w:rPr>
+          <w:rFonts w:ascii="Georgia" w:hAnsi="Georgia"/>
+          <w:sz w:val="28"/>
+          <w:szCs w:val="28"/>
+          <w:lang w:val="ru-RU"/>
+        </w:rPr>
+        <w:t>отношения</w:t>
+      </w:r>
+      <w:r>
+        <w:rPr>
+          <w:rFonts w:ascii="Georgia" w:hAnsi="Georgia"/>
+          <w:sz w:val="28"/>
+          <w:szCs w:val="28"/>
+        </w:rPr>
+        <w:t xml:space="preserve"> </w:t>
+      </w:r>
+      <w:r>
+        <w:rPr>
+          <w:rFonts w:ascii="Georgia" w:hAnsi="Georgia"/>
+          <w:sz w:val="28"/>
+          <w:szCs w:val="28"/>
+          <w:lang w:val="ru-RU"/>
+        </w:rPr>
+        <w:t>между</w:t>
+      </w:r>
+      <w:r>
+        <w:rPr>
+          <w:rFonts w:ascii="Georgia" w:hAnsi="Georgia"/>
+          <w:sz w:val="28"/>
+          <w:szCs w:val="28"/>
+        </w:rPr>
+        <w:t xml:space="preserve"> </w:t>
+      </w:r>
+      <w:r>
+        <w:rPr>
+          <w:rFonts w:ascii="Georgia" w:hAnsi="Georgia"/>
+          <w:sz w:val="28"/>
+          <w:szCs w:val="28"/>
+          <w:lang w:val="ru-RU"/>
+        </w:rPr>
+        <w:t>модулями</w:t>
+      </w:r>
+      <w:r>
+        <w:rPr>
+          <w:rFonts w:ascii="Georgia" w:hAnsi="Georgia"/>
+          <w:sz w:val="28"/>
+          <w:szCs w:val="28"/>
+        </w:rPr>
+        <w:t xml:space="preserve"> </w:t>
       </w:r>
       <w:r>
         <w:rPr>
@@ -1029,7 +1066,6 @@
           <w:rFonts w:ascii="Georgia" w:hAnsi="Georgia"/>
           <w:sz w:val="28"/>
           <w:szCs w:val="28"/>
-          <w:lang w:val="ru-RU"/>
         </w:rPr>
         <w:t xml:space="preserve">, </w:t>
       </w:r>
@@ -1047,7 +1083,6 @@
           <w:rFonts w:ascii="Georgia" w:hAnsi="Georgia"/>
           <w:sz w:val="28"/>
           <w:szCs w:val="28"/>
-          <w:lang w:val="ru-RU"/>
         </w:rPr>
         <w:t xml:space="preserve"> </w:t>
       </w:r>
@@ -1058,7 +1093,15 @@
           <w:szCs w:val="28"/>
           <w:lang w:val="ru-RU"/>
         </w:rPr>
-        <w:t xml:space="preserve">и </w:t>
+        <w:t>и</w:t>
+      </w:r>
+      <w:r>
+        <w:rPr>
+          <w:rFonts w:ascii="Georgia" w:hAnsi="Georgia"/>
+          <w:sz w:val="28"/>
+          <w:szCs w:val="28"/>
+        </w:rPr>
+        <w:t xml:space="preserve"> </w:t>
       </w:r>
       <w:r>
         <w:rPr>
@@ -1074,7 +1117,6 @@
           <w:rFonts w:ascii="Georgia" w:hAnsi="Georgia"/>
           <w:sz w:val="28"/>
           <w:szCs w:val="28"/>
-          <w:lang w:val="ru-RU"/>
         </w:rPr>
         <w:t>:</w:t>
       </w:r>
@@ -1087,7 +1129,6 @@
           <w:rFonts w:ascii="Georgia" w:hAnsi="Georgia"/>
           <w:sz w:val="28"/>
           <w:szCs w:val="28"/>
-          <w:lang w:val="ru-RU"/>
         </w:rPr>
       </w:pPr>
     </w:p>
@@ -2169,43 +2210,7 @@
           <w:szCs w:val="28"/>
           <w:lang w:val="ru-RU"/>
         </w:rPr>
-        <w:t>, т</w:t>
-      </w:r>
-      <w:r>
-        <w:rPr>
-          <w:rFonts w:ascii="Georgia" w:hAnsi="Georgia"/>
-          <w:sz w:val="28"/>
-          <w:szCs w:val="28"/>
-          <w:lang w:val="ru-RU"/>
-        </w:rPr>
-        <w:t>.</w:t>
-      </w:r>
-      <w:r>
-        <w:rPr>
-          <w:rFonts w:ascii="Georgia" w:hAnsi="Georgia"/>
-          <w:sz w:val="28"/>
-          <w:szCs w:val="28"/>
-          <w:lang w:val="ru-RU"/>
-        </w:rPr>
-        <w:t>е</w:t>
-      </w:r>
-      <w:r>
-        <w:rPr>
-          <w:rFonts w:ascii="Georgia" w:hAnsi="Georgia"/>
-          <w:sz w:val="28"/>
-          <w:szCs w:val="28"/>
-          <w:lang w:val="ru-RU"/>
-        </w:rPr>
-        <w:t>.</w:t>
-      </w:r>
-      <w:r>
-        <w:rPr>
-          <w:rFonts w:ascii="Georgia" w:hAnsi="Georgia"/>
-          <w:sz w:val="28"/>
-          <w:szCs w:val="28"/>
-          <w:lang w:val="ru-RU"/>
-        </w:rPr>
-        <w:t xml:space="preserve"> их жизненный цикл не контролируется жизненным циклом </w:t>
+        <w:t xml:space="preserve">, т.е. их жизненный цикл не контролируется жизненным циклом </w:t>
       </w:r>
       <w:r>
         <w:rPr>
@@ -2474,16 +2479,7 @@
           <w:szCs w:val="28"/>
           <w:lang w:val="ru-RU"/>
         </w:rPr>
-        <w:t>ов</w:t>
-      </w:r>
-      <w:r>
-        <w:rPr>
-          <w:rFonts w:ascii="Georgia" w:hAnsi="Georgia"/>
-          <w:sz w:val="28"/>
-          <w:szCs w:val="28"/>
-          <w:lang w:val="ru-RU"/>
-        </w:rPr>
-        <w:t xml:space="preserve"> в контексте </w:t>
+        <w:t xml:space="preserve">ов в контексте </w:t>
       </w:r>
       <w:r>
         <w:rPr>
@@ -2564,25 +2560,7 @@
           <w:szCs w:val="28"/>
           <w:lang w:val="ru-RU"/>
         </w:rPr>
-        <w:t xml:space="preserve"> языком</w:t>
-      </w:r>
-      <w:r>
-        <w:rPr>
-          <w:rFonts w:ascii="Georgia" w:hAnsi="Georgia"/>
-          <w:sz w:val="28"/>
-          <w:szCs w:val="28"/>
-          <w:lang w:val="ru-RU"/>
-        </w:rPr>
-        <w:t xml:space="preserve"> и парадигмой</w:t>
-      </w:r>
-      <w:r>
-        <w:rPr>
-          <w:rFonts w:ascii="Georgia" w:hAnsi="Georgia"/>
-          <w:sz w:val="28"/>
-          <w:szCs w:val="28"/>
-          <w:lang w:val="ru-RU"/>
-        </w:rPr>
-        <w:t xml:space="preserve"> программирования. Другие границы</w:t>
+        <w:t xml:space="preserve"> языком и парадигмой программирования. Другие границы</w:t>
       </w:r>
       <w:r>
         <w:rPr>
@@ -4223,16 +4201,7 @@
           <w:szCs w:val="28"/>
           <w:lang w:val="ru-RU"/>
         </w:rPr>
-        <w:t>решени</w:t>
-      </w:r>
-      <w:r>
-        <w:rPr>
-          <w:rFonts w:ascii="Georgia" w:hAnsi="Georgia"/>
-          <w:sz w:val="28"/>
-          <w:szCs w:val="28"/>
-          <w:lang w:val="ru-RU"/>
-        </w:rPr>
-        <w:t xml:space="preserve">й, которые позволят </w:t>
+        <w:t xml:space="preserve">решений, которые позволят </w:t>
       </w:r>
       <w:r>
         <w:rPr>
@@ -4623,17 +4592,7 @@
           <w:szCs w:val="28"/>
           <w:lang w:val="ru-RU"/>
         </w:rPr>
-        <w:t>Payments</w:t>
-      </w:r>
-      <w:r>
-        <w:rPr>
-          <w:rFonts w:ascii="Georgia" w:hAnsi="Georgia"/>
-          <w:b/>
-          <w:sz w:val="28"/>
-          <w:szCs w:val="28"/>
-          <w:lang w:val="ru-RU"/>
-        </w:rPr>
-        <w:t>:</w:t>
+        <w:t>Payments:</w:t>
       </w:r>
       <w:r>
         <w:rPr>
@@ -4721,17 +4680,7 @@
           <w:szCs w:val="28"/>
           <w:lang w:val="ru-RU"/>
         </w:rPr>
-        <w:t>Delivery</w:t>
-      </w:r>
-      <w:r>
-        <w:rPr>
-          <w:rFonts w:ascii="Georgia" w:hAnsi="Georgia"/>
-          <w:b/>
-          <w:sz w:val="28"/>
-          <w:szCs w:val="28"/>
-          <w:lang w:val="ru-RU"/>
-        </w:rPr>
-        <w:t>:</w:t>
+        <w:t>Delivery:</w:t>
       </w:r>
       <w:r>
         <w:rPr>
@@ -4784,17 +4733,7 @@
           <w:szCs w:val="28"/>
           <w:lang w:val="ru-RU"/>
         </w:rPr>
-        <w:t>Notification</w:t>
-      </w:r>
-      <w:r>
-        <w:rPr>
-          <w:rFonts w:ascii="Georgia" w:hAnsi="Georgia"/>
-          <w:b/>
-          <w:sz w:val="28"/>
-          <w:szCs w:val="28"/>
-          <w:lang w:val="ru-RU"/>
-        </w:rPr>
-        <w:t>:</w:t>
+        <w:t>Notification:</w:t>
       </w:r>
       <w:r>
         <w:rPr>
@@ -5195,16 +5134,7 @@
           <w:szCs w:val="28"/>
           <w:lang w:val="ru-RU"/>
         </w:rPr>
-        <w:t>И</w:t>
-      </w:r>
-      <w:r>
-        <w:rPr>
-          <w:rFonts w:ascii="Georgia" w:hAnsi="Georgia"/>
-          <w:sz w:val="28"/>
-          <w:szCs w:val="28"/>
-          <w:lang w:val="ru-RU"/>
-        </w:rPr>
-        <w:t xml:space="preserve">спользование </w:t>
+        <w:t xml:space="preserve">Использование </w:t>
       </w:r>
       <w:r>
         <w:rPr>
@@ -5230,16 +5160,7 @@
           <w:szCs w:val="28"/>
           <w:lang w:val="ru-RU"/>
         </w:rPr>
-        <w:t>ов в</w:t>
-      </w:r>
-      <w:r>
-        <w:rPr>
-          <w:rFonts w:ascii="Georgia" w:hAnsi="Georgia"/>
-          <w:sz w:val="28"/>
-          <w:szCs w:val="28"/>
-          <w:lang w:val="ru-RU"/>
-        </w:rPr>
-        <w:t xml:space="preserve"> качестве инструмента </w:t>
+        <w:t xml:space="preserve">ов в качестве инструмента </w:t>
       </w:r>
       <w:r>
         <w:rPr>
@@ -5257,43 +5178,7 @@
           <w:szCs w:val="28"/>
           <w:lang w:val="ru-RU"/>
         </w:rPr>
-        <w:t xml:space="preserve"> позволяет </w:t>
-      </w:r>
-      <w:r>
-        <w:rPr>
-          <w:rFonts w:ascii="Georgia" w:hAnsi="Georgia"/>
-          <w:sz w:val="28"/>
-          <w:szCs w:val="28"/>
-          <w:lang w:val="ru-RU"/>
-        </w:rPr>
-        <w:t xml:space="preserve">избежать </w:t>
-      </w:r>
-      <w:r>
-        <w:rPr>
-          <w:rFonts w:ascii="Georgia" w:hAnsi="Georgia"/>
-          <w:sz w:val="28"/>
-          <w:szCs w:val="28"/>
-          <w:lang w:val="ru-RU"/>
-        </w:rPr>
-        <w:t>описанных выше</w:t>
-      </w:r>
-      <w:r>
-        <w:rPr>
-          <w:rFonts w:ascii="Georgia" w:hAnsi="Georgia"/>
-          <w:sz w:val="28"/>
-          <w:szCs w:val="28"/>
-          <w:lang w:val="ru-RU"/>
-        </w:rPr>
-        <w:t xml:space="preserve"> проблем и неудобств</w:t>
-      </w:r>
-      <w:r>
-        <w:rPr>
-          <w:rFonts w:ascii="Georgia" w:hAnsi="Georgia"/>
-          <w:sz w:val="28"/>
-          <w:szCs w:val="28"/>
-          <w:lang w:val="ru-RU"/>
-        </w:rPr>
-        <w:t>.</w:t>
+        <w:t xml:space="preserve"> позволяет избежать описанных выше проблем и неудобств.</w:t>
       </w:r>
     </w:p>
     <w:p>
@@ -5351,7 +5236,35 @@
           <w:szCs w:val="28"/>
           <w:lang w:val="ru-RU"/>
         </w:rPr>
-        <w:t>ов в качестве инструмента проектирования</w:t>
+        <w:t xml:space="preserve">ов в качестве инструмента проектирования </w:t>
+      </w:r>
+      <w:r>
+        <w:rPr>
+          <w:rFonts w:ascii="Georgia" w:hAnsi="Georgia"/>
+          <w:sz w:val="28"/>
+          <w:szCs w:val="28"/>
+          <w:lang w:val="ru-RU"/>
+        </w:rPr>
+        <w:t xml:space="preserve">имеет больше смысла при использовании </w:t>
+      </w:r>
+      <w:r>
+        <w:rPr>
+          <w:rFonts w:ascii="Georgia" w:hAnsi="Georgia"/>
+          <w:b/>
+          <w:sz w:val="28"/>
+          <w:szCs w:val="28"/>
+          <w:lang w:val="ru-RU"/>
+        </w:rPr>
+        <w:t>Outside-In TDD (London School)</w:t>
+      </w:r>
+      <w:r>
+        <w:rPr>
+          <w:rFonts w:ascii="Georgia" w:hAnsi="Georgia"/>
+          <w:sz w:val="28"/>
+          <w:szCs w:val="28"/>
+          <w:lang w:val="ru-RU"/>
+        </w:rPr>
+        <w:t>.</w:t>
       </w:r>
       <w:r>
         <w:rPr>
@@ -5369,26 +5282,77 @@
           <w:szCs w:val="28"/>
           <w:lang w:val="ru-RU"/>
         </w:rPr>
-        <w:t xml:space="preserve">имеет больше смысла при использовании </w:t>
-      </w:r>
-      <w:r>
-        <w:rPr>
-          <w:rFonts w:ascii="Georgia" w:hAnsi="Georgia"/>
-          <w:b/>
-          <w:sz w:val="28"/>
-          <w:szCs w:val="28"/>
-          <w:lang w:val="ru-RU"/>
-        </w:rPr>
-        <w:t>Outside-In TDD (London School)</w:t>
-      </w:r>
-      <w:r>
-        <w:rPr>
-          <w:rFonts w:ascii="Georgia" w:hAnsi="Georgia"/>
-          <w:sz w:val="28"/>
-          <w:szCs w:val="28"/>
-          <w:lang w:val="ru-RU"/>
-        </w:rPr>
-        <w:t>.</w:t>
+        <w:t xml:space="preserve">Этот стиль TDD сосредоточен на </w:t>
+      </w:r>
+      <w:r>
+        <w:rPr>
+          <w:rFonts w:ascii="Georgia" w:hAnsi="Georgia"/>
+          <w:sz w:val="28"/>
+          <w:szCs w:val="28"/>
+          <w:lang w:val="ru-RU"/>
+        </w:rPr>
+        <w:t>разделении</w:t>
+      </w:r>
+      <w:r>
+        <w:rPr>
+          <w:rFonts w:ascii="Georgia" w:hAnsi="Georgia"/>
+          <w:sz w:val="28"/>
+          <w:szCs w:val="28"/>
+          <w:lang w:val="ru-RU"/>
+        </w:rPr>
+        <w:t xml:space="preserve"> большой проблемы на более мелкие. </w:t>
+      </w:r>
+      <w:r>
+        <w:rPr>
+          <w:rFonts w:ascii="Georgia" w:hAnsi="Georgia"/>
+          <w:sz w:val="28"/>
+          <w:szCs w:val="28"/>
+          <w:lang w:val="ru-RU"/>
+        </w:rPr>
+        <w:t xml:space="preserve">Работа начинается с рассмотрения </w:t>
+      </w:r>
+      <w:r>
+        <w:rPr>
+          <w:rFonts w:ascii="Georgia" w:hAnsi="Georgia"/>
+          <w:sz w:val="28"/>
+          <w:szCs w:val="28"/>
+        </w:rPr>
+        <w:t>Macro</w:t>
+      </w:r>
+      <w:r>
+        <w:rPr>
+          <w:rFonts w:ascii="Georgia" w:hAnsi="Georgia"/>
+          <w:sz w:val="28"/>
+          <w:szCs w:val="28"/>
+          <w:lang w:val="ru-RU"/>
+        </w:rPr>
+        <w:t>-</w:t>
+      </w:r>
+      <w:r>
+        <w:rPr>
+          <w:rFonts w:ascii="Georgia" w:hAnsi="Georgia"/>
+          <w:sz w:val="28"/>
+          <w:szCs w:val="28"/>
+          <w:lang w:val="ru-RU"/>
+        </w:rPr>
+        <w:t>поведения</w:t>
+      </w:r>
+      <w:r>
+        <w:rPr>
+          <w:rFonts w:ascii="Georgia" w:hAnsi="Georgia"/>
+          <w:sz w:val="28"/>
+          <w:szCs w:val="28"/>
+          <w:lang w:val="ru-RU"/>
+        </w:rPr>
+        <w:t xml:space="preserve"> (</w:t>
+      </w:r>
+      <w:r>
+        <w:rPr>
+          <w:rFonts w:ascii="Georgia" w:hAnsi="Georgia"/>
+          <w:sz w:val="28"/>
+          <w:szCs w:val="28"/>
+        </w:rPr>
+        <w:t>main</w:t>
       </w:r>
       <w:r>
         <w:rPr>
@@ -5404,62 +5368,53 @@
           <w:rFonts w:ascii="Georgia" w:hAnsi="Georgia"/>
           <w:sz w:val="28"/>
           <w:szCs w:val="28"/>
-          <w:lang w:val="ru-RU"/>
-        </w:rPr>
-        <w:t xml:space="preserve">Этот стиль TDD сосредоточен на </w:t>
-      </w:r>
-      <w:r>
-        <w:rPr>
-          <w:rFonts w:ascii="Georgia" w:hAnsi="Georgia"/>
-          <w:sz w:val="28"/>
-          <w:szCs w:val="28"/>
-          <w:lang w:val="ru-RU"/>
-        </w:rPr>
-        <w:t>разделении</w:t>
-      </w:r>
-      <w:r>
-        <w:rPr>
-          <w:rFonts w:ascii="Georgia" w:hAnsi="Georgia"/>
-          <w:sz w:val="28"/>
-          <w:szCs w:val="28"/>
-          <w:lang w:val="ru-RU"/>
-        </w:rPr>
-        <w:t xml:space="preserve"> большой проблемы на более мелкие. </w:t>
-      </w:r>
-      <w:r>
-        <w:rPr>
-          <w:rFonts w:ascii="Georgia" w:hAnsi="Georgia"/>
-          <w:sz w:val="28"/>
-          <w:szCs w:val="28"/>
-          <w:lang w:val="ru-RU"/>
-        </w:rPr>
-        <w:t xml:space="preserve">Работа начинается с рассмотрения </w:t>
-      </w:r>
-      <w:r>
-        <w:rPr>
-          <w:rFonts w:ascii="Georgia" w:hAnsi="Georgia"/>
-          <w:sz w:val="28"/>
-          <w:szCs w:val="28"/>
-        </w:rPr>
-        <w:t>Macro</w:t>
-      </w:r>
-      <w:r>
-        <w:rPr>
-          <w:rFonts w:ascii="Georgia" w:hAnsi="Georgia"/>
-          <w:sz w:val="28"/>
-          <w:szCs w:val="28"/>
-          <w:lang w:val="ru-RU"/>
-        </w:rPr>
-        <w:t>-</w:t>
-      </w:r>
-      <w:r>
-        <w:rPr>
-          <w:rFonts w:ascii="Georgia" w:hAnsi="Georgia"/>
-          <w:sz w:val="28"/>
-          <w:szCs w:val="28"/>
-          <w:lang w:val="ru-RU"/>
-        </w:rPr>
-        <w:t>поведения</w:t>
+        </w:rPr>
+        <w:t>flow</w:t>
+      </w:r>
+      <w:r>
+        <w:rPr>
+          <w:rFonts w:ascii="Georgia" w:hAnsi="Georgia"/>
+          <w:sz w:val="28"/>
+          <w:szCs w:val="28"/>
+          <w:lang w:val="ru-RU"/>
+        </w:rPr>
+        <w:t xml:space="preserve">), </w:t>
+      </w:r>
+      <w:r>
+        <w:rPr>
+          <w:rFonts w:ascii="Georgia" w:hAnsi="Georgia"/>
+          <w:sz w:val="28"/>
+          <w:szCs w:val="28"/>
+          <w:lang w:val="ru-RU"/>
+        </w:rPr>
+        <w:t>разделяя его на более мелкие элементы поведения, пока элементы/части</w:t>
+      </w:r>
+      <w:r>
+        <w:rPr>
+          <w:rFonts w:ascii="Georgia" w:hAnsi="Georgia"/>
+          <w:sz w:val="28"/>
+          <w:szCs w:val="28"/>
+          <w:lang w:val="ru-RU"/>
+        </w:rPr>
+        <w:t xml:space="preserve"> поведения не будут достаточно малы, чтобы быть </w:t>
+      </w:r>
+      <w:r>
+        <w:rPr>
+          <w:rFonts w:ascii="Georgia" w:hAnsi="Georgia"/>
+          <w:sz w:val="28"/>
+          <w:szCs w:val="28"/>
+          <w:lang w:val="ru-RU"/>
+        </w:rPr>
+        <w:t xml:space="preserve">достаточно </w:t>
+      </w:r>
+      <w:r>
+        <w:rPr>
+          <w:rFonts w:ascii="Georgia" w:hAnsi="Georgia"/>
+          <w:sz w:val="28"/>
+          <w:szCs w:val="28"/>
+          <w:lang w:val="ru-RU"/>
+        </w:rPr>
+        <w:t>сплоченными</w:t>
       </w:r>
       <w:r>
         <w:rPr>
@@ -5476,7 +5431,7 @@
           <w:sz w:val="28"/>
           <w:szCs w:val="28"/>
         </w:rPr>
-        <w:t>main</w:t>
+        <w:t>High</w:t>
       </w:r>
       <w:r>
         <w:rPr>
@@ -5493,52 +5448,52 @@
           <w:sz w:val="28"/>
           <w:szCs w:val="28"/>
         </w:rPr>
-        <w:t>flow</w:t>
-      </w:r>
-      <w:r>
-        <w:rPr>
-          <w:rFonts w:ascii="Georgia" w:hAnsi="Georgia"/>
-          <w:sz w:val="28"/>
-          <w:szCs w:val="28"/>
-          <w:lang w:val="ru-RU"/>
-        </w:rPr>
-        <w:t xml:space="preserve">), </w:t>
-      </w:r>
-      <w:r>
-        <w:rPr>
-          <w:rFonts w:ascii="Georgia" w:hAnsi="Georgia"/>
-          <w:sz w:val="28"/>
-          <w:szCs w:val="28"/>
-          <w:lang w:val="ru-RU"/>
-        </w:rPr>
-        <w:t>разделяя его на более мелкие элементы поведения, пока элементы/части</w:t>
-      </w:r>
-      <w:r>
-        <w:rPr>
-          <w:rFonts w:ascii="Georgia" w:hAnsi="Georgia"/>
-          <w:sz w:val="28"/>
-          <w:szCs w:val="28"/>
-          <w:lang w:val="ru-RU"/>
-        </w:rPr>
-        <w:t xml:space="preserve"> поведения не будут достаточно малы, чтобы быть </w:t>
-      </w:r>
-      <w:r>
-        <w:rPr>
-          <w:rFonts w:ascii="Georgia" w:hAnsi="Georgia"/>
-          <w:sz w:val="28"/>
-          <w:szCs w:val="28"/>
-          <w:lang w:val="ru-RU"/>
-        </w:rPr>
-        <w:t xml:space="preserve">достаточно </w:t>
-      </w:r>
-      <w:r>
-        <w:rPr>
-          <w:rFonts w:ascii="Georgia" w:hAnsi="Georgia"/>
-          <w:sz w:val="28"/>
-          <w:szCs w:val="28"/>
-          <w:lang w:val="ru-RU"/>
-        </w:rPr>
-        <w:t>сплоченными</w:t>
+        <w:t>Cohesion</w:t>
+      </w:r>
+      <w:r>
+        <w:rPr>
+          <w:rFonts w:ascii="Georgia" w:hAnsi="Georgia"/>
+          <w:sz w:val="28"/>
+          <w:szCs w:val="28"/>
+          <w:lang w:val="ru-RU"/>
+        </w:rPr>
+        <w:t>)</w:t>
+      </w:r>
+      <w:r>
+        <w:rPr>
+          <w:rFonts w:ascii="Georgia" w:hAnsi="Georgia"/>
+          <w:sz w:val="28"/>
+          <w:szCs w:val="28"/>
+          <w:lang w:val="ru-RU"/>
+        </w:rPr>
+        <w:t xml:space="preserve"> или</w:t>
+      </w:r>
+      <w:r>
+        <w:rPr>
+          <w:rFonts w:ascii="Georgia" w:hAnsi="Georgia"/>
+          <w:sz w:val="28"/>
+          <w:szCs w:val="28"/>
+          <w:lang w:val="ru-RU"/>
+        </w:rPr>
+        <w:t>/и</w:t>
+      </w:r>
+      <w:r>
+        <w:rPr>
+          <w:rFonts w:ascii="Georgia" w:hAnsi="Georgia"/>
+          <w:sz w:val="28"/>
+          <w:szCs w:val="28"/>
+          <w:lang w:val="ru-RU"/>
+        </w:rPr>
+        <w:t xml:space="preserve"> иметь единственную причину для изменения</w:t>
+      </w:r>
+      <w:r>
+        <w:rPr>
+          <w:rFonts w:ascii="Georgia" w:hAnsi="Georgia"/>
+          <w:sz w:val="28"/>
+          <w:szCs w:val="28"/>
+          <w:lang w:val="ru-RU"/>
+        </w:rPr>
+        <w:t>/обязанность</w:t>
       </w:r>
       <w:r>
         <w:rPr>
@@ -5555,85 +5510,6 @@
           <w:sz w:val="28"/>
           <w:szCs w:val="28"/>
         </w:rPr>
-        <w:t>High</w:t>
-      </w:r>
-      <w:r>
-        <w:rPr>
-          <w:rFonts w:ascii="Georgia" w:hAnsi="Georgia"/>
-          <w:sz w:val="28"/>
-          <w:szCs w:val="28"/>
-          <w:lang w:val="ru-RU"/>
-        </w:rPr>
-        <w:t xml:space="preserve"> </w:t>
-      </w:r>
-      <w:r>
-        <w:rPr>
-          <w:rFonts w:ascii="Georgia" w:hAnsi="Georgia"/>
-          <w:sz w:val="28"/>
-          <w:szCs w:val="28"/>
-        </w:rPr>
-        <w:t>Cohesion</w:t>
-      </w:r>
-      <w:r>
-        <w:rPr>
-          <w:rFonts w:ascii="Georgia" w:hAnsi="Georgia"/>
-          <w:sz w:val="28"/>
-          <w:szCs w:val="28"/>
-          <w:lang w:val="ru-RU"/>
-        </w:rPr>
-        <w:t>)</w:t>
-      </w:r>
-      <w:r>
-        <w:rPr>
-          <w:rFonts w:ascii="Georgia" w:hAnsi="Georgia"/>
-          <w:sz w:val="28"/>
-          <w:szCs w:val="28"/>
-          <w:lang w:val="ru-RU"/>
-        </w:rPr>
-        <w:t xml:space="preserve"> или</w:t>
-      </w:r>
-      <w:r>
-        <w:rPr>
-          <w:rFonts w:ascii="Georgia" w:hAnsi="Georgia"/>
-          <w:sz w:val="28"/>
-          <w:szCs w:val="28"/>
-          <w:lang w:val="ru-RU"/>
-        </w:rPr>
-        <w:t>/и</w:t>
-      </w:r>
-      <w:r>
-        <w:rPr>
-          <w:rFonts w:ascii="Georgia" w:hAnsi="Georgia"/>
-          <w:sz w:val="28"/>
-          <w:szCs w:val="28"/>
-          <w:lang w:val="ru-RU"/>
-        </w:rPr>
-        <w:t xml:space="preserve"> иметь единственную причину для изменения</w:t>
-      </w:r>
-      <w:r>
-        <w:rPr>
-          <w:rFonts w:ascii="Georgia" w:hAnsi="Georgia"/>
-          <w:sz w:val="28"/>
-          <w:szCs w:val="28"/>
-          <w:lang w:val="ru-RU"/>
-        </w:rPr>
-        <w:t>/обязанность</w:t>
-      </w:r>
-      <w:r>
-        <w:rPr>
-          <w:rFonts w:ascii="Georgia" w:hAnsi="Georgia"/>
-          <w:sz w:val="28"/>
-          <w:szCs w:val="28"/>
-          <w:lang w:val="ru-RU"/>
-        </w:rPr>
-        <w:t xml:space="preserve"> (</w:t>
-      </w:r>
-      <w:r>
-        <w:rPr>
-          <w:rFonts w:ascii="Georgia" w:hAnsi="Georgia"/>
-          <w:sz w:val="28"/>
-          <w:szCs w:val="28"/>
-        </w:rPr>
         <w:t>SRP</w:t>
       </w:r>
       <w:r>
@@ -5670,16 +5546,7 @@
           <w:szCs w:val="28"/>
           <w:lang w:val="ru-RU"/>
         </w:rPr>
-        <w:t>Outside-In</w:t>
-      </w:r>
-      <w:r>
-        <w:rPr>
-          <w:rFonts w:ascii="Georgia" w:hAnsi="Georgia"/>
-          <w:sz w:val="28"/>
-          <w:szCs w:val="28"/>
-          <w:lang w:val="ru-RU"/>
-        </w:rPr>
-        <w:t xml:space="preserve"> </w:t>
+        <w:t xml:space="preserve">Outside-In </w:t>
       </w:r>
       <w:r>
         <w:rPr>
@@ -5895,17 +5762,7 @@
           <w:szCs w:val="30"/>
           <w:lang w:val="ru-RU"/>
         </w:rPr>
-        <w:t xml:space="preserve"> проектирование с и</w:t>
-      </w:r>
-      <w:r>
-        <w:rPr>
-          <w:rFonts w:ascii="Georgia" w:hAnsi="Georgia"/>
-          <w:b/>
-          <w:sz w:val="30"/>
-          <w:szCs w:val="30"/>
-          <w:lang w:val="ru-RU"/>
-        </w:rPr>
-        <w:t xml:space="preserve">спользование </w:t>
+        <w:t xml:space="preserve"> проектирование с использование </w:t>
       </w:r>
       <w:r>
         <w:rPr>
@@ -7059,23 +6916,7 @@
           <w:sz w:val="28"/>
           <w:szCs w:val="28"/>
         </w:rPr>
-        <w:t xml:space="preserve"> </w:t>
-      </w:r>
-      <w:r>
-        <w:rPr>
-          <w:rFonts w:ascii="Georgia" w:hAnsi="Georgia"/>
-          <w:sz w:val="28"/>
-          <w:szCs w:val="28"/>
-        </w:rPr>
-        <w:t>Clean Architecture</w:t>
-      </w:r>
-      <w:r>
-        <w:rPr>
-          <w:rFonts w:ascii="Georgia" w:hAnsi="Georgia"/>
-          <w:sz w:val="28"/>
-          <w:szCs w:val="28"/>
-        </w:rPr>
-        <w:t xml:space="preserve">), Application </w:t>
+        <w:t xml:space="preserve"> Clean Architecture), Application </w:t>
       </w:r>
       <w:proofErr w:type="spellStart"/>
       <w:r>
@@ -7409,7 +7250,25 @@
           <w:szCs w:val="28"/>
           <w:lang w:val="ru-RU"/>
         </w:rPr>
-        <w:t xml:space="preserve"> публичного интерфейса </w:t>
+        <w:t xml:space="preserve"> публичного интерфейса</w:t>
+      </w:r>
+      <w:r>
+        <w:rPr>
+          <w:rFonts w:ascii="Georgia" w:hAnsi="Georgia"/>
+          <w:sz w:val="28"/>
+          <w:szCs w:val="28"/>
+          <w:lang w:val="ru-RU"/>
+        </w:rPr>
+        <w:t xml:space="preserve"> для модуля</w:t>
+      </w:r>
+      <w:r>
+        <w:rPr>
+          <w:rFonts w:ascii="Georgia" w:hAnsi="Georgia"/>
+          <w:sz w:val="28"/>
+          <w:szCs w:val="28"/>
+          <w:lang w:val="ru-RU"/>
+        </w:rPr>
+        <w:t xml:space="preserve"> </w:t>
       </w:r>
       <w:r>
         <w:rPr>
@@ -7508,25 +7367,7 @@
           <w:szCs w:val="28"/>
           <w:lang w:val="ru-RU"/>
         </w:rPr>
-        <w:t>код</w:t>
-      </w:r>
-      <w:r>
-        <w:rPr>
-          <w:rFonts w:ascii="Georgia" w:hAnsi="Georgia"/>
-          <w:sz w:val="28"/>
-          <w:szCs w:val="28"/>
-          <w:lang w:val="ru-RU"/>
-        </w:rPr>
-        <w:t>а</w:t>
-      </w:r>
-      <w:r>
-        <w:rPr>
-          <w:rFonts w:ascii="Georgia" w:hAnsi="Georgia"/>
-          <w:sz w:val="28"/>
-          <w:szCs w:val="28"/>
-          <w:lang w:val="ru-RU"/>
-        </w:rPr>
-        <w:t xml:space="preserve"> </w:t>
+        <w:t xml:space="preserve">кода </w:t>
       </w:r>
       <w:r>
         <w:rPr>
@@ -7638,11 +7479,3559 @@
         <w:spacing w:line="360" w:lineRule="auto"/>
         <w:rPr>
           <w:rFonts w:ascii="Georgia" w:hAnsi="Georgia"/>
-          <w:sz w:val="28"/>
-          <w:szCs w:val="28"/>
-          <w:lang w:val="ru-RU"/>
-        </w:rPr>
-      </w:pPr>
+          <w:sz w:val="30"/>
+          <w:szCs w:val="30"/>
+          <w:lang w:val="ru-RU"/>
+        </w:rPr>
+      </w:pPr>
+      <w:r>
+        <w:rPr>
+          <w:rFonts w:ascii="Georgia" w:hAnsi="Georgia"/>
+          <w:b/>
+          <w:sz w:val="30"/>
+          <w:szCs w:val="30"/>
+          <w:lang w:val="ru-RU"/>
+        </w:rPr>
+        <w:lastRenderedPageBreak/>
+        <w:t>Проектирование ядра приложения</w:t>
+      </w:r>
+    </w:p>
+    <w:p>
+      <w:pPr>
+        <w:spacing w:line="360" w:lineRule="auto"/>
+        <w:rPr>
+          <w:rFonts w:ascii="Georgia" w:hAnsi="Georgia"/>
+          <w:sz w:val="28"/>
+          <w:szCs w:val="28"/>
+          <w:lang w:val="ru-RU"/>
+        </w:rPr>
+      </w:pPr>
+      <w:r>
+        <w:rPr>
+          <w:rFonts w:ascii="Georgia" w:hAnsi="Georgia"/>
+          <w:sz w:val="28"/>
+          <w:szCs w:val="28"/>
+          <w:lang w:val="ru-RU"/>
+        </w:rPr>
+        <w:t xml:space="preserve">Теперь, когда мы знаем, что </w:t>
+      </w:r>
+      <w:r>
+        <w:rPr>
+          <w:rFonts w:ascii="Georgia" w:hAnsi="Georgia"/>
+          <w:sz w:val="28"/>
+          <w:szCs w:val="28"/>
+          <w:lang w:val="ru-RU"/>
+        </w:rPr>
+        <w:t>модуль</w:t>
+      </w:r>
+      <w:r>
+        <w:rPr>
+          <w:rFonts w:ascii="Georgia" w:hAnsi="Georgia"/>
+          <w:sz w:val="28"/>
+          <w:szCs w:val="28"/>
+          <w:lang w:val="ru-RU"/>
+        </w:rPr>
+        <w:t xml:space="preserve"> </w:t>
+      </w:r>
+      <w:r>
+        <w:rPr>
+          <w:rFonts w:ascii="Georgia" w:hAnsi="Georgia"/>
+          <w:sz w:val="28"/>
+          <w:szCs w:val="28"/>
+          <w:highlight w:val="lightGray"/>
+          <w:lang w:val="ru-RU"/>
+        </w:rPr>
+        <w:t>CheckoutAction</w:t>
+      </w:r>
+      <w:r>
+        <w:rPr>
+          <w:rFonts w:ascii="Georgia" w:hAnsi="Georgia"/>
+          <w:sz w:val="28"/>
+          <w:szCs w:val="28"/>
+          <w:lang w:val="ru-RU"/>
+        </w:rPr>
+        <w:t xml:space="preserve"> </w:t>
+      </w:r>
+      <w:r>
+        <w:rPr>
+          <w:rFonts w:ascii="Georgia" w:hAnsi="Georgia"/>
+          <w:sz w:val="28"/>
+          <w:szCs w:val="28"/>
+          <w:lang w:val="ru-RU"/>
+        </w:rPr>
+        <w:t xml:space="preserve">является точкой входа в </w:t>
+      </w:r>
+      <w:r>
+        <w:rPr>
+          <w:rFonts w:ascii="Georgia" w:hAnsi="Georgia"/>
+          <w:sz w:val="28"/>
+          <w:szCs w:val="28"/>
+          <w:lang w:val="ru-RU"/>
+        </w:rPr>
+        <w:t>ядро нашего</w:t>
+      </w:r>
+      <w:r>
+        <w:rPr>
+          <w:rFonts w:ascii="Georgia" w:hAnsi="Georgia"/>
+          <w:sz w:val="28"/>
+          <w:szCs w:val="28"/>
+          <w:lang w:val="ru-RU"/>
+        </w:rPr>
+        <w:t xml:space="preserve"> </w:t>
+      </w:r>
+      <w:r>
+        <w:rPr>
+          <w:rFonts w:ascii="Georgia" w:hAnsi="Georgia"/>
+          <w:sz w:val="28"/>
+          <w:szCs w:val="28"/>
+          <w:lang w:val="ru-RU"/>
+        </w:rPr>
+        <w:t>приложения, нам необходимо его</w:t>
+      </w:r>
+      <w:r>
+        <w:rPr>
+          <w:rFonts w:ascii="Georgia" w:hAnsi="Georgia"/>
+          <w:sz w:val="28"/>
+          <w:szCs w:val="28"/>
+          <w:lang w:val="ru-RU"/>
+        </w:rPr>
+        <w:t xml:space="preserve"> реализовать. Согласно нашему предыдущему анализу, у нас есть по крайней мере четыре группы поведения, которые </w:t>
+      </w:r>
+      <w:r>
+        <w:rPr>
+          <w:rFonts w:ascii="Georgia" w:hAnsi="Georgia"/>
+          <w:sz w:val="28"/>
+          <w:szCs w:val="28"/>
+          <w:lang w:val="ru-RU"/>
+        </w:rPr>
+        <w:t>модуль</w:t>
+      </w:r>
+      <w:r>
+        <w:rPr>
+          <w:rFonts w:ascii="Georgia" w:hAnsi="Georgia"/>
+          <w:sz w:val="28"/>
+          <w:szCs w:val="28"/>
+          <w:lang w:val="ru-RU"/>
+        </w:rPr>
+        <w:t xml:space="preserve"> </w:t>
+      </w:r>
+      <w:r>
+        <w:rPr>
+          <w:rFonts w:ascii="Georgia" w:hAnsi="Georgia"/>
+          <w:sz w:val="28"/>
+          <w:szCs w:val="28"/>
+          <w:highlight w:val="lightGray"/>
+          <w:lang w:val="ru-RU"/>
+        </w:rPr>
+        <w:t>CheckoutAction</w:t>
+      </w:r>
+      <w:r>
+        <w:rPr>
+          <w:rFonts w:ascii="Georgia" w:hAnsi="Georgia"/>
+          <w:sz w:val="28"/>
+          <w:szCs w:val="28"/>
+          <w:lang w:val="ru-RU"/>
+        </w:rPr>
+        <w:t xml:space="preserve"> </w:t>
+      </w:r>
+      <w:r>
+        <w:rPr>
+          <w:rFonts w:ascii="Georgia" w:hAnsi="Georgia"/>
+          <w:sz w:val="28"/>
+          <w:szCs w:val="28"/>
+          <w:lang w:val="ru-RU"/>
+        </w:rPr>
+        <w:t>долж</w:t>
+      </w:r>
+      <w:r>
+        <w:rPr>
+          <w:rFonts w:ascii="Georgia" w:hAnsi="Georgia"/>
+          <w:sz w:val="28"/>
+          <w:szCs w:val="28"/>
+          <w:lang w:val="ru-RU"/>
+        </w:rPr>
+        <w:t>ен</w:t>
+      </w:r>
+      <w:r>
+        <w:rPr>
+          <w:rFonts w:ascii="Georgia" w:hAnsi="Georgia"/>
+          <w:sz w:val="28"/>
+          <w:szCs w:val="28"/>
+          <w:lang w:val="ru-RU"/>
+        </w:rPr>
+        <w:t xml:space="preserve"> </w:t>
+      </w:r>
+      <w:r>
+        <w:rPr>
+          <w:rFonts w:ascii="Georgia" w:hAnsi="Georgia"/>
+          <w:sz w:val="28"/>
+          <w:szCs w:val="28"/>
+          <w:lang w:val="ru-RU"/>
+        </w:rPr>
+        <w:t>вызвать</w:t>
+      </w:r>
+      <w:r>
+        <w:rPr>
+          <w:rFonts w:ascii="Georgia" w:hAnsi="Georgia"/>
+          <w:sz w:val="28"/>
+          <w:szCs w:val="28"/>
+          <w:lang w:val="ru-RU"/>
+        </w:rPr>
+        <w:t>/запу</w:t>
+      </w:r>
+      <w:r>
+        <w:rPr>
+          <w:rFonts w:ascii="Georgia" w:hAnsi="Georgia"/>
+          <w:sz w:val="28"/>
+          <w:szCs w:val="28"/>
+          <w:lang w:val="ru-RU"/>
+        </w:rPr>
+        <w:t>стить</w:t>
+      </w:r>
+      <w:r>
+        <w:rPr>
+          <w:rFonts w:ascii="Georgia" w:hAnsi="Georgia"/>
+          <w:sz w:val="28"/>
+          <w:szCs w:val="28"/>
+          <w:lang w:val="ru-RU"/>
+        </w:rPr>
+        <w:t>: Payments, Orders, Delivery, Notification.</w:t>
+      </w:r>
+      <w:r>
+        <w:rPr>
+          <w:rFonts w:ascii="Georgia" w:hAnsi="Georgia"/>
+          <w:sz w:val="28"/>
+          <w:szCs w:val="28"/>
+          <w:lang w:val="ru-RU"/>
+        </w:rPr>
+        <w:t xml:space="preserve"> И нам необходимо решить как эти группы поведения будут ассоциированы с модулем </w:t>
+      </w:r>
+      <w:r>
+        <w:rPr>
+          <w:rFonts w:ascii="Georgia" w:hAnsi="Georgia"/>
+          <w:sz w:val="28"/>
+          <w:szCs w:val="28"/>
+          <w:highlight w:val="lightGray"/>
+          <w:lang w:val="ru-RU"/>
+        </w:rPr>
+        <w:t>CheckoutAction</w:t>
+      </w:r>
+      <w:r>
+        <w:rPr>
+          <w:rFonts w:ascii="Georgia" w:hAnsi="Georgia"/>
+          <w:sz w:val="28"/>
+          <w:szCs w:val="28"/>
+          <w:lang w:val="ru-RU"/>
+        </w:rPr>
+        <w:t xml:space="preserve">: </w:t>
+      </w:r>
+      <w:r>
+        <w:rPr>
+          <w:rFonts w:ascii="Georgia" w:hAnsi="Georgia"/>
+          <w:b/>
+          <w:sz w:val="28"/>
+          <w:szCs w:val="28"/>
+          <w:lang w:val="ru-RU"/>
+        </w:rPr>
+        <w:t>Composition</w:t>
+      </w:r>
+      <w:r>
+        <w:rPr>
+          <w:rFonts w:ascii="Georgia" w:hAnsi="Georgia"/>
+          <w:sz w:val="28"/>
+          <w:szCs w:val="28"/>
+          <w:lang w:val="ru-RU"/>
+        </w:rPr>
+        <w:t xml:space="preserve"> или </w:t>
+      </w:r>
+      <w:r>
+        <w:rPr>
+          <w:rFonts w:ascii="Georgia" w:hAnsi="Georgia"/>
+          <w:b/>
+          <w:sz w:val="28"/>
+          <w:szCs w:val="28"/>
+          <w:lang w:val="ru-RU"/>
+        </w:rPr>
+        <w:t>Aggregation</w:t>
+      </w:r>
+      <w:r>
+        <w:rPr>
+          <w:rFonts w:ascii="Georgia" w:hAnsi="Georgia"/>
+          <w:sz w:val="28"/>
+          <w:szCs w:val="28"/>
+          <w:lang w:val="ru-RU"/>
+        </w:rPr>
+        <w:t>?</w:t>
+      </w:r>
+    </w:p>
+    <w:p>
+      <w:pPr>
+        <w:spacing w:line="360" w:lineRule="auto"/>
+        <w:jc w:val="center"/>
+        <w:rPr>
+          <w:rFonts w:ascii="Georgia" w:hAnsi="Georgia"/>
+          <w:sz w:val="28"/>
+          <w:szCs w:val="28"/>
+          <w:lang w:val="ru-RU"/>
+        </w:rPr>
+      </w:pPr>
+      <w:r>
+        <w:rPr>
+          <w:noProof/>
+        </w:rPr>
+        <w:drawing>
+          <wp:inline distT="0" distB="0" distL="0" distR="0">
+            <wp:extent cx="3924300" cy="3272061"/>
+            <wp:effectExtent l="0" t="0" r="0" b="5080"/>
+            <wp:docPr id="2" name="Picture 2" descr="âinside-outâ"/>
+            <wp:cNvGraphicFramePr>
+              <a:graphicFrameLocks xmlns:a="http://schemas.openxmlformats.org/drawingml/2006/main" noChangeAspect="1"/>
+            </wp:cNvGraphicFramePr>
+            <a:graphic xmlns:a="http://schemas.openxmlformats.org/drawingml/2006/main">
+              <a:graphicData uri="http://schemas.openxmlformats.org/drawingml/2006/picture">
+                <pic:pic xmlns:pic="http://schemas.openxmlformats.org/drawingml/2006/picture">
+                  <pic:nvPicPr>
+                    <pic:cNvPr id="0" name="Picture 1" descr="âinside-outâ"/>
+                    <pic:cNvPicPr>
+                      <a:picLocks noChangeAspect="1" noChangeArrowheads="1"/>
+                    </pic:cNvPicPr>
+                  </pic:nvPicPr>
+                  <pic:blipFill>
+                    <a:blip r:embed="rId12">
+                      <a:extLst>
+                        <a:ext uri="{28A0092B-C50C-407E-A947-70E740481C1C}">
+                          <a14:useLocalDpi xmlns:a14="http://schemas.microsoft.com/office/drawing/2010/main" val="0"/>
+                        </a:ext>
+                      </a:extLst>
+                    </a:blip>
+                    <a:srcRect/>
+                    <a:stretch>
+                      <a:fillRect/>
+                    </a:stretch>
+                  </pic:blipFill>
+                  <pic:spPr bwMode="auto">
+                    <a:xfrm>
+                      <a:off x="0" y="0"/>
+                      <a:ext cx="3977309" cy="3316259"/>
+                    </a:xfrm>
+                    <a:prstGeom prst="rect">
+                      <a:avLst/>
+                    </a:prstGeom>
+                    <a:noFill/>
+                    <a:ln>
+                      <a:noFill/>
+                    </a:ln>
+                  </pic:spPr>
+                </pic:pic>
+              </a:graphicData>
+            </a:graphic>
+          </wp:inline>
+        </w:drawing>
+      </w:r>
+    </w:p>
+    <w:p>
+      <w:pPr>
+        <w:spacing w:line="360" w:lineRule="auto"/>
+        <w:rPr>
+          <w:rFonts w:ascii="Georgia" w:hAnsi="Georgia"/>
+          <w:sz w:val="28"/>
+          <w:szCs w:val="28"/>
+          <w:lang w:val="ru-RU"/>
+        </w:rPr>
+      </w:pPr>
+      <w:r>
+        <w:rPr>
+          <w:rFonts w:ascii="Georgia" w:hAnsi="Georgia"/>
+          <w:sz w:val="28"/>
+          <w:szCs w:val="28"/>
+          <w:lang w:val="ru-RU"/>
+        </w:rPr>
+        <w:t xml:space="preserve">Т.е. необходимо понять являются ли они неотъемлемой частью </w:t>
+      </w:r>
+      <w:r>
+        <w:rPr>
+          <w:rFonts w:ascii="Georgia" w:hAnsi="Georgia"/>
+          <w:sz w:val="28"/>
+          <w:szCs w:val="28"/>
+          <w:highlight w:val="lightGray"/>
+          <w:lang w:val="ru-RU"/>
+        </w:rPr>
+        <w:t>CheckoutAction</w:t>
+      </w:r>
+      <w:r>
+        <w:rPr>
+          <w:rFonts w:ascii="Georgia" w:hAnsi="Georgia"/>
+          <w:sz w:val="28"/>
+          <w:szCs w:val="28"/>
+          <w:lang w:val="ru-RU"/>
+        </w:rPr>
+        <w:t xml:space="preserve"> или просто им используются.</w:t>
+      </w:r>
+      <w:r>
+        <w:rPr>
+          <w:rFonts w:ascii="Georgia" w:hAnsi="Georgia"/>
+          <w:sz w:val="28"/>
+          <w:szCs w:val="28"/>
+          <w:lang w:val="ru-RU"/>
+        </w:rPr>
+        <w:t xml:space="preserve"> О</w:t>
+      </w:r>
+      <w:r>
+        <w:rPr>
+          <w:rFonts w:ascii="Georgia" w:hAnsi="Georgia"/>
+          <w:sz w:val="28"/>
+          <w:szCs w:val="28"/>
+          <w:lang w:val="ru-RU"/>
+        </w:rPr>
+        <w:t xml:space="preserve">твет на этот вопрос напрямую влияет на </w:t>
+      </w:r>
+      <w:r>
+        <w:rPr>
+          <w:rFonts w:ascii="Georgia" w:hAnsi="Georgia"/>
+          <w:sz w:val="28"/>
+          <w:szCs w:val="28"/>
+          <w:lang w:val="ru-RU"/>
+        </w:rPr>
+        <w:t xml:space="preserve">положение </w:t>
+      </w:r>
+      <w:r>
+        <w:rPr>
+          <w:rFonts w:ascii="Georgia" w:hAnsi="Georgia"/>
+          <w:sz w:val="28"/>
+          <w:szCs w:val="28"/>
+          <w:lang w:val="ru-RU"/>
+        </w:rPr>
+        <w:t xml:space="preserve">границы, которые </w:t>
+      </w:r>
+      <w:r>
+        <w:rPr>
+          <w:rFonts w:ascii="Georgia" w:hAnsi="Georgia"/>
+          <w:sz w:val="28"/>
+          <w:szCs w:val="28"/>
+          <w:lang w:val="ru-RU"/>
+        </w:rPr>
+        <w:t xml:space="preserve">мы проводим вокруг наших </w:t>
+      </w:r>
+      <w:r>
+        <w:rPr>
+          <w:rFonts w:ascii="Georgia" w:hAnsi="Georgia"/>
+          <w:sz w:val="28"/>
+          <w:szCs w:val="28"/>
+          <w:lang w:val="ru-RU"/>
+        </w:rPr>
+        <w:t xml:space="preserve">компонентов, что, в свою очередь, влияет на стратегию тестирования. </w:t>
+      </w:r>
+      <w:r>
+        <w:rPr>
+          <w:rFonts w:ascii="Georgia" w:hAnsi="Georgia"/>
+          <w:sz w:val="28"/>
+          <w:szCs w:val="28"/>
+          <w:lang w:val="ru-RU"/>
+        </w:rPr>
+        <w:t>Разработка</w:t>
+      </w:r>
+      <w:r>
+        <w:rPr>
+          <w:rFonts w:ascii="Georgia" w:hAnsi="Georgia"/>
+          <w:sz w:val="28"/>
+          <w:szCs w:val="28"/>
+          <w:lang w:val="ru-RU"/>
+        </w:rPr>
+        <w:t xml:space="preserve"> кода</w:t>
+      </w:r>
+      <w:r>
+        <w:rPr>
+          <w:rFonts w:ascii="Georgia" w:hAnsi="Georgia"/>
+          <w:sz w:val="28"/>
+          <w:szCs w:val="28"/>
+          <w:lang w:val="ru-RU"/>
+        </w:rPr>
+        <w:t xml:space="preserve"> с использованием </w:t>
+      </w:r>
+      <w:r>
+        <w:rPr>
+          <w:rFonts w:ascii="Georgia" w:hAnsi="Georgia"/>
+          <w:sz w:val="28"/>
+          <w:szCs w:val="28"/>
+        </w:rPr>
+        <w:t>Outside</w:t>
+      </w:r>
+      <w:r>
+        <w:rPr>
+          <w:rFonts w:ascii="Georgia" w:hAnsi="Georgia"/>
+          <w:sz w:val="28"/>
+          <w:szCs w:val="28"/>
+          <w:lang w:val="ru-RU"/>
+        </w:rPr>
+        <w:t>-</w:t>
+      </w:r>
+      <w:r>
+        <w:rPr>
+          <w:rFonts w:ascii="Georgia" w:hAnsi="Georgia"/>
+          <w:sz w:val="28"/>
+          <w:szCs w:val="28"/>
+        </w:rPr>
+        <w:t>in</w:t>
+      </w:r>
+      <w:r>
+        <w:rPr>
+          <w:rFonts w:ascii="Georgia" w:hAnsi="Georgia"/>
+          <w:sz w:val="28"/>
+          <w:szCs w:val="28"/>
+          <w:lang w:val="ru-RU"/>
+        </w:rPr>
+        <w:t xml:space="preserve"> </w:t>
+      </w:r>
+      <w:r>
+        <w:rPr>
+          <w:rFonts w:ascii="Georgia" w:hAnsi="Georgia"/>
+          <w:sz w:val="28"/>
+          <w:szCs w:val="28"/>
+        </w:rPr>
+        <w:t>TDD</w:t>
+      </w:r>
+      <w:r>
+        <w:rPr>
+          <w:rFonts w:ascii="Georgia" w:hAnsi="Georgia"/>
+          <w:sz w:val="28"/>
+          <w:szCs w:val="28"/>
+          <w:lang w:val="ru-RU"/>
+        </w:rPr>
+        <w:t xml:space="preserve"> намного проще</w:t>
+      </w:r>
+      <w:r>
+        <w:rPr>
+          <w:rFonts w:ascii="Georgia" w:hAnsi="Georgia"/>
+          <w:sz w:val="28"/>
+          <w:szCs w:val="28"/>
+          <w:lang w:val="ru-RU"/>
+        </w:rPr>
+        <w:t xml:space="preserve"> и эффективнее</w:t>
+      </w:r>
+      <w:r>
+        <w:rPr>
+          <w:rFonts w:ascii="Georgia" w:hAnsi="Georgia"/>
+          <w:sz w:val="28"/>
+          <w:szCs w:val="28"/>
+          <w:lang w:val="ru-RU"/>
+        </w:rPr>
+        <w:t>, когда границы</w:t>
+      </w:r>
+      <w:r>
+        <w:rPr>
+          <w:rFonts w:ascii="Georgia" w:hAnsi="Georgia"/>
+          <w:sz w:val="28"/>
+          <w:szCs w:val="28"/>
+          <w:lang w:val="ru-RU"/>
+        </w:rPr>
+        <w:t xml:space="preserve"> компонентов</w:t>
+      </w:r>
+      <w:r>
+        <w:rPr>
+          <w:rFonts w:ascii="Georgia" w:hAnsi="Georgia"/>
+          <w:sz w:val="28"/>
+          <w:szCs w:val="28"/>
+          <w:lang w:val="ru-RU"/>
+        </w:rPr>
+        <w:t xml:space="preserve"> четко определены и </w:t>
+      </w:r>
+      <w:r>
+        <w:rPr>
+          <w:rFonts w:ascii="Georgia" w:hAnsi="Georgia"/>
+          <w:sz w:val="28"/>
+          <w:szCs w:val="28"/>
+          <w:u w:val="single"/>
+          <w:lang w:val="ru-RU"/>
+        </w:rPr>
+        <w:t>немного</w:t>
+      </w:r>
+      <w:r>
+        <w:rPr>
+          <w:rFonts w:ascii="Georgia" w:hAnsi="Georgia"/>
+          <w:sz w:val="28"/>
+          <w:szCs w:val="28"/>
+          <w:lang w:val="ru-RU"/>
+        </w:rPr>
+        <w:t xml:space="preserve"> </w:t>
+      </w:r>
+      <w:r>
+        <w:rPr>
+          <w:rFonts w:ascii="Georgia" w:hAnsi="Georgia"/>
+          <w:sz w:val="28"/>
+          <w:szCs w:val="28"/>
+          <w:lang w:val="ru-RU"/>
+        </w:rPr>
+        <w:t>обдуманы наперед</w:t>
+      </w:r>
+      <w:r>
+        <w:rPr>
+          <w:rFonts w:ascii="Georgia" w:hAnsi="Georgia"/>
+          <w:sz w:val="28"/>
+          <w:szCs w:val="28"/>
+          <w:lang w:val="ru-RU"/>
+        </w:rPr>
+        <w:t>.</w:t>
+      </w:r>
+    </w:p>
+    <w:p>
+      <w:pPr>
+        <w:spacing w:line="360" w:lineRule="auto"/>
+        <w:rPr>
+          <w:rFonts w:ascii="Georgia" w:hAnsi="Georgia"/>
+          <w:sz w:val="2"/>
+          <w:szCs w:val="2"/>
+          <w:lang w:val="ru-RU"/>
+        </w:rPr>
+      </w:pPr>
+    </w:p>
+    <w:p>
+      <w:pPr>
+        <w:spacing w:line="360" w:lineRule="auto"/>
+        <w:rPr>
+          <w:rFonts w:ascii="Georgia" w:hAnsi="Georgia"/>
+          <w:sz w:val="28"/>
+          <w:szCs w:val="28"/>
+          <w:lang w:val="ru-RU"/>
+        </w:rPr>
+      </w:pPr>
+      <w:r>
+        <w:rPr>
+          <w:rFonts w:ascii="Georgia" w:hAnsi="Georgia"/>
+          <w:sz w:val="28"/>
+          <w:szCs w:val="28"/>
+          <w:lang w:val="ru-RU"/>
+        </w:rPr>
+        <w:t>Проще всего было бы поразмышлять</w:t>
+      </w:r>
+      <w:r>
+        <w:rPr>
+          <w:rFonts w:ascii="Georgia" w:hAnsi="Georgia"/>
+          <w:sz w:val="28"/>
+          <w:szCs w:val="28"/>
+          <w:lang w:val="ru-RU"/>
+        </w:rPr>
+        <w:t xml:space="preserve"> о жизненных циклах, </w:t>
+      </w:r>
+      <w:r>
+        <w:rPr>
+          <w:rFonts w:ascii="Georgia" w:hAnsi="Georgia"/>
+          <w:sz w:val="28"/>
+          <w:szCs w:val="28"/>
+          <w:lang w:val="ru-RU"/>
+        </w:rPr>
+        <w:t>а именно</w:t>
+      </w:r>
+      <w:r>
+        <w:rPr>
+          <w:rFonts w:ascii="Georgia" w:hAnsi="Georgia"/>
+          <w:sz w:val="28"/>
+          <w:szCs w:val="28"/>
+          <w:lang w:val="ru-RU"/>
+        </w:rPr>
+        <w:t xml:space="preserve">, если мы удаляем </w:t>
+      </w:r>
+      <w:r>
+        <w:rPr>
+          <w:rFonts w:ascii="Georgia" w:hAnsi="Georgia"/>
+          <w:sz w:val="28"/>
+          <w:szCs w:val="28"/>
+          <w:highlight w:val="lightGray"/>
+          <w:lang w:val="ru-RU"/>
+        </w:rPr>
+        <w:t>CheckoutAction</w:t>
+      </w:r>
+      <w:r>
+        <w:rPr>
+          <w:rFonts w:ascii="Georgia" w:hAnsi="Georgia"/>
+          <w:sz w:val="28"/>
+          <w:szCs w:val="28"/>
+          <w:lang w:val="ru-RU"/>
+        </w:rPr>
+        <w:t xml:space="preserve">, должны ли мы также удалить логику, связанную с </w:t>
+      </w:r>
+      <w:r>
+        <w:rPr>
+          <w:rFonts w:ascii="Georgia" w:hAnsi="Georgia"/>
+          <w:sz w:val="28"/>
+          <w:szCs w:val="28"/>
+          <w:lang w:val="ru-RU"/>
+        </w:rPr>
+        <w:t>Payments,</w:t>
+      </w:r>
+      <w:r>
+        <w:rPr>
+          <w:rFonts w:ascii="Georgia" w:hAnsi="Georgia"/>
+          <w:sz w:val="28"/>
+          <w:szCs w:val="28"/>
+          <w:lang w:val="ru-RU"/>
+        </w:rPr>
+        <w:t xml:space="preserve"> Orders, Delivery и Notification</w:t>
+      </w:r>
+      <w:r>
+        <w:rPr>
+          <w:rFonts w:ascii="Georgia" w:hAnsi="Georgia"/>
+          <w:sz w:val="28"/>
+          <w:szCs w:val="28"/>
+          <w:lang w:val="ru-RU"/>
+        </w:rPr>
+        <w:t xml:space="preserve">? </w:t>
+      </w:r>
+      <w:r>
+        <w:rPr>
+          <w:rFonts w:ascii="Georgia" w:hAnsi="Georgia"/>
+          <w:sz w:val="28"/>
+          <w:szCs w:val="28"/>
+          <w:lang w:val="ru-RU"/>
+        </w:rPr>
+        <w:t>Но н</w:t>
+      </w:r>
+      <w:r>
+        <w:rPr>
+          <w:rFonts w:ascii="Georgia" w:hAnsi="Georgia"/>
+          <w:sz w:val="28"/>
+          <w:szCs w:val="28"/>
+          <w:lang w:val="ru-RU"/>
+        </w:rPr>
+        <w:t>ам</w:t>
+      </w:r>
+      <w:r>
+        <w:rPr>
+          <w:rFonts w:ascii="Georgia" w:hAnsi="Georgia"/>
+          <w:sz w:val="28"/>
+          <w:szCs w:val="28"/>
+          <w:lang w:val="ru-RU"/>
+        </w:rPr>
+        <w:t xml:space="preserve"> нужно быть очень осторожными используя такой подход</w:t>
+      </w:r>
+      <w:r>
+        <w:rPr>
+          <w:rFonts w:ascii="Georgia" w:hAnsi="Georgia"/>
+          <w:sz w:val="28"/>
+          <w:szCs w:val="28"/>
+          <w:lang w:val="ru-RU"/>
+        </w:rPr>
+        <w:t xml:space="preserve">, потому что теоретически, если </w:t>
+      </w:r>
+      <w:r>
+        <w:rPr>
+          <w:rFonts w:ascii="Georgia" w:hAnsi="Georgia"/>
+          <w:sz w:val="28"/>
+          <w:szCs w:val="28"/>
+          <w:highlight w:val="lightGray"/>
+          <w:lang w:val="ru-RU"/>
+        </w:rPr>
+        <w:t>CheckoutAction</w:t>
+      </w:r>
+      <w:r>
+        <w:rPr>
+          <w:rFonts w:ascii="Georgia" w:hAnsi="Georgia"/>
+          <w:sz w:val="28"/>
+          <w:szCs w:val="28"/>
+          <w:lang w:val="ru-RU"/>
+        </w:rPr>
+        <w:t xml:space="preserve"> </w:t>
+      </w:r>
+      <w:r>
+        <w:rPr>
+          <w:rFonts w:ascii="Georgia" w:hAnsi="Georgia"/>
+          <w:sz w:val="28"/>
+          <w:szCs w:val="28"/>
+          <w:lang w:val="ru-RU"/>
+        </w:rPr>
+        <w:t xml:space="preserve">является единственной частью кода, вызывающей эти другие части логики, они будут </w:t>
+      </w:r>
+      <w:r>
+        <w:rPr>
+          <w:rFonts w:ascii="Georgia" w:hAnsi="Georgia"/>
+          <w:sz w:val="28"/>
+          <w:szCs w:val="28"/>
+          <w:lang w:val="ru-RU"/>
+        </w:rPr>
+        <w:lastRenderedPageBreak/>
+        <w:t>си</w:t>
+      </w:r>
+      <w:r>
+        <w:rPr>
+          <w:rFonts w:ascii="Georgia" w:hAnsi="Georgia"/>
+          <w:sz w:val="28"/>
+          <w:szCs w:val="28"/>
+          <w:lang w:val="ru-RU"/>
+        </w:rPr>
+        <w:t>ротами и должны быть удалены. Получается, что</w:t>
+      </w:r>
+      <w:r>
+        <w:rPr>
+          <w:rFonts w:ascii="Georgia" w:hAnsi="Georgia"/>
+          <w:sz w:val="28"/>
+          <w:szCs w:val="28"/>
+          <w:lang w:val="ru-RU"/>
+        </w:rPr>
+        <w:t xml:space="preserve"> этого недостаточно, чтобы решить, </w:t>
+      </w:r>
+      <w:r>
+        <w:rPr>
+          <w:rFonts w:ascii="Georgia" w:hAnsi="Georgia"/>
+          <w:sz w:val="28"/>
+          <w:szCs w:val="28"/>
+          <w:lang w:val="ru-RU"/>
+        </w:rPr>
+        <w:t>какой должна быть ассоциация:</w:t>
+      </w:r>
+      <w:r>
+        <w:rPr>
+          <w:rFonts w:ascii="Georgia" w:hAnsi="Georgia"/>
+          <w:sz w:val="28"/>
+          <w:szCs w:val="28"/>
+          <w:lang w:val="ru-RU"/>
+        </w:rPr>
+        <w:t xml:space="preserve"> </w:t>
+      </w:r>
+      <w:r>
+        <w:rPr>
+          <w:rFonts w:ascii="Georgia" w:hAnsi="Georgia"/>
+          <w:b/>
+          <w:sz w:val="28"/>
+          <w:szCs w:val="28"/>
+          <w:lang w:val="ru-RU"/>
+        </w:rPr>
+        <w:t>Composition</w:t>
+      </w:r>
+      <w:r>
+        <w:rPr>
+          <w:rFonts w:ascii="Georgia" w:hAnsi="Georgia"/>
+          <w:sz w:val="28"/>
+          <w:szCs w:val="28"/>
+          <w:lang w:val="ru-RU"/>
+        </w:rPr>
+        <w:t xml:space="preserve"> или </w:t>
+      </w:r>
+      <w:r>
+        <w:rPr>
+          <w:rFonts w:ascii="Georgia" w:hAnsi="Georgia"/>
+          <w:b/>
+          <w:sz w:val="28"/>
+          <w:szCs w:val="28"/>
+          <w:lang w:val="ru-RU"/>
+        </w:rPr>
+        <w:t>Aggregation</w:t>
+      </w:r>
+      <w:r>
+        <w:rPr>
+          <w:rFonts w:ascii="Georgia" w:hAnsi="Georgia"/>
+          <w:sz w:val="28"/>
+          <w:szCs w:val="28"/>
+          <w:lang w:val="ru-RU"/>
+        </w:rPr>
+        <w:t>. Лучший подход</w:t>
+      </w:r>
+      <w:r>
+        <w:rPr>
+          <w:rFonts w:ascii="Georgia" w:hAnsi="Georgia"/>
+          <w:sz w:val="28"/>
+          <w:szCs w:val="28"/>
+          <w:lang w:val="ru-RU"/>
+        </w:rPr>
+        <w:t xml:space="preserve"> – это </w:t>
+      </w:r>
+      <w:r>
+        <w:rPr>
+          <w:rFonts w:ascii="Georgia" w:hAnsi="Georgia"/>
+          <w:sz w:val="28"/>
+          <w:szCs w:val="28"/>
+          <w:lang w:val="ru-RU"/>
+        </w:rPr>
+        <w:t>думать об измен</w:t>
+      </w:r>
+      <w:r>
+        <w:rPr>
+          <w:rFonts w:ascii="Georgia" w:hAnsi="Georgia"/>
+          <w:sz w:val="28"/>
+          <w:szCs w:val="28"/>
+          <w:lang w:val="ru-RU"/>
+        </w:rPr>
+        <w:t>яемо</w:t>
+      </w:r>
+      <w:r>
+        <w:rPr>
+          <w:rFonts w:ascii="Georgia" w:hAnsi="Georgia"/>
+          <w:sz w:val="28"/>
+          <w:szCs w:val="28"/>
+          <w:lang w:val="ru-RU"/>
+        </w:rPr>
+        <w:t>сти, т.е.</w:t>
+      </w:r>
+      <w:r>
+        <w:rPr>
+          <w:rFonts w:ascii="Georgia" w:hAnsi="Georgia"/>
+          <w:sz w:val="28"/>
+          <w:szCs w:val="28"/>
+          <w:lang w:val="ru-RU"/>
+        </w:rPr>
+        <w:t xml:space="preserve"> </w:t>
+      </w:r>
+      <w:r>
+        <w:rPr>
+          <w:rFonts w:ascii="Georgia" w:hAnsi="Georgia"/>
+          <w:sz w:val="28"/>
+          <w:szCs w:val="28"/>
+          <w:lang w:val="ru-RU"/>
+        </w:rPr>
+        <w:t>и</w:t>
+      </w:r>
+      <w:r>
+        <w:rPr>
+          <w:rFonts w:ascii="Georgia" w:hAnsi="Georgia"/>
+          <w:sz w:val="28"/>
+          <w:szCs w:val="28"/>
+          <w:lang w:val="ru-RU"/>
+        </w:rPr>
+        <w:t xml:space="preserve">зменяются ли модули/компоненты по одной и той же </w:t>
+      </w:r>
+      <w:r>
+        <w:rPr>
+          <w:rFonts w:ascii="Georgia" w:hAnsi="Georgia"/>
+          <w:sz w:val="28"/>
+          <w:szCs w:val="28"/>
+          <w:lang w:val="ru-RU"/>
+        </w:rPr>
+        <w:t xml:space="preserve">причине? Заинтересованы ли в них </w:t>
+      </w:r>
+      <w:r>
+        <w:rPr>
+          <w:rFonts w:ascii="Georgia" w:hAnsi="Georgia"/>
+          <w:sz w:val="28"/>
+          <w:szCs w:val="28"/>
+          <w:lang w:val="ru-RU"/>
+        </w:rPr>
+        <w:t>другие компоненты системы</w:t>
+      </w:r>
+      <w:r>
+        <w:rPr>
+          <w:rFonts w:ascii="Georgia" w:hAnsi="Georgia"/>
+          <w:sz w:val="28"/>
+          <w:szCs w:val="28"/>
+          <w:lang w:val="ru-RU"/>
+        </w:rPr>
+        <w:t xml:space="preserve">? </w:t>
+      </w:r>
+      <w:r>
+        <w:rPr>
+          <w:rFonts w:ascii="Georgia" w:hAnsi="Georgia"/>
+          <w:sz w:val="28"/>
+          <w:szCs w:val="28"/>
+          <w:lang w:val="ru-RU"/>
+        </w:rPr>
+        <w:t>Должны</w:t>
+      </w:r>
+      <w:r>
+        <w:rPr>
+          <w:rFonts w:ascii="Georgia" w:hAnsi="Georgia"/>
+          <w:sz w:val="28"/>
+          <w:szCs w:val="28"/>
+          <w:lang w:val="ru-RU"/>
+        </w:rPr>
+        <w:t xml:space="preserve"> ли </w:t>
+      </w:r>
+      <w:r>
+        <w:rPr>
+          <w:rFonts w:ascii="Georgia" w:hAnsi="Georgia"/>
+          <w:sz w:val="28"/>
+          <w:szCs w:val="28"/>
+          <w:lang w:val="ru-RU"/>
+        </w:rPr>
+        <w:t>изменения в них повлиять на другие части системы</w:t>
+      </w:r>
+      <w:r>
+        <w:rPr>
+          <w:rFonts w:ascii="Georgia" w:hAnsi="Georgia"/>
+          <w:sz w:val="28"/>
+          <w:szCs w:val="28"/>
+          <w:lang w:val="ru-RU"/>
+        </w:rPr>
+        <w:t>?</w:t>
+      </w:r>
+    </w:p>
+    <w:p>
+      <w:pPr>
+        <w:spacing w:line="360" w:lineRule="auto"/>
+        <w:rPr>
+          <w:rFonts w:ascii="Georgia" w:hAnsi="Georgia"/>
+          <w:sz w:val="28"/>
+          <w:szCs w:val="28"/>
+          <w:lang w:val="ru-RU"/>
+        </w:rPr>
+      </w:pPr>
+    </w:p>
+    <w:p>
+      <w:pPr>
+        <w:spacing w:line="360" w:lineRule="auto"/>
+        <w:rPr>
+          <w:rFonts w:ascii="Georgia" w:hAnsi="Georgia"/>
+          <w:b/>
+          <w:sz w:val="30"/>
+          <w:szCs w:val="30"/>
+          <w:lang w:val="ru-RU"/>
+        </w:rPr>
+      </w:pPr>
+      <w:r>
+        <w:rPr>
+          <w:rFonts w:ascii="Georgia" w:hAnsi="Georgia"/>
+          <w:b/>
+          <w:sz w:val="30"/>
+          <w:szCs w:val="30"/>
+          <w:lang w:val="ru-RU"/>
+        </w:rPr>
+        <w:t>Анализ изменяемости</w:t>
+      </w:r>
+    </w:p>
+    <w:p>
+      <w:pPr>
+        <w:spacing w:line="360" w:lineRule="auto"/>
+        <w:rPr>
+          <w:rFonts w:ascii="Georgia" w:hAnsi="Georgia"/>
+          <w:sz w:val="2"/>
+          <w:szCs w:val="2"/>
+          <w:lang w:val="ru-RU"/>
+        </w:rPr>
+      </w:pPr>
+    </w:p>
+    <w:p>
+      <w:pPr>
+        <w:spacing w:line="360" w:lineRule="auto"/>
+        <w:rPr>
+          <w:rFonts w:ascii="Georgia" w:hAnsi="Georgia"/>
+          <w:sz w:val="28"/>
+          <w:szCs w:val="28"/>
+          <w:lang w:val="ru-RU"/>
+        </w:rPr>
+      </w:pPr>
+      <w:r>
+        <w:rPr>
+          <w:rFonts w:ascii="Georgia" w:hAnsi="Georgia"/>
+          <w:sz w:val="28"/>
+          <w:szCs w:val="28"/>
+          <w:lang w:val="ru-RU"/>
+        </w:rPr>
+        <w:t>К</w:t>
+      </w:r>
+      <w:r>
+        <w:rPr>
+          <w:rFonts w:ascii="Georgia" w:hAnsi="Georgia"/>
+          <w:sz w:val="28"/>
+          <w:szCs w:val="28"/>
+          <w:lang w:val="ru-RU"/>
+        </w:rPr>
+        <w:t>акова должна быть ответственность</w:t>
+      </w:r>
+      <w:r>
+        <w:rPr>
+          <w:rFonts w:ascii="Georgia" w:hAnsi="Georgia"/>
+          <w:sz w:val="28"/>
+          <w:szCs w:val="28"/>
+          <w:lang w:val="ru-RU"/>
+        </w:rPr>
+        <w:t xml:space="preserve"> модуля</w:t>
+      </w:r>
+      <w:r>
+        <w:rPr>
+          <w:rFonts w:ascii="Georgia" w:hAnsi="Georgia"/>
+          <w:sz w:val="28"/>
+          <w:szCs w:val="28"/>
+          <w:lang w:val="ru-RU"/>
+        </w:rPr>
+        <w:t xml:space="preserve"> </w:t>
+      </w:r>
+      <w:r>
+        <w:rPr>
+          <w:rFonts w:ascii="Georgia" w:hAnsi="Georgia"/>
+          <w:sz w:val="28"/>
+          <w:szCs w:val="28"/>
+          <w:highlight w:val="lightGray"/>
+          <w:lang w:val="ru-RU"/>
+        </w:rPr>
+        <w:t>CheckoutAction</w:t>
+      </w:r>
+      <w:r>
+        <w:rPr>
+          <w:rFonts w:ascii="Georgia" w:hAnsi="Georgia"/>
+          <w:sz w:val="28"/>
+          <w:szCs w:val="28"/>
+          <w:lang w:val="ru-RU"/>
+        </w:rPr>
+        <w:t>?</w:t>
+      </w:r>
+      <w:r>
+        <w:rPr>
+          <w:rFonts w:ascii="Georgia" w:hAnsi="Georgia"/>
+          <w:sz w:val="28"/>
+          <w:szCs w:val="28"/>
+          <w:lang w:val="ru-RU"/>
+        </w:rPr>
+        <w:t xml:space="preserve"> Если мы попытаемся </w:t>
+      </w:r>
+      <w:r>
+        <w:rPr>
+          <w:rFonts w:ascii="Georgia" w:hAnsi="Georgia"/>
+          <w:sz w:val="28"/>
+          <w:szCs w:val="28"/>
+          <w:lang w:val="ru-RU"/>
+        </w:rPr>
+        <w:t>в нем разместить</w:t>
+      </w:r>
+      <w:r>
+        <w:rPr>
+          <w:rFonts w:ascii="Georgia" w:hAnsi="Georgia"/>
+          <w:sz w:val="28"/>
+          <w:szCs w:val="28"/>
+          <w:lang w:val="ru-RU"/>
+        </w:rPr>
+        <w:t xml:space="preserve"> всю логику, связанную с платежами, заказами, доставкой, уведомлением, плюс координацию этим направлениям</w:t>
+      </w:r>
+      <w:r>
+        <w:rPr>
+          <w:rFonts w:ascii="Georgia" w:hAnsi="Georgia"/>
+          <w:sz w:val="28"/>
+          <w:szCs w:val="28"/>
+          <w:lang w:val="ru-RU"/>
+        </w:rPr>
+        <w:t xml:space="preserve"> функционала</w:t>
+      </w:r>
+      <w:r>
+        <w:rPr>
+          <w:rFonts w:ascii="Georgia" w:hAnsi="Georgia"/>
+          <w:sz w:val="28"/>
+          <w:szCs w:val="28"/>
+          <w:lang w:val="ru-RU"/>
+        </w:rPr>
+        <w:t xml:space="preserve">, то </w:t>
+      </w:r>
+      <w:r>
+        <w:rPr>
+          <w:rFonts w:ascii="Georgia" w:hAnsi="Georgia"/>
+          <w:sz w:val="28"/>
+          <w:szCs w:val="28"/>
+          <w:highlight w:val="lightGray"/>
+          <w:lang w:val="ru-RU"/>
+        </w:rPr>
+        <w:t>CheckoutAction</w:t>
+      </w:r>
+      <w:r>
+        <w:rPr>
+          <w:rFonts w:ascii="Georgia" w:hAnsi="Georgia"/>
+          <w:sz w:val="28"/>
+          <w:szCs w:val="28"/>
+          <w:lang w:val="ru-RU"/>
+        </w:rPr>
+        <w:t xml:space="preserve"> будет нарушать </w:t>
+      </w:r>
+      <w:r>
+        <w:rPr>
+          <w:rFonts w:ascii="Georgia" w:hAnsi="Georgia"/>
+          <w:sz w:val="28"/>
+          <w:szCs w:val="28"/>
+        </w:rPr>
+        <w:t>SRP</w:t>
+      </w:r>
+      <w:r>
+        <w:rPr>
+          <w:rFonts w:ascii="Georgia" w:hAnsi="Georgia"/>
+          <w:sz w:val="28"/>
+          <w:szCs w:val="28"/>
+          <w:lang w:val="ru-RU"/>
+        </w:rPr>
+        <w:t xml:space="preserve"> </w:t>
+      </w:r>
+      <w:r>
+        <w:rPr>
+          <w:rFonts w:ascii="Georgia" w:hAnsi="Georgia"/>
+          <w:sz w:val="28"/>
+          <w:szCs w:val="28"/>
+          <w:lang w:val="ru-RU"/>
+        </w:rPr>
+        <w:t>и</w:t>
+      </w:r>
+      <w:r>
+        <w:rPr>
+          <w:rFonts w:ascii="Georgia" w:hAnsi="Georgia"/>
+          <w:sz w:val="28"/>
+          <w:szCs w:val="28"/>
+          <w:lang w:val="ru-RU"/>
+        </w:rPr>
+        <w:t xml:space="preserve"> десяток других принципов проектирования. Чтобы избежать этого, </w:t>
+      </w:r>
+      <w:r>
+        <w:rPr>
+          <w:rFonts w:ascii="Georgia" w:hAnsi="Georgia"/>
+          <w:sz w:val="28"/>
+          <w:szCs w:val="28"/>
+          <w:lang w:val="ru-RU"/>
+        </w:rPr>
+        <w:t xml:space="preserve">обязанностью модуля </w:t>
+      </w:r>
+      <w:r>
+        <w:rPr>
+          <w:rFonts w:ascii="Georgia" w:hAnsi="Georgia"/>
+          <w:sz w:val="28"/>
+          <w:szCs w:val="28"/>
+          <w:highlight w:val="lightGray"/>
+          <w:lang w:val="ru-RU"/>
+        </w:rPr>
+        <w:t>CheckoutAction</w:t>
+      </w:r>
+      <w:r>
+        <w:rPr>
+          <w:rFonts w:ascii="Georgia" w:hAnsi="Georgia"/>
+          <w:sz w:val="28"/>
+          <w:szCs w:val="28"/>
+          <w:lang w:val="ru-RU"/>
+        </w:rPr>
+        <w:t xml:space="preserve"> </w:t>
+      </w:r>
+      <w:r>
+        <w:rPr>
+          <w:rFonts w:ascii="Georgia" w:hAnsi="Georgia"/>
+          <w:sz w:val="28"/>
+          <w:szCs w:val="28"/>
+          <w:lang w:val="ru-RU"/>
+        </w:rPr>
+        <w:t>должно быть управление</w:t>
+      </w:r>
+      <w:r>
+        <w:rPr>
+          <w:rFonts w:ascii="Georgia" w:hAnsi="Georgia"/>
+          <w:sz w:val="28"/>
+          <w:szCs w:val="28"/>
+          <w:lang w:val="ru-RU"/>
+        </w:rPr>
+        <w:t xml:space="preserve"> </w:t>
+      </w:r>
+      <w:r>
+        <w:rPr>
+          <w:rFonts w:ascii="Georgia" w:hAnsi="Georgia"/>
+          <w:sz w:val="28"/>
+          <w:szCs w:val="28"/>
+        </w:rPr>
+        <w:t>Main</w:t>
+      </w:r>
+      <w:r>
+        <w:rPr>
+          <w:rFonts w:ascii="Georgia" w:hAnsi="Georgia"/>
+          <w:sz w:val="28"/>
+          <w:szCs w:val="28"/>
+          <w:lang w:val="ru-RU"/>
+        </w:rPr>
+        <w:t xml:space="preserve"> </w:t>
+      </w:r>
+      <w:r>
+        <w:rPr>
+          <w:rFonts w:ascii="Georgia" w:hAnsi="Georgia"/>
+          <w:sz w:val="28"/>
+          <w:szCs w:val="28"/>
+        </w:rPr>
+        <w:t>flow</w:t>
+      </w:r>
+      <w:r>
+        <w:rPr>
+          <w:rFonts w:ascii="Georgia" w:hAnsi="Georgia"/>
+          <w:sz w:val="28"/>
+          <w:szCs w:val="28"/>
+          <w:lang w:val="ru-RU"/>
+        </w:rPr>
+        <w:t>’</w:t>
+      </w:r>
+      <w:r>
+        <w:rPr>
+          <w:rFonts w:ascii="Georgia" w:hAnsi="Georgia"/>
+          <w:sz w:val="28"/>
+          <w:szCs w:val="28"/>
+          <w:lang w:val="ru-RU"/>
+        </w:rPr>
+        <w:t>ом</w:t>
+      </w:r>
+      <w:r>
+        <w:rPr>
+          <w:rFonts w:ascii="Georgia" w:hAnsi="Georgia"/>
+          <w:sz w:val="28"/>
+          <w:szCs w:val="28"/>
+          <w:lang w:val="ru-RU"/>
+        </w:rPr>
+        <w:t xml:space="preserve">, </w:t>
+      </w:r>
+      <w:r>
+        <w:rPr>
+          <w:rFonts w:ascii="Georgia" w:hAnsi="Georgia"/>
+          <w:sz w:val="28"/>
+          <w:szCs w:val="28"/>
+          <w:lang w:val="ru-RU"/>
+        </w:rPr>
+        <w:t xml:space="preserve">а каждый шаг </w:t>
+      </w:r>
+      <w:r>
+        <w:rPr>
+          <w:rFonts w:ascii="Georgia" w:hAnsi="Georgia"/>
+          <w:sz w:val="28"/>
+          <w:szCs w:val="28"/>
+        </w:rPr>
+        <w:t>Main</w:t>
+      </w:r>
+      <w:r>
+        <w:rPr>
+          <w:rFonts w:ascii="Georgia" w:hAnsi="Georgia"/>
+          <w:sz w:val="28"/>
+          <w:szCs w:val="28"/>
+          <w:lang w:val="ru-RU"/>
+        </w:rPr>
+        <w:t xml:space="preserve"> </w:t>
+      </w:r>
+      <w:r>
+        <w:rPr>
+          <w:rFonts w:ascii="Georgia" w:hAnsi="Georgia"/>
+          <w:sz w:val="28"/>
+          <w:szCs w:val="28"/>
+        </w:rPr>
+        <w:t>flow</w:t>
+      </w:r>
+      <w:r>
+        <w:rPr>
+          <w:rFonts w:ascii="Georgia" w:hAnsi="Georgia"/>
+          <w:sz w:val="28"/>
+          <w:szCs w:val="28"/>
+          <w:lang w:val="ru-RU"/>
+        </w:rPr>
+        <w:t>’</w:t>
+      </w:r>
+      <w:r>
+        <w:rPr>
+          <w:rFonts w:ascii="Georgia" w:hAnsi="Georgia"/>
+          <w:sz w:val="28"/>
+          <w:szCs w:val="28"/>
+        </w:rPr>
+        <w:t>a</w:t>
+      </w:r>
+      <w:r>
+        <w:rPr>
+          <w:rFonts w:ascii="Georgia" w:hAnsi="Georgia"/>
+          <w:sz w:val="28"/>
+          <w:szCs w:val="28"/>
+          <w:lang w:val="ru-RU"/>
+        </w:rPr>
+        <w:t xml:space="preserve"> </w:t>
+      </w:r>
+      <w:r>
+        <w:rPr>
+          <w:rFonts w:ascii="Georgia" w:hAnsi="Georgia"/>
+          <w:sz w:val="28"/>
+          <w:szCs w:val="28"/>
+          <w:highlight w:val="lightGray"/>
+          <w:lang w:val="ru-RU"/>
+        </w:rPr>
+        <w:t>CheckoutAction</w:t>
+      </w:r>
+      <w:r>
+        <w:rPr>
+          <w:rFonts w:ascii="Georgia" w:hAnsi="Georgia"/>
+          <w:sz w:val="28"/>
+          <w:szCs w:val="28"/>
+          <w:lang w:val="ru-RU"/>
+        </w:rPr>
+        <w:t xml:space="preserve"> </w:t>
+      </w:r>
+      <w:r>
+        <w:rPr>
+          <w:rFonts w:ascii="Georgia" w:hAnsi="Georgia"/>
+          <w:sz w:val="28"/>
+          <w:szCs w:val="28"/>
+          <w:lang w:val="ru-RU"/>
+        </w:rPr>
+        <w:t xml:space="preserve"> должен </w:t>
+      </w:r>
+      <w:r>
+        <w:rPr>
+          <w:rFonts w:ascii="Georgia" w:hAnsi="Georgia"/>
+          <w:sz w:val="28"/>
+          <w:szCs w:val="28"/>
+          <w:lang w:val="ru-RU"/>
+        </w:rPr>
+        <w:t xml:space="preserve">делегировать </w:t>
+      </w:r>
+      <w:r>
+        <w:rPr>
+          <w:rFonts w:ascii="Georgia" w:hAnsi="Georgia"/>
+          <w:sz w:val="28"/>
+          <w:szCs w:val="28"/>
+          <w:lang w:val="ru-RU"/>
+        </w:rPr>
+        <w:t>соответствующему модулю</w:t>
+      </w:r>
+      <w:r>
+        <w:rPr>
+          <w:rFonts w:ascii="Georgia" w:hAnsi="Georgia"/>
+          <w:sz w:val="28"/>
+          <w:szCs w:val="28"/>
+          <w:lang w:val="ru-RU"/>
+        </w:rPr>
+        <w:t>.</w:t>
+      </w:r>
+    </w:p>
+    <w:p>
+      <w:pPr>
+        <w:spacing w:line="360" w:lineRule="auto"/>
+        <w:rPr>
+          <w:rFonts w:ascii="Georgia" w:hAnsi="Georgia"/>
+          <w:sz w:val="2"/>
+          <w:szCs w:val="2"/>
+          <w:lang w:val="ru-RU"/>
+        </w:rPr>
+      </w:pPr>
+    </w:p>
+    <w:p>
+      <w:pPr>
+        <w:spacing w:line="360" w:lineRule="auto"/>
+        <w:rPr>
+          <w:rFonts w:ascii="Georgia" w:hAnsi="Georgia"/>
+          <w:sz w:val="28"/>
+          <w:szCs w:val="28"/>
+          <w:lang w:val="ru-RU"/>
+        </w:rPr>
+      </w:pPr>
+      <w:r>
+        <w:rPr>
+          <w:rFonts w:ascii="Georgia" w:hAnsi="Georgia"/>
+          <w:sz w:val="28"/>
+          <w:szCs w:val="28"/>
+          <w:lang w:val="ru-RU"/>
+        </w:rPr>
+        <w:t>Теперь давайте посмотрим на</w:t>
+      </w:r>
+      <w:r>
+        <w:rPr>
+          <w:rFonts w:ascii="Georgia" w:hAnsi="Georgia"/>
+          <w:sz w:val="28"/>
+          <w:szCs w:val="28"/>
+          <w:lang w:val="ru-RU"/>
+        </w:rPr>
+        <w:t xml:space="preserve"> модуль </w:t>
+      </w:r>
+      <w:r>
+        <w:rPr>
+          <w:rFonts w:ascii="Georgia" w:hAnsi="Georgia"/>
+          <w:sz w:val="28"/>
+          <w:szCs w:val="28"/>
+          <w:highlight w:val="lightGray"/>
+        </w:rPr>
+        <w:t>Payments</w:t>
+      </w:r>
+      <w:r>
+        <w:rPr>
+          <w:rFonts w:ascii="Georgia" w:hAnsi="Georgia"/>
+          <w:sz w:val="28"/>
+          <w:szCs w:val="28"/>
+          <w:lang w:val="ru-RU"/>
+        </w:rPr>
+        <w:t>. Мы можем добавить или удалить способы оплаты, платежные шлюзы, логику</w:t>
+      </w:r>
+      <w:r>
+        <w:rPr>
+          <w:rFonts w:ascii="Georgia" w:hAnsi="Georgia"/>
+          <w:sz w:val="28"/>
+          <w:szCs w:val="28"/>
+          <w:lang w:val="ru-RU"/>
+        </w:rPr>
+        <w:t xml:space="preserve"> оплаты</w:t>
+      </w:r>
+      <w:r>
+        <w:rPr>
+          <w:rFonts w:ascii="Georgia" w:hAnsi="Georgia"/>
+          <w:sz w:val="28"/>
+          <w:szCs w:val="28"/>
+          <w:lang w:val="ru-RU"/>
+        </w:rPr>
+        <w:t xml:space="preserve"> для конкретной страны и </w:t>
+      </w:r>
+      <w:r>
+        <w:rPr>
+          <w:rFonts w:ascii="Georgia" w:hAnsi="Georgia"/>
+          <w:sz w:val="28"/>
+          <w:szCs w:val="28"/>
+          <w:lang w:val="ru-RU"/>
+        </w:rPr>
+        <w:t>логику обнаружения</w:t>
+      </w:r>
+      <w:r>
+        <w:rPr>
+          <w:rFonts w:ascii="Georgia" w:hAnsi="Georgia"/>
+          <w:sz w:val="28"/>
+          <w:szCs w:val="28"/>
+          <w:lang w:val="ru-RU"/>
+        </w:rPr>
+        <w:t xml:space="preserve"> мошенничества. </w:t>
+      </w:r>
+      <w:r>
+        <w:rPr>
+          <w:rFonts w:ascii="Georgia" w:hAnsi="Georgia"/>
+          <w:sz w:val="28"/>
+          <w:szCs w:val="28"/>
+          <w:lang w:val="ru-RU"/>
+        </w:rPr>
+        <w:t>Из разговора с предствителями бизнеса</w:t>
+      </w:r>
+      <w:r>
+        <w:rPr>
+          <w:rFonts w:ascii="Georgia" w:hAnsi="Georgia"/>
+          <w:sz w:val="28"/>
+          <w:szCs w:val="28"/>
+          <w:lang w:val="ru-RU"/>
+        </w:rPr>
+        <w:t xml:space="preserve">, мы </w:t>
+      </w:r>
+      <w:r>
+        <w:rPr>
+          <w:rFonts w:ascii="Georgia" w:hAnsi="Georgia"/>
+          <w:sz w:val="28"/>
+          <w:szCs w:val="28"/>
+          <w:lang w:val="ru-RU"/>
+        </w:rPr>
+        <w:t>выяснили</w:t>
+      </w:r>
+      <w:r>
+        <w:rPr>
+          <w:rFonts w:ascii="Georgia" w:hAnsi="Georgia"/>
+          <w:sz w:val="28"/>
+          <w:szCs w:val="28"/>
+          <w:lang w:val="ru-RU"/>
+        </w:rPr>
+        <w:t xml:space="preserve">, что перед добавлением нового способа оплаты или шлюза, </w:t>
+      </w:r>
+      <w:r>
+        <w:rPr>
+          <w:rFonts w:ascii="Georgia" w:hAnsi="Georgia"/>
+          <w:sz w:val="28"/>
+          <w:szCs w:val="28"/>
+          <w:lang w:val="ru-RU"/>
+        </w:rPr>
+        <w:t>определенная</w:t>
+      </w:r>
+      <w:r>
+        <w:rPr>
+          <w:rFonts w:ascii="Georgia" w:hAnsi="Georgia"/>
+          <w:sz w:val="28"/>
+          <w:szCs w:val="28"/>
+          <w:lang w:val="ru-RU"/>
+        </w:rPr>
+        <w:t xml:space="preserve"> группа людей будет уч</w:t>
+      </w:r>
+      <w:r>
+        <w:rPr>
+          <w:rFonts w:ascii="Georgia" w:hAnsi="Georgia"/>
+          <w:sz w:val="28"/>
+          <w:szCs w:val="28"/>
+          <w:lang w:val="ru-RU"/>
+        </w:rPr>
+        <w:t>аствовать в подписании</w:t>
+      </w:r>
+      <w:r>
+        <w:rPr>
+          <w:rFonts w:ascii="Georgia" w:hAnsi="Georgia"/>
+          <w:sz w:val="28"/>
+          <w:szCs w:val="28"/>
+          <w:lang w:val="ru-RU"/>
+        </w:rPr>
+        <w:t xml:space="preserve"> контракта</w:t>
+      </w:r>
+      <w:r>
+        <w:rPr>
+          <w:rFonts w:ascii="Georgia" w:hAnsi="Georgia"/>
+          <w:sz w:val="28"/>
+          <w:szCs w:val="28"/>
+          <w:lang w:val="ru-RU"/>
+        </w:rPr>
+        <w:t xml:space="preserve"> с поставщиками, и </w:t>
+      </w:r>
+      <w:r>
+        <w:rPr>
+          <w:rFonts w:ascii="Georgia" w:hAnsi="Georgia"/>
+          <w:sz w:val="28"/>
+          <w:szCs w:val="28"/>
+          <w:lang w:val="ru-RU"/>
+        </w:rPr>
+        <w:t>это не те люди</w:t>
+      </w:r>
+      <w:r>
+        <w:rPr>
+          <w:rFonts w:ascii="Georgia" w:hAnsi="Georgia"/>
+          <w:sz w:val="28"/>
+          <w:szCs w:val="28"/>
+          <w:lang w:val="ru-RU"/>
+        </w:rPr>
+        <w:t xml:space="preserve">, которые будут </w:t>
+      </w:r>
+      <w:r>
+        <w:rPr>
+          <w:rFonts w:ascii="Georgia" w:hAnsi="Georgia"/>
+          <w:sz w:val="28"/>
+          <w:szCs w:val="28"/>
+          <w:lang w:val="ru-RU"/>
+        </w:rPr>
+        <w:t xml:space="preserve">работать над другими </w:t>
+      </w:r>
+      <w:r>
+        <w:rPr>
+          <w:rFonts w:ascii="Georgia" w:hAnsi="Georgia"/>
+          <w:sz w:val="28"/>
+          <w:szCs w:val="28"/>
+          <w:lang w:val="ru-RU"/>
+        </w:rPr>
+        <w:t>частями</w:t>
+      </w:r>
+      <w:r>
+        <w:rPr>
+          <w:rFonts w:ascii="Georgia" w:hAnsi="Georgia"/>
+          <w:sz w:val="28"/>
+          <w:szCs w:val="28"/>
+          <w:lang w:val="ru-RU"/>
+        </w:rPr>
+        <w:t xml:space="preserve"> системы. </w:t>
+      </w:r>
+      <w:r>
+        <w:rPr>
+          <w:rFonts w:ascii="Georgia" w:hAnsi="Georgia"/>
+          <w:sz w:val="28"/>
+          <w:szCs w:val="28"/>
+          <w:lang w:val="ru-RU"/>
+        </w:rPr>
+        <w:t>Очевидно, что необходимо</w:t>
+      </w:r>
+      <w:r>
+        <w:rPr>
+          <w:rFonts w:ascii="Georgia" w:hAnsi="Georgia"/>
+          <w:sz w:val="28"/>
+          <w:szCs w:val="28"/>
+          <w:lang w:val="ru-RU"/>
+        </w:rPr>
+        <w:t xml:space="preserve">, чтобы изменения в </w:t>
+      </w:r>
+      <w:r>
+        <w:rPr>
+          <w:rFonts w:ascii="Georgia" w:hAnsi="Georgia"/>
+          <w:sz w:val="28"/>
+          <w:szCs w:val="28"/>
+          <w:lang w:val="ru-RU"/>
+        </w:rPr>
+        <w:t xml:space="preserve">модуле </w:t>
+      </w:r>
+      <w:r>
+        <w:rPr>
+          <w:rFonts w:ascii="Georgia" w:hAnsi="Georgia"/>
+          <w:sz w:val="28"/>
+          <w:szCs w:val="28"/>
+          <w:highlight w:val="lightGray"/>
+        </w:rPr>
+        <w:t>Payments</w:t>
+      </w:r>
+      <w:r>
+        <w:rPr>
+          <w:rFonts w:ascii="Georgia" w:hAnsi="Georgia"/>
+          <w:sz w:val="28"/>
+          <w:szCs w:val="28"/>
+          <w:lang w:val="ru-RU"/>
+        </w:rPr>
+        <w:t xml:space="preserve"> не повлияли на другие </w:t>
+      </w:r>
+      <w:r>
+        <w:rPr>
+          <w:rFonts w:ascii="Georgia" w:hAnsi="Georgia"/>
+          <w:sz w:val="28"/>
+          <w:szCs w:val="28"/>
+          <w:lang w:val="ru-RU"/>
+        </w:rPr>
+        <w:t>части системы</w:t>
+      </w:r>
+      <w:r>
+        <w:rPr>
+          <w:rFonts w:ascii="Georgia" w:hAnsi="Georgia"/>
+          <w:sz w:val="28"/>
+          <w:szCs w:val="28"/>
+          <w:lang w:val="ru-RU"/>
+        </w:rPr>
+        <w:t xml:space="preserve">. Это сделало бы модуль </w:t>
+      </w:r>
+      <w:r>
+        <w:rPr>
+          <w:rFonts w:ascii="Georgia" w:hAnsi="Georgia"/>
+          <w:sz w:val="28"/>
+          <w:szCs w:val="28"/>
+          <w:highlight w:val="lightGray"/>
+        </w:rPr>
+        <w:t>Payments</w:t>
+      </w:r>
+      <w:r>
+        <w:rPr>
+          <w:rFonts w:ascii="Georgia" w:hAnsi="Georgia"/>
+          <w:sz w:val="28"/>
+          <w:szCs w:val="28"/>
+          <w:lang w:val="ru-RU"/>
+        </w:rPr>
+        <w:t xml:space="preserve"> </w:t>
+      </w:r>
+      <w:r>
+        <w:rPr>
+          <w:rFonts w:ascii="Georgia" w:hAnsi="Georgia"/>
+          <w:sz w:val="28"/>
+          <w:szCs w:val="28"/>
+          <w:lang w:val="ru-RU"/>
+        </w:rPr>
+        <w:t xml:space="preserve">соответствующим </w:t>
+      </w:r>
+      <w:r>
+        <w:rPr>
+          <w:rFonts w:ascii="Georgia" w:hAnsi="Georgia"/>
+          <w:sz w:val="28"/>
+          <w:szCs w:val="28"/>
+        </w:rPr>
+        <w:t>OCP</w:t>
+      </w:r>
+      <w:r>
+        <w:rPr>
+          <w:rFonts w:ascii="Georgia" w:hAnsi="Georgia"/>
+          <w:sz w:val="28"/>
+          <w:szCs w:val="28"/>
+          <w:lang w:val="ru-RU"/>
+        </w:rPr>
+        <w:t xml:space="preserve">, то есть мы могли бы добавлять или удалять способы оплаты, шлюзы и т. д., без какого-либо влияния на остальную систему. Имея это в виду, я вполне уверен, что модуль </w:t>
+      </w:r>
+      <w:r>
+        <w:rPr>
+          <w:rFonts w:ascii="Georgia" w:hAnsi="Georgia"/>
+          <w:sz w:val="28"/>
+          <w:szCs w:val="28"/>
+          <w:highlight w:val="lightGray"/>
+        </w:rPr>
+        <w:t>Payments</w:t>
+      </w:r>
+      <w:r>
+        <w:rPr>
+          <w:rFonts w:ascii="Georgia" w:hAnsi="Georgia"/>
+          <w:sz w:val="28"/>
+          <w:szCs w:val="28"/>
+          <w:lang w:val="ru-RU"/>
+        </w:rPr>
+        <w:t xml:space="preserve"> </w:t>
+      </w:r>
+      <w:r>
+        <w:rPr>
+          <w:rFonts w:ascii="Georgia" w:hAnsi="Georgia"/>
+          <w:sz w:val="28"/>
+          <w:szCs w:val="28"/>
+          <w:lang w:val="ru-RU"/>
+        </w:rPr>
+        <w:t xml:space="preserve">должен быть </w:t>
+      </w:r>
+      <w:r>
+        <w:rPr>
+          <w:rFonts w:ascii="Georgia" w:hAnsi="Georgia"/>
+          <w:sz w:val="28"/>
+          <w:szCs w:val="28"/>
+          <w:lang w:val="ru-RU"/>
+        </w:rPr>
+        <w:t>полностью независим</w:t>
+      </w:r>
+      <w:r>
+        <w:rPr>
+          <w:rFonts w:ascii="Georgia" w:hAnsi="Georgia"/>
+          <w:sz w:val="28"/>
+          <w:szCs w:val="28"/>
+          <w:lang w:val="ru-RU"/>
+        </w:rPr>
+        <w:t>ым</w:t>
+      </w:r>
+      <w:r>
+        <w:rPr>
+          <w:rFonts w:ascii="Georgia" w:hAnsi="Georgia"/>
+          <w:sz w:val="28"/>
+          <w:szCs w:val="28"/>
+          <w:lang w:val="ru-RU"/>
+        </w:rPr>
+        <w:t xml:space="preserve"> от</w:t>
+      </w:r>
+      <w:r>
+        <w:rPr>
+          <w:rFonts w:ascii="Georgia" w:hAnsi="Georgia"/>
+          <w:sz w:val="28"/>
+          <w:szCs w:val="28"/>
+          <w:lang w:val="ru-RU"/>
+        </w:rPr>
+        <w:t xml:space="preserve"> модуля</w:t>
+      </w:r>
+      <w:r>
+        <w:rPr>
+          <w:rFonts w:ascii="Georgia" w:hAnsi="Georgia"/>
+          <w:sz w:val="28"/>
+          <w:szCs w:val="28"/>
+          <w:lang w:val="ru-RU"/>
+        </w:rPr>
+        <w:t xml:space="preserve"> </w:t>
+      </w:r>
+      <w:r>
+        <w:rPr>
+          <w:rFonts w:ascii="Georgia" w:hAnsi="Georgia"/>
+          <w:sz w:val="28"/>
+          <w:szCs w:val="28"/>
+          <w:highlight w:val="lightGray"/>
+          <w:lang w:val="ru-RU"/>
+        </w:rPr>
+        <w:t>CheckoutAction</w:t>
+      </w:r>
+      <w:r>
+        <w:rPr>
+          <w:rFonts w:ascii="Georgia" w:hAnsi="Georgia"/>
+          <w:sz w:val="28"/>
+          <w:szCs w:val="28"/>
+          <w:lang w:val="ru-RU"/>
+        </w:rPr>
+        <w:t xml:space="preserve">, что </w:t>
+      </w:r>
+      <w:r>
+        <w:rPr>
+          <w:rFonts w:ascii="Georgia" w:hAnsi="Georgia"/>
+          <w:sz w:val="28"/>
+          <w:szCs w:val="28"/>
+          <w:lang w:val="ru-RU"/>
+        </w:rPr>
+        <w:t>подразумевает а</w:t>
+      </w:r>
+      <w:r>
+        <w:rPr>
+          <w:rFonts w:ascii="Georgia" w:hAnsi="Georgia"/>
+          <w:sz w:val="28"/>
+          <w:szCs w:val="28"/>
+          <w:lang w:val="ru-RU"/>
+        </w:rPr>
+        <w:t>ссоциацию</w:t>
+      </w:r>
+      <w:r>
+        <w:rPr>
+          <w:rFonts w:ascii="Georgia" w:hAnsi="Georgia"/>
+          <w:sz w:val="28"/>
+          <w:szCs w:val="28"/>
+          <w:lang w:val="ru-RU"/>
+        </w:rPr>
+        <w:t xml:space="preserve"> </w:t>
+      </w:r>
+      <w:r>
+        <w:rPr>
+          <w:rFonts w:ascii="Georgia" w:hAnsi="Georgia"/>
+          <w:b/>
+          <w:sz w:val="28"/>
+          <w:szCs w:val="28"/>
+          <w:lang w:val="ru-RU"/>
+        </w:rPr>
+        <w:t>Aggregation</w:t>
+      </w:r>
+      <w:r>
+        <w:rPr>
+          <w:rFonts w:ascii="Georgia" w:hAnsi="Georgia"/>
+          <w:sz w:val="28"/>
+          <w:szCs w:val="28"/>
+          <w:lang w:val="ru-RU"/>
+        </w:rPr>
+        <w:t>.</w:t>
+      </w:r>
+    </w:p>
+    <w:p>
+      <w:pPr>
+        <w:spacing w:line="360" w:lineRule="auto"/>
+        <w:jc w:val="center"/>
+        <w:rPr>
+          <w:rFonts w:ascii="Georgia" w:hAnsi="Georgia"/>
+          <w:sz w:val="28"/>
+          <w:szCs w:val="28"/>
+          <w:lang w:val="ru-RU"/>
+        </w:rPr>
+      </w:pPr>
+      <w:r>
+        <w:rPr>
+          <w:noProof/>
+        </w:rPr>
+        <w:lastRenderedPageBreak/>
+        <w:drawing>
+          <wp:inline distT="0" distB="0" distL="0" distR="0">
+            <wp:extent cx="3918320" cy="3267075"/>
+            <wp:effectExtent l="0" t="0" r="6350" b="0"/>
+            <wp:docPr id="3" name="Picture 3" descr="âinside-outâ"/>
+            <wp:cNvGraphicFramePr>
+              <a:graphicFrameLocks xmlns:a="http://schemas.openxmlformats.org/drawingml/2006/main" noChangeAspect="1"/>
+            </wp:cNvGraphicFramePr>
+            <a:graphic xmlns:a="http://schemas.openxmlformats.org/drawingml/2006/main">
+              <a:graphicData uri="http://schemas.openxmlformats.org/drawingml/2006/picture">
+                <pic:pic xmlns:pic="http://schemas.openxmlformats.org/drawingml/2006/picture">
+                  <pic:nvPicPr>
+                    <pic:cNvPr id="0" name="Picture 3" descr="âinside-outâ"/>
+                    <pic:cNvPicPr>
+                      <a:picLocks noChangeAspect="1" noChangeArrowheads="1"/>
+                    </pic:cNvPicPr>
+                  </pic:nvPicPr>
+                  <pic:blipFill>
+                    <a:blip r:embed="rId13">
+                      <a:extLst>
+                        <a:ext uri="{28A0092B-C50C-407E-A947-70E740481C1C}">
+                          <a14:useLocalDpi xmlns:a14="http://schemas.microsoft.com/office/drawing/2010/main" val="0"/>
+                        </a:ext>
+                      </a:extLst>
+                    </a:blip>
+                    <a:srcRect/>
+                    <a:stretch>
+                      <a:fillRect/>
+                    </a:stretch>
+                  </pic:blipFill>
+                  <pic:spPr bwMode="auto">
+                    <a:xfrm>
+                      <a:off x="0" y="0"/>
+                      <a:ext cx="3947442" cy="3291357"/>
+                    </a:xfrm>
+                    <a:prstGeom prst="rect">
+                      <a:avLst/>
+                    </a:prstGeom>
+                    <a:noFill/>
+                    <a:ln>
+                      <a:noFill/>
+                    </a:ln>
+                  </pic:spPr>
+                </pic:pic>
+              </a:graphicData>
+            </a:graphic>
+          </wp:inline>
+        </w:drawing>
+      </w:r>
+    </w:p>
+    <w:p>
+      <w:pPr>
+        <w:spacing w:line="360" w:lineRule="auto"/>
+        <w:rPr>
+          <w:rFonts w:ascii="Georgia" w:hAnsi="Georgia"/>
+          <w:sz w:val="28"/>
+          <w:szCs w:val="28"/>
+          <w:lang w:val="ru-RU"/>
+        </w:rPr>
+      </w:pPr>
+      <w:r>
+        <w:rPr>
+          <w:rFonts w:ascii="Georgia" w:hAnsi="Georgia"/>
+          <w:sz w:val="28"/>
+          <w:szCs w:val="28"/>
+          <w:lang w:val="ru-RU"/>
+        </w:rPr>
+        <w:t xml:space="preserve">Далее рассмотрим модуль </w:t>
+      </w:r>
+      <w:r>
+        <w:rPr>
+          <w:rFonts w:ascii="Georgia" w:hAnsi="Georgia"/>
+          <w:sz w:val="28"/>
+          <w:szCs w:val="28"/>
+          <w:highlight w:val="lightGray"/>
+        </w:rPr>
+        <w:t>Orders</w:t>
+      </w:r>
+      <w:r>
+        <w:rPr>
+          <w:rFonts w:ascii="Georgia" w:hAnsi="Georgia"/>
+          <w:sz w:val="28"/>
+          <w:szCs w:val="28"/>
+          <w:lang w:val="ru-RU"/>
+        </w:rPr>
+        <w:t>.</w:t>
+      </w:r>
+      <w:r>
+        <w:rPr>
+          <w:rFonts w:ascii="Georgia" w:hAnsi="Georgia"/>
+          <w:sz w:val="28"/>
+          <w:szCs w:val="28"/>
+          <w:lang w:val="ru-RU"/>
+        </w:rPr>
+        <w:t xml:space="preserve"> </w:t>
+      </w:r>
+      <w:r>
+        <w:rPr>
+          <w:rFonts w:ascii="Georgia" w:hAnsi="Georgia"/>
+          <w:sz w:val="28"/>
+          <w:szCs w:val="28"/>
+          <w:lang w:val="ru-RU"/>
+        </w:rPr>
+        <w:t>Из разговора с предствителями бизнеса</w:t>
+      </w:r>
+      <w:r>
+        <w:rPr>
+          <w:rFonts w:ascii="Georgia" w:hAnsi="Georgia"/>
+          <w:sz w:val="28"/>
+          <w:szCs w:val="28"/>
+          <w:lang w:val="ru-RU"/>
+        </w:rPr>
+        <w:t>,</w:t>
+      </w:r>
+      <w:r>
+        <w:rPr>
+          <w:rFonts w:ascii="Georgia" w:hAnsi="Georgia"/>
+          <w:sz w:val="28"/>
+          <w:szCs w:val="28"/>
+          <w:lang w:val="ru-RU"/>
+        </w:rPr>
+        <w:t xml:space="preserve"> </w:t>
+      </w:r>
+      <w:r>
+        <w:rPr>
+          <w:rFonts w:ascii="Georgia" w:hAnsi="Georgia"/>
+          <w:sz w:val="28"/>
+          <w:szCs w:val="28"/>
+          <w:lang w:val="ru-RU"/>
+        </w:rPr>
+        <w:t>мы выяснили</w:t>
+      </w:r>
+      <w:r>
+        <w:rPr>
+          <w:rFonts w:ascii="Georgia" w:hAnsi="Georgia"/>
+          <w:sz w:val="28"/>
+          <w:szCs w:val="28"/>
+          <w:lang w:val="ru-RU"/>
+        </w:rPr>
+        <w:t>, что заказы имеют свой собственный жизненный цикл (новые, ожидающие подтверждения, оплаченные, отклоненные, выполненные и т. д.), а различные части системы и внутренние пользователи нуждаются в информа</w:t>
+      </w:r>
+      <w:r>
+        <w:rPr>
+          <w:rFonts w:ascii="Georgia" w:hAnsi="Georgia"/>
+          <w:sz w:val="28"/>
+          <w:szCs w:val="28"/>
+          <w:lang w:val="ru-RU"/>
+        </w:rPr>
+        <w:t>ции о заказах, например, бэк-офис</w:t>
+      </w:r>
+      <w:r>
+        <w:rPr>
+          <w:rFonts w:ascii="Georgia" w:hAnsi="Georgia"/>
+          <w:sz w:val="28"/>
+          <w:szCs w:val="28"/>
+          <w:lang w:val="ru-RU"/>
+        </w:rPr>
+        <w:t>. Этого достаточно</w:t>
+      </w:r>
+      <w:r>
+        <w:rPr>
+          <w:rFonts w:ascii="Georgia" w:hAnsi="Georgia"/>
+          <w:sz w:val="28"/>
+          <w:szCs w:val="28"/>
+          <w:lang w:val="ru-RU"/>
+        </w:rPr>
+        <w:t xml:space="preserve"> для принятия</w:t>
+      </w:r>
+      <w:r>
+        <w:rPr>
+          <w:rFonts w:ascii="Georgia" w:hAnsi="Georgia"/>
+          <w:sz w:val="28"/>
+          <w:szCs w:val="28"/>
+          <w:lang w:val="ru-RU"/>
+        </w:rPr>
+        <w:t xml:space="preserve"> решени</w:t>
+      </w:r>
+      <w:r>
+        <w:rPr>
+          <w:rFonts w:ascii="Georgia" w:hAnsi="Georgia"/>
+          <w:sz w:val="28"/>
+          <w:szCs w:val="28"/>
+          <w:lang w:val="ru-RU"/>
+        </w:rPr>
+        <w:t>я</w:t>
+      </w:r>
+      <w:r>
+        <w:rPr>
+          <w:rFonts w:ascii="Georgia" w:hAnsi="Georgia"/>
+          <w:sz w:val="28"/>
+          <w:szCs w:val="28"/>
+          <w:lang w:val="ru-RU"/>
+        </w:rPr>
+        <w:t xml:space="preserve"> о</w:t>
+      </w:r>
+      <w:r>
+        <w:rPr>
+          <w:rFonts w:ascii="Georgia" w:hAnsi="Georgia"/>
+          <w:sz w:val="28"/>
+          <w:szCs w:val="28"/>
+          <w:lang w:val="ru-RU"/>
+        </w:rPr>
+        <w:t>б отделении</w:t>
+      </w:r>
+      <w:r>
+        <w:rPr>
+          <w:rFonts w:ascii="Georgia" w:hAnsi="Georgia"/>
+          <w:sz w:val="28"/>
+          <w:szCs w:val="28"/>
+          <w:lang w:val="ru-RU"/>
+        </w:rPr>
+        <w:t xml:space="preserve"> логики заказов отдельно </w:t>
+      </w:r>
+      <w:r>
+        <w:rPr>
+          <w:rFonts w:ascii="Georgia" w:hAnsi="Georgia"/>
+          <w:sz w:val="28"/>
+          <w:szCs w:val="28"/>
+          <w:lang w:val="ru-RU"/>
+        </w:rPr>
+        <w:t>от</w:t>
+      </w:r>
+      <w:r>
+        <w:rPr>
+          <w:rFonts w:ascii="Georgia" w:hAnsi="Georgia"/>
+          <w:sz w:val="28"/>
+          <w:szCs w:val="28"/>
+          <w:lang w:val="ru-RU"/>
+        </w:rPr>
+        <w:t xml:space="preserve"> модуля</w:t>
+      </w:r>
+      <w:r>
+        <w:rPr>
+          <w:rFonts w:ascii="Georgia" w:hAnsi="Georgia"/>
+          <w:sz w:val="28"/>
+          <w:szCs w:val="28"/>
+          <w:lang w:val="ru-RU"/>
+        </w:rPr>
+        <w:t xml:space="preserve"> </w:t>
+      </w:r>
+      <w:r>
+        <w:rPr>
+          <w:rFonts w:ascii="Georgia" w:hAnsi="Georgia"/>
+          <w:sz w:val="28"/>
+          <w:szCs w:val="28"/>
+          <w:highlight w:val="lightGray"/>
+          <w:lang w:val="ru-RU"/>
+        </w:rPr>
+        <w:t>CheckoutAction</w:t>
+      </w:r>
+      <w:r>
+        <w:rPr>
+          <w:rFonts w:ascii="Georgia" w:hAnsi="Georgia"/>
+          <w:sz w:val="28"/>
+          <w:szCs w:val="28"/>
+          <w:lang w:val="ru-RU"/>
+        </w:rPr>
+        <w:t xml:space="preserve">, что </w:t>
+      </w:r>
+      <w:r>
+        <w:rPr>
+          <w:rFonts w:ascii="Georgia" w:hAnsi="Georgia"/>
+          <w:sz w:val="28"/>
+          <w:szCs w:val="28"/>
+          <w:lang w:val="ru-RU"/>
+        </w:rPr>
+        <w:t>подразумевает ассоциацию</w:t>
+      </w:r>
+      <w:r>
+        <w:rPr>
+          <w:rFonts w:ascii="Georgia" w:hAnsi="Georgia"/>
+          <w:sz w:val="28"/>
+          <w:szCs w:val="28"/>
+          <w:lang w:val="ru-RU"/>
+        </w:rPr>
+        <w:t xml:space="preserve"> </w:t>
+      </w:r>
+      <w:r>
+        <w:rPr>
+          <w:rFonts w:ascii="Georgia" w:hAnsi="Georgia"/>
+          <w:b/>
+          <w:sz w:val="28"/>
+          <w:szCs w:val="28"/>
+          <w:lang w:val="ru-RU"/>
+        </w:rPr>
+        <w:t>Aggregation</w:t>
+      </w:r>
+      <w:r>
+        <w:rPr>
+          <w:rFonts w:ascii="Georgia" w:hAnsi="Georgia"/>
+          <w:sz w:val="28"/>
+          <w:szCs w:val="28"/>
+          <w:lang w:val="ru-RU"/>
+        </w:rPr>
+        <w:t>.</w:t>
+      </w:r>
+    </w:p>
+    <w:p>
+      <w:pPr>
+        <w:spacing w:line="360" w:lineRule="auto"/>
+        <w:jc w:val="center"/>
+        <w:rPr>
+          <w:rFonts w:ascii="Georgia" w:hAnsi="Georgia"/>
+          <w:sz w:val="28"/>
+          <w:szCs w:val="28"/>
+          <w:lang w:val="ru-RU"/>
+        </w:rPr>
+      </w:pPr>
+      <w:r>
+        <w:rPr>
+          <w:noProof/>
+        </w:rPr>
+        <w:drawing>
+          <wp:inline distT="0" distB="0" distL="0" distR="0">
+            <wp:extent cx="3952875" cy="3295887"/>
+            <wp:effectExtent l="0" t="0" r="0" b="0"/>
+            <wp:docPr id="4" name="Picture 4" descr="âinside-outâ"/>
+            <wp:cNvGraphicFramePr>
+              <a:graphicFrameLocks xmlns:a="http://schemas.openxmlformats.org/drawingml/2006/main" noChangeAspect="1"/>
+            </wp:cNvGraphicFramePr>
+            <a:graphic xmlns:a="http://schemas.openxmlformats.org/drawingml/2006/main">
+              <a:graphicData uri="http://schemas.openxmlformats.org/drawingml/2006/picture">
+                <pic:pic xmlns:pic="http://schemas.openxmlformats.org/drawingml/2006/picture">
+                  <pic:nvPicPr>
+                    <pic:cNvPr id="0" name="Picture 5" descr="âinside-outâ"/>
+                    <pic:cNvPicPr>
+                      <a:picLocks noChangeAspect="1" noChangeArrowheads="1"/>
+                    </pic:cNvPicPr>
+                  </pic:nvPicPr>
+                  <pic:blipFill>
+                    <a:blip r:embed="rId14">
+                      <a:extLst>
+                        <a:ext uri="{28A0092B-C50C-407E-A947-70E740481C1C}">
+                          <a14:useLocalDpi xmlns:a14="http://schemas.microsoft.com/office/drawing/2010/main" val="0"/>
+                        </a:ext>
+                      </a:extLst>
+                    </a:blip>
+                    <a:srcRect/>
+                    <a:stretch>
+                      <a:fillRect/>
+                    </a:stretch>
+                  </pic:blipFill>
+                  <pic:spPr bwMode="auto">
+                    <a:xfrm>
+                      <a:off x="0" y="0"/>
+                      <a:ext cx="3958340" cy="3300443"/>
+                    </a:xfrm>
+                    <a:prstGeom prst="rect">
+                      <a:avLst/>
+                    </a:prstGeom>
+                    <a:noFill/>
+                    <a:ln>
+                      <a:noFill/>
+                    </a:ln>
+                  </pic:spPr>
+                </pic:pic>
+              </a:graphicData>
+            </a:graphic>
+          </wp:inline>
+        </w:drawing>
+      </w:r>
+    </w:p>
+    <w:p>
+      <w:pPr>
+        <w:spacing w:line="360" w:lineRule="auto"/>
+        <w:rPr>
+          <w:rFonts w:ascii="Georgia" w:hAnsi="Georgia"/>
+          <w:sz w:val="28"/>
+          <w:szCs w:val="28"/>
+          <w:lang w:val="ru-RU"/>
+        </w:rPr>
+      </w:pPr>
+      <w:r>
+        <w:rPr>
+          <w:rFonts w:ascii="Georgia" w:hAnsi="Georgia"/>
+          <w:sz w:val="28"/>
+          <w:szCs w:val="28"/>
+          <w:lang w:val="ru-RU"/>
+        </w:rPr>
+        <w:lastRenderedPageBreak/>
+        <w:t xml:space="preserve">Модуль </w:t>
+      </w:r>
+      <w:r>
+        <w:rPr>
+          <w:rFonts w:ascii="Georgia" w:hAnsi="Georgia"/>
+          <w:sz w:val="28"/>
+          <w:szCs w:val="28"/>
+          <w:highlight w:val="lightGray"/>
+        </w:rPr>
+        <w:t>Delivery</w:t>
+      </w:r>
+      <w:r>
+        <w:rPr>
+          <w:rFonts w:ascii="Georgia" w:hAnsi="Georgia"/>
+          <w:sz w:val="28"/>
+          <w:szCs w:val="28"/>
+          <w:lang w:val="ru-RU"/>
+        </w:rPr>
+        <w:t xml:space="preserve"> является сложной частью </w:t>
+      </w:r>
+      <w:r>
+        <w:rPr>
+          <w:rFonts w:ascii="Georgia" w:hAnsi="Georgia"/>
+          <w:sz w:val="28"/>
+          <w:szCs w:val="28"/>
+          <w:lang w:val="ru-RU"/>
+        </w:rPr>
+        <w:t>системы</w:t>
+      </w:r>
+      <w:r>
+        <w:rPr>
+          <w:rFonts w:ascii="Georgia" w:hAnsi="Georgia"/>
+          <w:sz w:val="28"/>
+          <w:szCs w:val="28"/>
+          <w:lang w:val="ru-RU"/>
+        </w:rPr>
+        <w:t>, поскольку она включает в себя различных поставщиков</w:t>
+      </w:r>
+      <w:r>
+        <w:rPr>
+          <w:rFonts w:ascii="Georgia" w:hAnsi="Georgia"/>
+          <w:sz w:val="28"/>
+          <w:szCs w:val="28"/>
+          <w:lang w:val="ru-RU"/>
+        </w:rPr>
+        <w:t xml:space="preserve"> услуг в разных частях мира. Он включает в себя логику</w:t>
+      </w:r>
+      <w:r>
+        <w:rPr>
+          <w:rFonts w:ascii="Georgia" w:hAnsi="Georgia"/>
+          <w:sz w:val="28"/>
+          <w:szCs w:val="28"/>
+          <w:lang w:val="ru-RU"/>
+        </w:rPr>
+        <w:t xml:space="preserve"> взима</w:t>
+      </w:r>
+      <w:r>
+        <w:rPr>
+          <w:rFonts w:ascii="Georgia" w:hAnsi="Georgia"/>
+          <w:sz w:val="28"/>
+          <w:szCs w:val="28"/>
+          <w:lang w:val="ru-RU"/>
+        </w:rPr>
+        <w:t>ния</w:t>
+      </w:r>
+      <w:r>
+        <w:rPr>
+          <w:rFonts w:ascii="Georgia" w:hAnsi="Georgia"/>
+          <w:sz w:val="28"/>
+          <w:szCs w:val="28"/>
+          <w:lang w:val="ru-RU"/>
+        </w:rPr>
+        <w:t xml:space="preserve"> разные цены, разные моде</w:t>
+      </w:r>
+      <w:r>
+        <w:rPr>
+          <w:rFonts w:ascii="Georgia" w:hAnsi="Georgia"/>
+          <w:sz w:val="28"/>
+          <w:szCs w:val="28"/>
+          <w:lang w:val="ru-RU"/>
+        </w:rPr>
+        <w:t>ли договорных обязательств,</w:t>
+      </w:r>
+      <w:r>
+        <w:rPr>
+          <w:rFonts w:ascii="Georgia" w:hAnsi="Georgia"/>
+          <w:sz w:val="28"/>
+          <w:szCs w:val="28"/>
+          <w:lang w:val="ru-RU"/>
+        </w:rPr>
+        <w:t xml:space="preserve"> </w:t>
+      </w:r>
+      <w:r>
+        <w:rPr>
+          <w:rFonts w:ascii="Georgia" w:hAnsi="Georgia"/>
+          <w:sz w:val="28"/>
+          <w:szCs w:val="28"/>
+          <w:lang w:val="ru-RU"/>
+        </w:rPr>
+        <w:t>логику принятия решений решений</w:t>
+      </w:r>
+      <w:r>
+        <w:rPr>
+          <w:rFonts w:ascii="Georgia" w:hAnsi="Georgia"/>
+          <w:sz w:val="28"/>
+          <w:szCs w:val="28"/>
+          <w:lang w:val="ru-RU"/>
+        </w:rPr>
+        <w:t>, какие варианты доставки доступны пользователям по всему миру в соответствии с их адресом доставки</w:t>
+      </w:r>
+      <w:r>
+        <w:rPr>
+          <w:rFonts w:ascii="Georgia" w:hAnsi="Georgia"/>
+          <w:sz w:val="28"/>
+          <w:szCs w:val="28"/>
+          <w:lang w:val="ru-RU"/>
+        </w:rPr>
+        <w:t xml:space="preserve"> и т.д</w:t>
+      </w:r>
+      <w:r>
+        <w:rPr>
+          <w:rFonts w:ascii="Georgia" w:hAnsi="Georgia"/>
+          <w:sz w:val="28"/>
+          <w:szCs w:val="28"/>
+          <w:lang w:val="ru-RU"/>
+        </w:rPr>
+        <w:t xml:space="preserve">. Эта информация поддерживается другой командой бэк-офиса. Выглядит довольно безопасно предположить, что </w:t>
+      </w:r>
+      <w:r>
+        <w:rPr>
+          <w:rFonts w:ascii="Georgia" w:hAnsi="Georgia"/>
+          <w:sz w:val="28"/>
+          <w:szCs w:val="28"/>
+          <w:lang w:val="ru-RU"/>
+        </w:rPr>
+        <w:t xml:space="preserve">модуль </w:t>
+      </w:r>
+      <w:r>
+        <w:rPr>
+          <w:rFonts w:ascii="Georgia" w:hAnsi="Georgia"/>
+          <w:sz w:val="28"/>
+          <w:szCs w:val="28"/>
+          <w:highlight w:val="lightGray"/>
+        </w:rPr>
+        <w:t>Delivery</w:t>
+      </w:r>
+      <w:r>
+        <w:rPr>
+          <w:rFonts w:ascii="Georgia" w:hAnsi="Georgia"/>
+          <w:sz w:val="28"/>
+          <w:szCs w:val="28"/>
+          <w:lang w:val="ru-RU"/>
+        </w:rPr>
+        <w:t xml:space="preserve"> </w:t>
+      </w:r>
+      <w:r>
+        <w:rPr>
+          <w:rFonts w:ascii="Georgia" w:hAnsi="Georgia"/>
+          <w:sz w:val="28"/>
+          <w:szCs w:val="28"/>
+          <w:lang w:val="ru-RU"/>
+        </w:rPr>
+        <w:t>также должен быть изолирован</w:t>
+      </w:r>
+      <w:r>
+        <w:rPr>
+          <w:rFonts w:ascii="Georgia" w:hAnsi="Georgia"/>
+          <w:sz w:val="28"/>
+          <w:szCs w:val="28"/>
+          <w:lang w:val="ru-RU"/>
+        </w:rPr>
+        <w:t xml:space="preserve"> </w:t>
+      </w:r>
+      <w:r>
+        <w:rPr>
+          <w:rFonts w:ascii="Georgia" w:hAnsi="Georgia"/>
+          <w:sz w:val="28"/>
+          <w:szCs w:val="28"/>
+          <w:lang w:val="ru-RU"/>
+        </w:rPr>
+        <w:t>от</w:t>
+      </w:r>
+      <w:r>
+        <w:rPr>
+          <w:rFonts w:ascii="Georgia" w:hAnsi="Georgia"/>
+          <w:sz w:val="28"/>
+          <w:szCs w:val="28"/>
+          <w:lang w:val="ru-RU"/>
+        </w:rPr>
+        <w:t xml:space="preserve"> модуля</w:t>
+      </w:r>
+      <w:r>
+        <w:rPr>
+          <w:rFonts w:ascii="Georgia" w:hAnsi="Georgia"/>
+          <w:sz w:val="28"/>
+          <w:szCs w:val="28"/>
+          <w:lang w:val="ru-RU"/>
+        </w:rPr>
+        <w:t xml:space="preserve"> </w:t>
+      </w:r>
+      <w:r>
+        <w:rPr>
+          <w:rFonts w:ascii="Georgia" w:hAnsi="Georgia"/>
+          <w:sz w:val="28"/>
+          <w:szCs w:val="28"/>
+          <w:highlight w:val="lightGray"/>
+          <w:lang w:val="ru-RU"/>
+        </w:rPr>
+        <w:t>CheckoutAction</w:t>
+      </w:r>
+      <w:r>
+        <w:rPr>
+          <w:rFonts w:ascii="Georgia" w:hAnsi="Georgia"/>
+          <w:sz w:val="28"/>
+          <w:szCs w:val="28"/>
+          <w:lang w:val="ru-RU"/>
+        </w:rPr>
+        <w:t xml:space="preserve"> – т.е. </w:t>
+      </w:r>
+      <w:r>
+        <w:rPr>
+          <w:rFonts w:ascii="Georgia" w:hAnsi="Georgia"/>
+          <w:b/>
+          <w:sz w:val="28"/>
+          <w:szCs w:val="28"/>
+          <w:lang w:val="ru-RU"/>
+        </w:rPr>
+        <w:t>Aggregation</w:t>
+      </w:r>
+      <w:r>
+        <w:rPr>
+          <w:rFonts w:ascii="Georgia" w:hAnsi="Georgia"/>
+          <w:sz w:val="28"/>
+          <w:szCs w:val="28"/>
+          <w:lang w:val="ru-RU"/>
+        </w:rPr>
+        <w:t>.</w:t>
+      </w:r>
+    </w:p>
+    <w:p>
+      <w:pPr>
+        <w:spacing w:line="360" w:lineRule="auto"/>
+        <w:rPr>
+          <w:rFonts w:ascii="Georgia" w:hAnsi="Georgia"/>
+          <w:sz w:val="28"/>
+          <w:szCs w:val="28"/>
+          <w:lang w:val="ru-RU"/>
+        </w:rPr>
+      </w:pPr>
+    </w:p>
+    <w:p>
+      <w:pPr>
+        <w:spacing w:line="360" w:lineRule="auto"/>
+        <w:jc w:val="center"/>
+        <w:rPr>
+          <w:rFonts w:ascii="Georgia" w:hAnsi="Georgia"/>
+          <w:sz w:val="28"/>
+          <w:szCs w:val="28"/>
+          <w:lang w:val="ru-RU"/>
+        </w:rPr>
+      </w:pPr>
+      <w:r>
+        <w:rPr>
+          <w:noProof/>
+        </w:rPr>
+        <w:drawing>
+          <wp:inline distT="0" distB="0" distL="0" distR="0">
+            <wp:extent cx="4009709" cy="3343275"/>
+            <wp:effectExtent l="0" t="0" r="0" b="0"/>
+            <wp:docPr id="9" name="Picture 9" descr="âinside-outâ"/>
+            <wp:cNvGraphicFramePr>
+              <a:graphicFrameLocks xmlns:a="http://schemas.openxmlformats.org/drawingml/2006/main" noChangeAspect="1"/>
+            </wp:cNvGraphicFramePr>
+            <a:graphic xmlns:a="http://schemas.openxmlformats.org/drawingml/2006/main">
+              <a:graphicData uri="http://schemas.openxmlformats.org/drawingml/2006/picture">
+                <pic:pic xmlns:pic="http://schemas.openxmlformats.org/drawingml/2006/picture">
+                  <pic:nvPicPr>
+                    <pic:cNvPr id="0" name="Picture 7" descr="âinside-outâ"/>
+                    <pic:cNvPicPr>
+                      <a:picLocks noChangeAspect="1" noChangeArrowheads="1"/>
+                    </pic:cNvPicPr>
+                  </pic:nvPicPr>
+                  <pic:blipFill>
+                    <a:blip r:embed="rId15">
+                      <a:extLst>
+                        <a:ext uri="{28A0092B-C50C-407E-A947-70E740481C1C}">
+                          <a14:useLocalDpi xmlns:a14="http://schemas.microsoft.com/office/drawing/2010/main" val="0"/>
+                        </a:ext>
+                      </a:extLst>
+                    </a:blip>
+                    <a:srcRect/>
+                    <a:stretch>
+                      <a:fillRect/>
+                    </a:stretch>
+                  </pic:blipFill>
+                  <pic:spPr bwMode="auto">
+                    <a:xfrm>
+                      <a:off x="0" y="0"/>
+                      <a:ext cx="4031077" cy="3361091"/>
+                    </a:xfrm>
+                    <a:prstGeom prst="rect">
+                      <a:avLst/>
+                    </a:prstGeom>
+                    <a:noFill/>
+                    <a:ln>
+                      <a:noFill/>
+                    </a:ln>
+                  </pic:spPr>
+                </pic:pic>
+              </a:graphicData>
+            </a:graphic>
+          </wp:inline>
+        </w:drawing>
+      </w:r>
+    </w:p>
+    <w:p>
+      <w:pPr>
+        <w:spacing w:line="360" w:lineRule="auto"/>
+        <w:jc w:val="center"/>
+        <w:rPr>
+          <w:rFonts w:ascii="Georgia" w:hAnsi="Georgia"/>
+          <w:sz w:val="28"/>
+          <w:szCs w:val="28"/>
+          <w:lang w:val="ru-RU"/>
+        </w:rPr>
+      </w:pPr>
+    </w:p>
+    <w:p>
+      <w:pPr>
+        <w:spacing w:line="360" w:lineRule="auto"/>
+        <w:rPr>
+          <w:rFonts w:ascii="Georgia" w:hAnsi="Georgia"/>
+          <w:sz w:val="28"/>
+          <w:szCs w:val="28"/>
+          <w:lang w:val="ru-RU"/>
+        </w:rPr>
+      </w:pPr>
+      <w:r>
+        <w:rPr>
+          <w:rFonts w:ascii="Georgia" w:hAnsi="Georgia"/>
+          <w:sz w:val="28"/>
+          <w:szCs w:val="28"/>
+          <w:lang w:val="ru-RU"/>
+        </w:rPr>
+        <w:t xml:space="preserve">И наконец мы дошли до модуля </w:t>
+      </w:r>
+      <w:r>
+        <w:rPr>
+          <w:rFonts w:ascii="Georgia" w:hAnsi="Georgia"/>
+          <w:sz w:val="28"/>
+          <w:szCs w:val="28"/>
+          <w:highlight w:val="lightGray"/>
+        </w:rPr>
+        <w:t>Notifications</w:t>
+      </w:r>
+      <w:r>
+        <w:rPr>
+          <w:rFonts w:ascii="Georgia" w:hAnsi="Georgia"/>
+          <w:sz w:val="28"/>
+          <w:szCs w:val="28"/>
+          <w:lang w:val="ru-RU"/>
+        </w:rPr>
+        <w:t>.</w:t>
+      </w:r>
+      <w:r>
+        <w:rPr>
+          <w:rFonts w:ascii="Georgia" w:hAnsi="Georgia"/>
+          <w:sz w:val="28"/>
+          <w:szCs w:val="28"/>
+          <w:lang w:val="ru-RU"/>
+        </w:rPr>
+        <w:t xml:space="preserve"> </w:t>
+      </w:r>
+      <w:r>
+        <w:rPr>
+          <w:rFonts w:ascii="Georgia" w:hAnsi="Georgia"/>
+          <w:sz w:val="28"/>
+          <w:szCs w:val="28"/>
+          <w:lang w:val="ru-RU"/>
+        </w:rPr>
+        <w:t xml:space="preserve">От представителей бизнеса мы узнали только лишь, что </w:t>
+      </w:r>
+      <w:r>
+        <w:rPr>
+          <w:rFonts w:ascii="Georgia" w:hAnsi="Georgia"/>
+          <w:sz w:val="28"/>
+          <w:szCs w:val="28"/>
+          <w:lang w:val="ru-RU"/>
+        </w:rPr>
+        <w:t xml:space="preserve">нам нужно будет отправить уведомление пользователю с результатом процесса оформления заказа — либо </w:t>
+      </w:r>
+      <w:r>
+        <w:rPr>
+          <w:rFonts w:ascii="Georgia" w:hAnsi="Georgia"/>
+          <w:sz w:val="28"/>
+          <w:szCs w:val="28"/>
+          <w:lang w:val="ru-RU"/>
+        </w:rPr>
+        <w:t>платеж был получен, и заказ должен быть обработан</w:t>
+      </w:r>
+      <w:r>
+        <w:rPr>
+          <w:rFonts w:ascii="Georgia" w:hAnsi="Georgia"/>
+          <w:sz w:val="28"/>
+          <w:szCs w:val="28"/>
+          <w:lang w:val="ru-RU"/>
+        </w:rPr>
+        <w:t xml:space="preserve">, либо платеж был отклонен. </w:t>
+      </w:r>
+      <w:r>
+        <w:rPr>
+          <w:rFonts w:ascii="Georgia" w:hAnsi="Georgia"/>
+          <w:sz w:val="28"/>
+          <w:szCs w:val="28"/>
+          <w:lang w:val="ru-RU"/>
+        </w:rPr>
+        <w:t>Несмотря на то, что</w:t>
+      </w:r>
+      <w:r>
+        <w:rPr>
+          <w:rFonts w:ascii="Georgia" w:hAnsi="Georgia"/>
+          <w:sz w:val="28"/>
+          <w:szCs w:val="28"/>
+          <w:lang w:val="ru-RU"/>
+        </w:rPr>
+        <w:t xml:space="preserve"> я чувствую, что эта логика может расти и использоваться повторно, у меня недостаточно доказательств этого, поэтому в этом случае я сохраню ее как подмодуль </w:t>
+      </w:r>
+      <w:r>
+        <w:rPr>
+          <w:rFonts w:ascii="Georgia" w:hAnsi="Georgia"/>
+          <w:sz w:val="28"/>
+          <w:szCs w:val="28"/>
+          <w:lang w:val="ru-RU"/>
+        </w:rPr>
+        <w:t>модуля</w:t>
+      </w:r>
+      <w:r>
+        <w:rPr>
+          <w:rFonts w:ascii="Georgia" w:hAnsi="Georgia"/>
+          <w:sz w:val="28"/>
+          <w:szCs w:val="28"/>
+          <w:lang w:val="ru-RU"/>
+        </w:rPr>
+        <w:t xml:space="preserve"> </w:t>
+      </w:r>
+      <w:r>
+        <w:rPr>
+          <w:rFonts w:ascii="Georgia" w:hAnsi="Georgia"/>
+          <w:sz w:val="28"/>
+          <w:szCs w:val="28"/>
+          <w:highlight w:val="lightGray"/>
+          <w:lang w:val="ru-RU"/>
+        </w:rPr>
+        <w:t>CheckoutAction</w:t>
+      </w:r>
+      <w:r>
+        <w:rPr>
+          <w:rFonts w:ascii="Georgia" w:hAnsi="Georgia"/>
+          <w:sz w:val="28"/>
+          <w:szCs w:val="28"/>
+          <w:lang w:val="ru-RU"/>
+        </w:rPr>
+        <w:t xml:space="preserve"> – т.е. </w:t>
+      </w:r>
+      <w:r>
+        <w:rPr>
+          <w:rFonts w:ascii="Georgia" w:hAnsi="Georgia"/>
+          <w:b/>
+          <w:sz w:val="28"/>
+          <w:szCs w:val="28"/>
+          <w:lang w:val="ru-RU"/>
+        </w:rPr>
+        <w:t>Composition</w:t>
+      </w:r>
+      <w:r>
+        <w:rPr>
+          <w:rFonts w:ascii="Georgia" w:hAnsi="Georgia"/>
+          <w:sz w:val="28"/>
+          <w:szCs w:val="28"/>
+          <w:lang w:val="ru-RU"/>
+        </w:rPr>
+        <w:t>.</w:t>
+      </w:r>
+    </w:p>
+    <w:p>
+      <w:pPr>
+        <w:spacing w:line="360" w:lineRule="auto"/>
+        <w:jc w:val="center"/>
+        <w:rPr>
+          <w:rFonts w:ascii="Georgia" w:hAnsi="Georgia"/>
+          <w:sz w:val="28"/>
+          <w:szCs w:val="28"/>
+          <w:lang w:val="ru-RU"/>
+        </w:rPr>
+      </w:pPr>
+      <w:r>
+        <w:rPr>
+          <w:noProof/>
+        </w:rPr>
+        <w:lastRenderedPageBreak/>
+        <w:drawing>
+          <wp:inline distT="0" distB="0" distL="0" distR="0">
+            <wp:extent cx="3276600" cy="2732012"/>
+            <wp:effectExtent l="0" t="0" r="0" b="0"/>
+            <wp:docPr id="10" name="Picture 10" descr="âinside-outâ"/>
+            <wp:cNvGraphicFramePr>
+              <a:graphicFrameLocks xmlns:a="http://schemas.openxmlformats.org/drawingml/2006/main" noChangeAspect="1"/>
+            </wp:cNvGraphicFramePr>
+            <a:graphic xmlns:a="http://schemas.openxmlformats.org/drawingml/2006/main">
+              <a:graphicData uri="http://schemas.openxmlformats.org/drawingml/2006/picture">
+                <pic:pic xmlns:pic="http://schemas.openxmlformats.org/drawingml/2006/picture">
+                  <pic:nvPicPr>
+                    <pic:cNvPr id="0" name="Picture 9" descr="âinside-outâ"/>
+                    <pic:cNvPicPr>
+                      <a:picLocks noChangeAspect="1" noChangeArrowheads="1"/>
+                    </pic:cNvPicPr>
+                  </pic:nvPicPr>
+                  <pic:blipFill>
+                    <a:blip r:embed="rId16">
+                      <a:extLst>
+                        <a:ext uri="{28A0092B-C50C-407E-A947-70E740481C1C}">
+                          <a14:useLocalDpi xmlns:a14="http://schemas.microsoft.com/office/drawing/2010/main" val="0"/>
+                        </a:ext>
+                      </a:extLst>
+                    </a:blip>
+                    <a:srcRect/>
+                    <a:stretch>
+                      <a:fillRect/>
+                    </a:stretch>
+                  </pic:blipFill>
+                  <pic:spPr bwMode="auto">
+                    <a:xfrm>
+                      <a:off x="0" y="0"/>
+                      <a:ext cx="3289284" cy="2742588"/>
+                    </a:xfrm>
+                    <a:prstGeom prst="rect">
+                      <a:avLst/>
+                    </a:prstGeom>
+                    <a:noFill/>
+                    <a:ln>
+                      <a:noFill/>
+                    </a:ln>
+                  </pic:spPr>
+                </pic:pic>
+              </a:graphicData>
+            </a:graphic>
+          </wp:inline>
+        </w:drawing>
+      </w:r>
+    </w:p>
+    <w:p>
+      <w:pPr>
+        <w:spacing w:line="360" w:lineRule="auto"/>
+        <w:rPr>
+          <w:rFonts w:ascii="Georgia" w:hAnsi="Georgia"/>
+          <w:sz w:val="28"/>
+          <w:szCs w:val="28"/>
+          <w:lang w:val="ru-RU"/>
+        </w:rPr>
+      </w:pPr>
+    </w:p>
+    <w:p>
+      <w:pPr>
+        <w:spacing w:line="360" w:lineRule="auto"/>
+        <w:rPr>
+          <w:rFonts w:ascii="Georgia" w:hAnsi="Georgia"/>
+          <w:b/>
+          <w:sz w:val="30"/>
+          <w:szCs w:val="30"/>
+          <w:lang w:val="ru-RU"/>
+        </w:rPr>
+      </w:pPr>
+      <w:r>
+        <w:rPr>
+          <w:rFonts w:ascii="Georgia" w:hAnsi="Georgia"/>
+          <w:b/>
+          <w:sz w:val="30"/>
+          <w:szCs w:val="30"/>
+          <w:lang w:val="ru-RU"/>
+        </w:rPr>
+        <w:t xml:space="preserve">Использование </w:t>
+      </w:r>
+      <w:r>
+        <w:rPr>
+          <w:rFonts w:ascii="Georgia" w:hAnsi="Georgia"/>
+          <w:b/>
+          <w:sz w:val="30"/>
+          <w:szCs w:val="30"/>
+        </w:rPr>
+        <w:t>Mock</w:t>
+      </w:r>
+      <w:r>
+        <w:rPr>
+          <w:rFonts w:ascii="Georgia" w:hAnsi="Georgia"/>
+          <w:b/>
+          <w:sz w:val="30"/>
+          <w:szCs w:val="30"/>
+          <w:lang w:val="ru-RU"/>
+        </w:rPr>
+        <w:t>’</w:t>
+      </w:r>
+      <w:r>
+        <w:rPr>
+          <w:rFonts w:ascii="Georgia" w:hAnsi="Georgia"/>
+          <w:b/>
+          <w:sz w:val="30"/>
+          <w:szCs w:val="30"/>
+          <w:lang w:val="ru-RU"/>
+        </w:rPr>
+        <w:t>ов для проектирования взаимодействий</w:t>
+      </w:r>
+    </w:p>
+    <w:p>
+      <w:pPr>
+        <w:spacing w:line="360" w:lineRule="auto"/>
+        <w:rPr>
+          <w:rFonts w:ascii="Georgia" w:hAnsi="Georgia"/>
+          <w:sz w:val="2"/>
+          <w:szCs w:val="2"/>
+          <w:lang w:val="ru-RU"/>
+        </w:rPr>
+      </w:pPr>
+    </w:p>
+    <w:p>
+      <w:pPr>
+        <w:spacing w:line="360" w:lineRule="auto"/>
+        <w:rPr>
+          <w:rFonts w:ascii="Georgia" w:hAnsi="Georgia"/>
+          <w:sz w:val="28"/>
+          <w:szCs w:val="28"/>
+          <w:lang w:val="ru-RU"/>
+        </w:rPr>
+      </w:pPr>
+      <w:r>
+        <w:rPr>
+          <w:rFonts w:ascii="Georgia" w:hAnsi="Georgia"/>
+          <w:sz w:val="28"/>
+          <w:szCs w:val="28"/>
+          <w:lang w:val="ru-RU"/>
+        </w:rPr>
+        <w:t>На основе решения</w:t>
+      </w:r>
+      <w:r>
+        <w:rPr>
+          <w:rFonts w:ascii="Georgia" w:hAnsi="Georgia"/>
+          <w:sz w:val="28"/>
+          <w:szCs w:val="28"/>
+          <w:lang w:val="ru-RU"/>
+        </w:rPr>
+        <w:t xml:space="preserve"> о том, какое поведение </w:t>
+      </w:r>
+      <w:r>
+        <w:rPr>
+          <w:rFonts w:ascii="Georgia" w:hAnsi="Georgia"/>
+          <w:sz w:val="28"/>
+          <w:szCs w:val="28"/>
+          <w:lang w:val="ru-RU"/>
+        </w:rPr>
+        <w:t>распологается</w:t>
+      </w:r>
+      <w:r>
+        <w:rPr>
+          <w:rFonts w:ascii="Georgia" w:hAnsi="Georgia"/>
+          <w:sz w:val="28"/>
+          <w:szCs w:val="28"/>
+          <w:lang w:val="ru-RU"/>
+        </w:rPr>
+        <w:t xml:space="preserve"> вместе (Composition) и какое поведение будет</w:t>
+      </w:r>
+      <w:r>
+        <w:rPr>
+          <w:rFonts w:ascii="Georgia" w:hAnsi="Georgia"/>
+          <w:sz w:val="28"/>
+          <w:szCs w:val="28"/>
+          <w:lang w:val="ru-RU"/>
+        </w:rPr>
+        <w:t xml:space="preserve"> распологаться</w:t>
+      </w:r>
+      <w:r>
+        <w:rPr>
+          <w:rFonts w:ascii="Georgia" w:hAnsi="Georgia"/>
+          <w:sz w:val="28"/>
+          <w:szCs w:val="28"/>
+          <w:lang w:val="ru-RU"/>
+        </w:rPr>
+        <w:t xml:space="preserve"> в отдельном модуле (Aggregation), нам просто нужно выяснить, как эти модули будут </w:t>
+      </w:r>
+      <w:r>
+        <w:rPr>
+          <w:rFonts w:ascii="Georgia" w:hAnsi="Georgia"/>
+          <w:sz w:val="28"/>
+          <w:szCs w:val="28"/>
+          <w:lang w:val="ru-RU"/>
+        </w:rPr>
+        <w:t>взаимодействовать</w:t>
+      </w:r>
+      <w:r>
+        <w:rPr>
+          <w:rFonts w:ascii="Georgia" w:hAnsi="Georgia"/>
+          <w:sz w:val="28"/>
+          <w:szCs w:val="28"/>
+          <w:lang w:val="ru-RU"/>
+        </w:rPr>
+        <w:t xml:space="preserve"> друг с другом.</w:t>
+      </w:r>
+    </w:p>
+    <w:p>
+      <w:pPr>
+        <w:spacing w:line="360" w:lineRule="auto"/>
+        <w:rPr>
+          <w:rFonts w:ascii="Georgia" w:hAnsi="Georgia"/>
+          <w:sz w:val="28"/>
+          <w:szCs w:val="28"/>
+          <w:lang w:val="ru-RU"/>
+        </w:rPr>
+      </w:pPr>
+      <w:r>
+        <w:rPr>
+          <w:noProof/>
+        </w:rPr>
+        <w:drawing>
+          <wp:inline distT="0" distB="0" distL="0" distR="0">
+            <wp:extent cx="6534150" cy="4190568"/>
+            <wp:effectExtent l="0" t="0" r="0" b="635"/>
+            <wp:docPr id="11" name="Picture 11" descr="âinside-outâ"/>
+            <wp:cNvGraphicFramePr>
+              <a:graphicFrameLocks xmlns:a="http://schemas.openxmlformats.org/drawingml/2006/main" noChangeAspect="1"/>
+            </wp:cNvGraphicFramePr>
+            <a:graphic xmlns:a="http://schemas.openxmlformats.org/drawingml/2006/main">
+              <a:graphicData uri="http://schemas.openxmlformats.org/drawingml/2006/picture">
+                <pic:pic xmlns:pic="http://schemas.openxmlformats.org/drawingml/2006/picture">
+                  <pic:nvPicPr>
+                    <pic:cNvPr id="0" name="Picture 11" descr="âinside-outâ"/>
+                    <pic:cNvPicPr>
+                      <a:picLocks noChangeAspect="1" noChangeArrowheads="1"/>
+                    </pic:cNvPicPr>
+                  </pic:nvPicPr>
+                  <pic:blipFill>
+                    <a:blip r:embed="rId17">
+                      <a:extLst>
+                        <a:ext uri="{28A0092B-C50C-407E-A947-70E740481C1C}">
+                          <a14:useLocalDpi xmlns:a14="http://schemas.microsoft.com/office/drawing/2010/main" val="0"/>
+                        </a:ext>
+                      </a:extLst>
+                    </a:blip>
+                    <a:srcRect/>
+                    <a:stretch>
+                      <a:fillRect/>
+                    </a:stretch>
+                  </pic:blipFill>
+                  <pic:spPr bwMode="auto">
+                    <a:xfrm>
+                      <a:off x="0" y="0"/>
+                      <a:ext cx="6545410" cy="4197789"/>
+                    </a:xfrm>
+                    <a:prstGeom prst="rect">
+                      <a:avLst/>
+                    </a:prstGeom>
+                    <a:noFill/>
+                    <a:ln>
+                      <a:noFill/>
+                    </a:ln>
+                  </pic:spPr>
+                </pic:pic>
+              </a:graphicData>
+            </a:graphic>
+          </wp:inline>
+        </w:drawing>
+      </w:r>
+    </w:p>
+    <w:p>
+      <w:pPr>
+        <w:spacing w:line="360" w:lineRule="auto"/>
+        <w:rPr>
+          <w:rFonts w:ascii="Georgia" w:hAnsi="Georgia"/>
+          <w:sz w:val="28"/>
+          <w:szCs w:val="28"/>
+          <w:lang w:val="ru-RU"/>
+        </w:rPr>
+      </w:pPr>
+      <w:r>
+        <w:rPr>
+          <w:rFonts w:ascii="Georgia" w:hAnsi="Georgia"/>
+          <w:sz w:val="28"/>
+          <w:szCs w:val="28"/>
+          <w:lang w:val="ru-RU"/>
+        </w:rPr>
+        <w:lastRenderedPageBreak/>
+        <w:t xml:space="preserve">Для этого я использую </w:t>
+      </w:r>
+      <w:r>
+        <w:rPr>
+          <w:rFonts w:ascii="Georgia" w:hAnsi="Georgia"/>
+          <w:sz w:val="28"/>
+          <w:szCs w:val="28"/>
+        </w:rPr>
+        <w:t>Outside</w:t>
+      </w:r>
+      <w:r>
+        <w:rPr>
+          <w:rFonts w:ascii="Georgia" w:hAnsi="Georgia"/>
+          <w:sz w:val="28"/>
+          <w:szCs w:val="28"/>
+        </w:rPr>
+        <w:t>-</w:t>
+      </w:r>
+      <w:r>
+        <w:rPr>
+          <w:rFonts w:ascii="Georgia" w:hAnsi="Georgia"/>
+          <w:sz w:val="28"/>
+          <w:szCs w:val="28"/>
+        </w:rPr>
+        <w:t>in</w:t>
+      </w:r>
+      <w:r>
+        <w:rPr>
+          <w:rFonts w:ascii="Georgia" w:hAnsi="Georgia"/>
+          <w:sz w:val="28"/>
+          <w:szCs w:val="28"/>
+        </w:rPr>
+        <w:t xml:space="preserve"> TDD (</w:t>
+      </w:r>
+      <w:r>
+        <w:rPr>
+          <w:rFonts w:ascii="Georgia" w:hAnsi="Georgia"/>
+          <w:sz w:val="28"/>
+          <w:szCs w:val="28"/>
+        </w:rPr>
+        <w:t>London</w:t>
+      </w:r>
+      <w:r>
+        <w:rPr>
+          <w:rFonts w:ascii="Georgia" w:hAnsi="Georgia"/>
+          <w:sz w:val="28"/>
+          <w:szCs w:val="28"/>
+        </w:rPr>
+        <w:t xml:space="preserve"> </w:t>
+      </w:r>
+      <w:r>
+        <w:rPr>
+          <w:rFonts w:ascii="Georgia" w:hAnsi="Georgia"/>
+          <w:sz w:val="28"/>
+          <w:szCs w:val="28"/>
+        </w:rPr>
+        <w:t>school</w:t>
+      </w:r>
+      <w:r>
+        <w:rPr>
+          <w:rFonts w:ascii="Georgia" w:hAnsi="Georgia"/>
+          <w:sz w:val="28"/>
+          <w:szCs w:val="28"/>
+        </w:rPr>
+        <w:t xml:space="preserve">) </w:t>
+      </w:r>
+      <w:r>
+        <w:rPr>
+          <w:rFonts w:ascii="Georgia" w:hAnsi="Georgia"/>
+          <w:sz w:val="28"/>
+          <w:szCs w:val="28"/>
+          <w:lang w:val="ru-RU"/>
+        </w:rPr>
+        <w:t>для</w:t>
+      </w:r>
+      <w:r>
+        <w:rPr>
+          <w:rFonts w:ascii="Georgia" w:hAnsi="Georgia"/>
+          <w:sz w:val="28"/>
+          <w:szCs w:val="28"/>
+        </w:rPr>
+        <w:t xml:space="preserve"> </w:t>
+      </w:r>
+      <w:r>
+        <w:rPr>
+          <w:rFonts w:ascii="Georgia" w:hAnsi="Georgia"/>
+          <w:sz w:val="28"/>
+          <w:szCs w:val="28"/>
+          <w:lang w:val="ru-RU"/>
+        </w:rPr>
+        <w:t>реализации</w:t>
+      </w:r>
+      <w:r>
+        <w:rPr>
+          <w:rFonts w:ascii="Georgia" w:hAnsi="Georgia"/>
+          <w:sz w:val="28"/>
+          <w:szCs w:val="28"/>
+        </w:rPr>
+        <w:t xml:space="preserve"> </w:t>
+      </w:r>
+      <w:r>
+        <w:rPr>
+          <w:rFonts w:ascii="Georgia" w:hAnsi="Georgia"/>
+          <w:sz w:val="28"/>
+          <w:szCs w:val="28"/>
+          <w:lang w:val="ru-RU"/>
+        </w:rPr>
+        <w:t>модуля</w:t>
+      </w:r>
+      <w:r>
+        <w:rPr>
+          <w:rFonts w:ascii="Georgia" w:hAnsi="Georgia"/>
+          <w:sz w:val="28"/>
+          <w:szCs w:val="28"/>
+        </w:rPr>
+        <w:t xml:space="preserve"> </w:t>
+      </w:r>
+      <w:proofErr w:type="spellStart"/>
+      <w:r>
+        <w:rPr>
+          <w:rFonts w:ascii="Georgia" w:hAnsi="Georgia"/>
+          <w:sz w:val="28"/>
+          <w:szCs w:val="28"/>
+          <w:highlight w:val="lightGray"/>
+        </w:rPr>
+        <w:t>CheckoutAction</w:t>
+      </w:r>
+      <w:proofErr w:type="spellEnd"/>
+      <w:r>
+        <w:rPr>
+          <w:rFonts w:ascii="Georgia" w:hAnsi="Georgia"/>
+          <w:sz w:val="28"/>
+          <w:szCs w:val="28"/>
+        </w:rPr>
+        <w:t xml:space="preserve">, </w:t>
+      </w:r>
+      <w:r>
+        <w:rPr>
+          <w:rFonts w:ascii="Georgia" w:hAnsi="Georgia"/>
+          <w:sz w:val="28"/>
+          <w:szCs w:val="28"/>
+          <w:lang w:val="ru-RU"/>
+        </w:rPr>
+        <w:t>т</w:t>
+      </w:r>
+      <w:r>
+        <w:rPr>
+          <w:rFonts w:ascii="Georgia" w:hAnsi="Georgia"/>
+          <w:sz w:val="28"/>
+          <w:szCs w:val="28"/>
+        </w:rPr>
+        <w:t>.</w:t>
+      </w:r>
+      <w:r>
+        <w:rPr>
+          <w:rFonts w:ascii="Georgia" w:hAnsi="Georgia"/>
+          <w:sz w:val="28"/>
+          <w:szCs w:val="28"/>
+          <w:lang w:val="ru-RU"/>
+        </w:rPr>
+        <w:t>е</w:t>
+      </w:r>
+      <w:r>
+        <w:rPr>
+          <w:rFonts w:ascii="Georgia" w:hAnsi="Georgia"/>
+          <w:sz w:val="28"/>
+          <w:szCs w:val="28"/>
+        </w:rPr>
+        <w:t xml:space="preserve">. </w:t>
+      </w:r>
+      <w:r>
+        <w:rPr>
+          <w:rFonts w:ascii="Georgia" w:hAnsi="Georgia"/>
+          <w:sz w:val="28"/>
+          <w:szCs w:val="28"/>
+          <w:lang w:val="ru-RU"/>
+        </w:rPr>
+        <w:t>использую</w:t>
+      </w:r>
+      <w:r>
+        <w:rPr>
+          <w:rFonts w:ascii="Georgia" w:hAnsi="Georgia"/>
+          <w:sz w:val="28"/>
+          <w:szCs w:val="28"/>
+        </w:rPr>
+        <w:t xml:space="preserve"> </w:t>
+      </w:r>
+      <w:r>
+        <w:rPr>
+          <w:rFonts w:ascii="Georgia" w:hAnsi="Georgia"/>
+          <w:sz w:val="28"/>
+          <w:szCs w:val="28"/>
+        </w:rPr>
+        <w:t>Mock</w:t>
+      </w:r>
+      <w:r>
+        <w:rPr>
+          <w:rFonts w:ascii="Georgia" w:hAnsi="Georgia"/>
+          <w:sz w:val="28"/>
+          <w:szCs w:val="28"/>
+          <w:lang w:val="ru-RU"/>
+        </w:rPr>
+        <w:t>’</w:t>
+      </w:r>
+      <w:r>
+        <w:rPr>
+          <w:rFonts w:ascii="Georgia" w:hAnsi="Georgia"/>
+          <w:sz w:val="28"/>
+          <w:szCs w:val="28"/>
+          <w:lang w:val="ru-RU"/>
+        </w:rPr>
+        <w:t>и</w:t>
+      </w:r>
+      <w:r>
+        <w:rPr>
+          <w:rFonts w:ascii="Georgia" w:hAnsi="Georgia"/>
+          <w:sz w:val="28"/>
+          <w:szCs w:val="28"/>
+          <w:lang w:val="ru-RU"/>
+        </w:rPr>
+        <w:t xml:space="preserve"> для определения публичного интерфейса</w:t>
+      </w:r>
+      <w:r>
+        <w:rPr>
+          <w:rFonts w:ascii="Georgia" w:hAnsi="Georgia"/>
+          <w:sz w:val="28"/>
+          <w:szCs w:val="28"/>
+          <w:lang w:val="ru-RU"/>
+        </w:rPr>
+        <w:t xml:space="preserve"> </w:t>
+      </w:r>
+      <w:r>
+        <w:rPr>
+          <w:rFonts w:ascii="Georgia" w:hAnsi="Georgia"/>
+          <w:sz w:val="28"/>
+          <w:szCs w:val="28"/>
+          <w:lang w:val="ru-RU"/>
+        </w:rPr>
+        <w:t>модулей</w:t>
+      </w:r>
+      <w:r>
+        <w:rPr>
+          <w:rFonts w:ascii="Georgia" w:hAnsi="Georgia"/>
+          <w:sz w:val="28"/>
+          <w:szCs w:val="28"/>
+          <w:lang w:val="ru-RU"/>
+        </w:rPr>
+        <w:t xml:space="preserve"> </w:t>
+      </w:r>
+      <w:r>
+        <w:rPr>
+          <w:rFonts w:ascii="Georgia" w:hAnsi="Georgia"/>
+          <w:sz w:val="28"/>
+          <w:szCs w:val="28"/>
+          <w:lang w:val="ru-RU"/>
+        </w:rPr>
+        <w:t>Payments,</w:t>
+      </w:r>
+      <w:r>
+        <w:rPr>
+          <w:rFonts w:ascii="Georgia" w:hAnsi="Georgia"/>
+          <w:sz w:val="28"/>
+          <w:szCs w:val="28"/>
+          <w:lang w:val="ru-RU"/>
+        </w:rPr>
+        <w:t xml:space="preserve"> Orders и Delivery</w:t>
+      </w:r>
+      <w:r>
+        <w:rPr>
+          <w:rFonts w:ascii="Georgia" w:hAnsi="Georgia"/>
+          <w:sz w:val="28"/>
+          <w:szCs w:val="28"/>
+          <w:lang w:val="ru-RU"/>
+        </w:rPr>
+        <w:t xml:space="preserve">. Их интерфейс должен быть ограничен информацией, необходимой для </w:t>
+      </w:r>
+      <w:proofErr w:type="spellStart"/>
+      <w:r>
+        <w:rPr>
+          <w:rFonts w:ascii="Georgia" w:hAnsi="Georgia"/>
+          <w:sz w:val="28"/>
+          <w:szCs w:val="28"/>
+          <w:highlight w:val="lightGray"/>
+        </w:rPr>
+        <w:t>CheckoutAction</w:t>
+      </w:r>
+      <w:proofErr w:type="spellEnd"/>
+      <w:r>
+        <w:rPr>
+          <w:rFonts w:ascii="Georgia" w:hAnsi="Georgia"/>
+          <w:sz w:val="28"/>
+          <w:szCs w:val="28"/>
+          <w:lang w:val="ru-RU"/>
+        </w:rPr>
+        <w:t xml:space="preserve">, уменьшая </w:t>
+      </w:r>
+      <w:r>
+        <w:rPr>
+          <w:rFonts w:ascii="Georgia" w:hAnsi="Georgia"/>
+          <w:sz w:val="28"/>
+          <w:szCs w:val="28"/>
+          <w:lang w:val="ru-RU"/>
+        </w:rPr>
+        <w:t>внешнюю зависимость (</w:t>
+      </w:r>
+      <w:r>
+        <w:rPr>
+          <w:rFonts w:ascii="Georgia" w:hAnsi="Georgia"/>
+          <w:sz w:val="28"/>
+          <w:szCs w:val="28"/>
+        </w:rPr>
+        <w:t>Low</w:t>
+      </w:r>
+      <w:r>
+        <w:rPr>
+          <w:rFonts w:ascii="Georgia" w:hAnsi="Georgia"/>
+          <w:sz w:val="28"/>
+          <w:szCs w:val="28"/>
+          <w:lang w:val="ru-RU"/>
+        </w:rPr>
+        <w:t xml:space="preserve"> </w:t>
+      </w:r>
+      <w:r>
+        <w:rPr>
+          <w:rFonts w:ascii="Georgia" w:hAnsi="Georgia"/>
+          <w:sz w:val="28"/>
+          <w:szCs w:val="28"/>
+        </w:rPr>
+        <w:t>Coupling</w:t>
+      </w:r>
+      <w:r>
+        <w:rPr>
+          <w:rFonts w:ascii="Georgia" w:hAnsi="Georgia"/>
+          <w:sz w:val="28"/>
+          <w:szCs w:val="28"/>
+          <w:lang w:val="ru-RU"/>
+        </w:rPr>
+        <w:t>)</w:t>
+      </w:r>
+      <w:r>
+        <w:rPr>
+          <w:rFonts w:ascii="Georgia" w:hAnsi="Georgia"/>
+          <w:sz w:val="28"/>
+          <w:szCs w:val="28"/>
+          <w:lang w:val="ru-RU"/>
+        </w:rPr>
+        <w:t xml:space="preserve"> </w:t>
+      </w:r>
+      <w:r>
+        <w:rPr>
+          <w:rFonts w:ascii="Georgia" w:hAnsi="Georgia"/>
+          <w:sz w:val="28"/>
+          <w:szCs w:val="28"/>
+          <w:lang w:val="ru-RU"/>
+        </w:rPr>
+        <w:t>между модулями</w:t>
+      </w:r>
+      <w:r>
+        <w:rPr>
+          <w:rFonts w:ascii="Georgia" w:hAnsi="Georgia"/>
+          <w:sz w:val="28"/>
+          <w:szCs w:val="28"/>
+          <w:lang w:val="ru-RU"/>
+        </w:rPr>
+        <w:t xml:space="preserve"> и увеличивая </w:t>
+      </w:r>
+      <w:r>
+        <w:rPr>
+          <w:rFonts w:ascii="Georgia" w:hAnsi="Georgia"/>
+          <w:sz w:val="28"/>
+          <w:szCs w:val="28"/>
+          <w:lang w:val="ru-RU"/>
+        </w:rPr>
+        <w:t>внутреннюю связность (</w:t>
+      </w:r>
+      <w:r>
+        <w:rPr>
+          <w:rFonts w:ascii="Georgia" w:hAnsi="Georgia"/>
+          <w:sz w:val="28"/>
+          <w:szCs w:val="28"/>
+        </w:rPr>
+        <w:t>High</w:t>
+      </w:r>
+      <w:r>
+        <w:rPr>
+          <w:rFonts w:ascii="Georgia" w:hAnsi="Georgia"/>
+          <w:sz w:val="28"/>
+          <w:szCs w:val="28"/>
+          <w:lang w:val="ru-RU"/>
+        </w:rPr>
+        <w:t xml:space="preserve"> </w:t>
+      </w:r>
+      <w:r>
+        <w:rPr>
+          <w:rFonts w:ascii="Georgia" w:hAnsi="Georgia"/>
+          <w:sz w:val="28"/>
+          <w:szCs w:val="28"/>
+        </w:rPr>
+        <w:t>Cohesion</w:t>
+      </w:r>
+      <w:r>
+        <w:rPr>
+          <w:rFonts w:ascii="Georgia" w:hAnsi="Georgia"/>
+          <w:sz w:val="28"/>
+          <w:szCs w:val="28"/>
+          <w:lang w:val="ru-RU"/>
+        </w:rPr>
+        <w:t>)</w:t>
+      </w:r>
+      <w:r>
+        <w:rPr>
+          <w:rFonts w:ascii="Georgia" w:hAnsi="Georgia"/>
+          <w:sz w:val="28"/>
+          <w:szCs w:val="28"/>
+          <w:lang w:val="ru-RU"/>
+        </w:rPr>
+        <w:t xml:space="preserve"> </w:t>
+      </w:r>
+      <w:r>
+        <w:rPr>
+          <w:rFonts w:ascii="Georgia" w:hAnsi="Georgia"/>
+          <w:sz w:val="28"/>
+          <w:szCs w:val="28"/>
+          <w:lang w:val="ru-RU"/>
+        </w:rPr>
+        <w:t>каждого из них</w:t>
+      </w:r>
+      <w:r>
+        <w:rPr>
+          <w:rFonts w:ascii="Georgia" w:hAnsi="Georgia"/>
+          <w:sz w:val="28"/>
+          <w:szCs w:val="28"/>
+          <w:lang w:val="ru-RU"/>
+        </w:rPr>
+        <w:t>.</w:t>
+      </w:r>
+    </w:p>
+    <w:p>
+      <w:pPr>
+        <w:spacing w:line="360" w:lineRule="auto"/>
+        <w:rPr>
+          <w:rFonts w:ascii="Georgia" w:hAnsi="Georgia"/>
+          <w:sz w:val="28"/>
+          <w:szCs w:val="28"/>
+          <w:lang w:val="ru-RU"/>
+        </w:rPr>
+      </w:pPr>
+    </w:p>
+    <w:p>
+      <w:pPr>
+        <w:spacing w:line="360" w:lineRule="auto"/>
+        <w:rPr>
+          <w:rFonts w:ascii="Georgia" w:hAnsi="Georgia"/>
+          <w:sz w:val="28"/>
+          <w:szCs w:val="28"/>
+          <w:lang w:val="ru-RU"/>
+        </w:rPr>
+      </w:pPr>
+      <w:r>
+        <w:rPr>
+          <w:noProof/>
+        </w:rPr>
+        <w:drawing>
+          <wp:inline distT="0" distB="0" distL="0" distR="0">
+            <wp:extent cx="6871970" cy="4407223"/>
+            <wp:effectExtent l="0" t="0" r="5080" b="0"/>
+            <wp:docPr id="12" name="Picture 12" descr="âinside-outâ"/>
+            <wp:cNvGraphicFramePr>
+              <a:graphicFrameLocks xmlns:a="http://schemas.openxmlformats.org/drawingml/2006/main" noChangeAspect="1"/>
+            </wp:cNvGraphicFramePr>
+            <a:graphic xmlns:a="http://schemas.openxmlformats.org/drawingml/2006/main">
+              <a:graphicData uri="http://schemas.openxmlformats.org/drawingml/2006/picture">
+                <pic:pic xmlns:pic="http://schemas.openxmlformats.org/drawingml/2006/picture">
+                  <pic:nvPicPr>
+                    <pic:cNvPr id="0" name="Picture 1" descr="âinside-outâ"/>
+                    <pic:cNvPicPr>
+                      <a:picLocks noChangeAspect="1" noChangeArrowheads="1"/>
+                    </pic:cNvPicPr>
+                  </pic:nvPicPr>
+                  <pic:blipFill>
+                    <a:blip r:embed="rId18">
+                      <a:extLst>
+                        <a:ext uri="{28A0092B-C50C-407E-A947-70E740481C1C}">
+                          <a14:useLocalDpi xmlns:a14="http://schemas.microsoft.com/office/drawing/2010/main" val="0"/>
+                        </a:ext>
+                      </a:extLst>
+                    </a:blip>
+                    <a:srcRect/>
+                    <a:stretch>
+                      <a:fillRect/>
+                    </a:stretch>
+                  </pic:blipFill>
+                  <pic:spPr bwMode="auto">
+                    <a:xfrm>
+                      <a:off x="0" y="0"/>
+                      <a:ext cx="6871970" cy="4407223"/>
+                    </a:xfrm>
+                    <a:prstGeom prst="rect">
+                      <a:avLst/>
+                    </a:prstGeom>
+                    <a:noFill/>
+                    <a:ln>
+                      <a:noFill/>
+                    </a:ln>
+                  </pic:spPr>
+                </pic:pic>
+              </a:graphicData>
+            </a:graphic>
+          </wp:inline>
+        </w:drawing>
+      </w:r>
     </w:p>
     <w:p>
       <w:pPr>
@@ -7667,94 +11056,199 @@
           <w:lang w:val="ru-RU"/>
         </w:rPr>
       </w:pPr>
-    </w:p>
-    <w:p>
-      <w:pPr>
-        <w:spacing w:line="360" w:lineRule="auto"/>
-        <w:rPr>
-          <w:rFonts w:ascii="Georgia" w:hAnsi="Georgia"/>
-          <w:sz w:val="28"/>
-          <w:szCs w:val="28"/>
-          <w:lang w:val="ru-RU"/>
-        </w:rPr>
-      </w:pPr>
-    </w:p>
-    <w:p>
-      <w:pPr>
-        <w:spacing w:line="360" w:lineRule="auto"/>
-        <w:rPr>
-          <w:rFonts w:ascii="Georgia" w:hAnsi="Georgia"/>
-          <w:sz w:val="28"/>
-          <w:szCs w:val="28"/>
-          <w:lang w:val="ru-RU"/>
-        </w:rPr>
-      </w:pPr>
-    </w:p>
-    <w:p>
-      <w:pPr>
-        <w:spacing w:line="360" w:lineRule="auto"/>
-        <w:rPr>
-          <w:rFonts w:ascii="Georgia" w:hAnsi="Georgia"/>
-          <w:sz w:val="28"/>
-          <w:szCs w:val="28"/>
-          <w:lang w:val="ru-RU"/>
-        </w:rPr>
-      </w:pPr>
-    </w:p>
-    <w:p>
-      <w:pPr>
-        <w:spacing w:line="360" w:lineRule="auto"/>
-        <w:rPr>
-          <w:rFonts w:ascii="Georgia" w:hAnsi="Georgia"/>
-          <w:sz w:val="28"/>
-          <w:szCs w:val="28"/>
-          <w:lang w:val="ru-RU"/>
-        </w:rPr>
-      </w:pPr>
-    </w:p>
-    <w:p>
-      <w:pPr>
-        <w:spacing w:line="360" w:lineRule="auto"/>
-        <w:rPr>
-          <w:rFonts w:ascii="Georgia" w:hAnsi="Georgia"/>
-          <w:sz w:val="28"/>
-          <w:szCs w:val="28"/>
-          <w:lang w:val="ru-RU"/>
-        </w:rPr>
-      </w:pPr>
-    </w:p>
-    <w:p>
-      <w:pPr>
-        <w:spacing w:line="360" w:lineRule="auto"/>
-        <w:rPr>
-          <w:rFonts w:ascii="Georgia" w:hAnsi="Georgia"/>
-          <w:sz w:val="28"/>
-          <w:szCs w:val="28"/>
-          <w:lang w:val="ru-RU"/>
-        </w:rPr>
-      </w:pPr>
-    </w:p>
-    <w:p>
-      <w:pPr>
-        <w:spacing w:line="360" w:lineRule="auto"/>
-        <w:rPr>
-          <w:rFonts w:ascii="Georgia" w:hAnsi="Georgia"/>
-          <w:sz w:val="28"/>
-          <w:szCs w:val="28"/>
-          <w:lang w:val="ru-RU"/>
-        </w:rPr>
-      </w:pPr>
-    </w:p>
-    <w:p>
-      <w:pPr>
-        <w:spacing w:line="360" w:lineRule="auto"/>
-        <w:rPr>
-          <w:rFonts w:ascii="Georgia" w:hAnsi="Georgia"/>
-          <w:sz w:val="28"/>
-          <w:szCs w:val="28"/>
-          <w:lang w:val="ru-RU"/>
-        </w:rPr>
-      </w:pPr>
+      <w:r>
+        <w:rPr>
+          <w:rFonts w:ascii="Georgia" w:hAnsi="Georgia"/>
+          <w:sz w:val="28"/>
+          <w:szCs w:val="28"/>
+          <w:lang w:val="ru-RU"/>
+        </w:rPr>
+        <w:t>В процессе реализации</w:t>
+      </w:r>
+      <w:r>
+        <w:rPr>
+          <w:rFonts w:ascii="Georgia" w:hAnsi="Georgia"/>
+          <w:sz w:val="28"/>
+          <w:szCs w:val="28"/>
+          <w:lang w:val="ru-RU"/>
+        </w:rPr>
+        <w:t xml:space="preserve"> </w:t>
+      </w:r>
+      <w:r>
+        <w:rPr>
+          <w:rFonts w:ascii="Georgia" w:hAnsi="Georgia"/>
+          <w:sz w:val="28"/>
+          <w:szCs w:val="28"/>
+          <w:lang w:val="ru-RU"/>
+        </w:rPr>
+        <w:t xml:space="preserve">модуля </w:t>
+      </w:r>
+      <w:proofErr w:type="spellStart"/>
+      <w:r>
+        <w:rPr>
+          <w:rFonts w:ascii="Georgia" w:hAnsi="Georgia"/>
+          <w:sz w:val="28"/>
+          <w:szCs w:val="28"/>
+          <w:highlight w:val="lightGray"/>
+        </w:rPr>
+        <w:t>CheckoutAction</w:t>
+      </w:r>
+      <w:proofErr w:type="spellEnd"/>
+      <w:r>
+        <w:rPr>
+          <w:rFonts w:ascii="Georgia" w:hAnsi="Georgia"/>
+          <w:sz w:val="28"/>
+          <w:szCs w:val="28"/>
+          <w:lang w:val="ru-RU"/>
+        </w:rPr>
+        <w:t xml:space="preserve"> мы также определим публичны</w:t>
+      </w:r>
+      <w:r>
+        <w:rPr>
+          <w:rFonts w:ascii="Georgia" w:hAnsi="Georgia"/>
+          <w:sz w:val="28"/>
+          <w:szCs w:val="28"/>
+          <w:lang w:val="ru-RU"/>
+        </w:rPr>
+        <w:t xml:space="preserve">й интерфейс каждого модуля, с которым </w:t>
+      </w:r>
+      <w:proofErr w:type="spellStart"/>
+      <w:r>
+        <w:rPr>
+          <w:rFonts w:ascii="Georgia" w:hAnsi="Georgia"/>
+          <w:sz w:val="28"/>
+          <w:szCs w:val="28"/>
+          <w:highlight w:val="lightGray"/>
+        </w:rPr>
+        <w:t>CheckoutAction</w:t>
+      </w:r>
+      <w:proofErr w:type="spellEnd"/>
+      <w:r>
+        <w:rPr>
+          <w:rFonts w:ascii="Georgia" w:hAnsi="Georgia"/>
+          <w:sz w:val="28"/>
+          <w:szCs w:val="28"/>
+          <w:lang w:val="ru-RU"/>
+        </w:rPr>
+        <w:t xml:space="preserve"> взаимодействует</w:t>
+      </w:r>
+      <w:r>
+        <w:rPr>
+          <w:rFonts w:ascii="Georgia" w:hAnsi="Georgia"/>
+          <w:sz w:val="28"/>
+          <w:szCs w:val="28"/>
+          <w:lang w:val="ru-RU"/>
+        </w:rPr>
+        <w:t xml:space="preserve">. </w:t>
+      </w:r>
+      <w:r>
+        <w:rPr>
+          <w:rFonts w:ascii="Georgia" w:hAnsi="Georgia"/>
+          <w:sz w:val="28"/>
+          <w:szCs w:val="28"/>
+          <w:lang w:val="ru-RU"/>
+        </w:rPr>
+        <w:t xml:space="preserve">И далее необходимо </w:t>
+      </w:r>
+      <w:r>
+        <w:rPr>
+          <w:rFonts w:ascii="Georgia" w:hAnsi="Georgia"/>
+          <w:sz w:val="28"/>
+          <w:szCs w:val="28"/>
+          <w:lang w:val="ru-RU"/>
+        </w:rPr>
+        <w:t xml:space="preserve">будет думать о </w:t>
+      </w:r>
+      <w:r>
+        <w:rPr>
+          <w:rFonts w:ascii="Georgia" w:hAnsi="Georgia"/>
+          <w:sz w:val="28"/>
+          <w:szCs w:val="28"/>
+          <w:lang w:val="ru-RU"/>
+        </w:rPr>
+        <w:t>реализации</w:t>
+      </w:r>
+      <w:r>
+        <w:rPr>
+          <w:rFonts w:ascii="Georgia" w:hAnsi="Georgia"/>
+          <w:sz w:val="28"/>
+          <w:szCs w:val="28"/>
+          <w:lang w:val="ru-RU"/>
+        </w:rPr>
+        <w:t xml:space="preserve"> каждого </w:t>
+      </w:r>
+      <w:r>
+        <w:rPr>
+          <w:rFonts w:ascii="Georgia" w:hAnsi="Georgia"/>
+          <w:sz w:val="28"/>
+          <w:szCs w:val="28"/>
+          <w:lang w:val="ru-RU"/>
+        </w:rPr>
+        <w:t>из этих модулей</w:t>
+      </w:r>
+      <w:r>
+        <w:rPr>
+          <w:rFonts w:ascii="Georgia" w:hAnsi="Georgia"/>
+          <w:sz w:val="28"/>
+          <w:szCs w:val="28"/>
+          <w:lang w:val="ru-RU"/>
+        </w:rPr>
+        <w:t xml:space="preserve">, </w:t>
+      </w:r>
+      <w:r>
+        <w:rPr>
+          <w:rFonts w:ascii="Georgia" w:hAnsi="Georgia"/>
+          <w:sz w:val="28"/>
+          <w:szCs w:val="28"/>
+          <w:lang w:val="ru-RU"/>
+        </w:rPr>
+        <w:t>будучи уверенным</w:t>
+      </w:r>
+      <w:r>
+        <w:rPr>
+          <w:rFonts w:ascii="Georgia" w:hAnsi="Georgia"/>
+          <w:sz w:val="28"/>
+          <w:szCs w:val="28"/>
+          <w:lang w:val="ru-RU"/>
+        </w:rPr>
+        <w:t>, что ничто другое не будет затронуто</w:t>
+      </w:r>
+      <w:r>
+        <w:rPr>
+          <w:rFonts w:ascii="Georgia" w:hAnsi="Georgia"/>
+          <w:sz w:val="28"/>
+          <w:szCs w:val="28"/>
+          <w:lang w:val="ru-RU"/>
+        </w:rPr>
+        <w:t>, т.е.</w:t>
+      </w:r>
+      <w:r>
+        <w:rPr>
+          <w:rFonts w:ascii="Georgia" w:hAnsi="Georgia"/>
+          <w:sz w:val="28"/>
+          <w:szCs w:val="28"/>
+          <w:lang w:val="ru-RU"/>
+        </w:rPr>
+        <w:t xml:space="preserve"> </w:t>
+      </w:r>
+      <w:r>
+        <w:rPr>
+          <w:rFonts w:ascii="Georgia" w:hAnsi="Georgia"/>
+          <w:sz w:val="28"/>
+          <w:szCs w:val="28"/>
+          <w:lang w:val="ru-RU"/>
+        </w:rPr>
+        <w:t>пока не будет изменен</w:t>
+      </w:r>
+      <w:r>
+        <w:rPr>
+          <w:rFonts w:ascii="Georgia" w:hAnsi="Georgia"/>
+          <w:sz w:val="28"/>
+          <w:szCs w:val="28"/>
+          <w:lang w:val="ru-RU"/>
+        </w:rPr>
+        <w:t xml:space="preserve"> их публичный интерфейс.</w:t>
+      </w:r>
     </w:p>
     <w:p>
       <w:pPr>
@@ -12244,7 +15738,7 @@
 </file>
 
 <file path=customXml/itemProps1.xml><?xml version="1.0" encoding="utf-8"?>
-<ds:datastoreItem xmlns:ds="http://schemas.openxmlformats.org/officeDocument/2006/customXml" ds:itemID="{9AA8694C-FF17-46C7-9F5F-9CB306E4506B}">
+<ds:datastoreItem xmlns:ds="http://schemas.openxmlformats.org/officeDocument/2006/customXml" ds:itemID="{D3655D7A-B376-4503-81CB-A3AE167AF079}">
   <ds:schemaRefs>
     <ds:schemaRef ds:uri="http://schemas.openxmlformats.org/officeDocument/2006/bibliography"/>
   </ds:schemaRefs>

</xml_diff>

<commit_message>
Added translation of post about Mockist (Outside-in) TDD
</commit_message>
<xml_diff>
--- a/Java/Architecture and Design/TDD/Mockist (Outside-in) TDD Overview.docx
+++ b/Java/Architecture and Design/TDD/Mockist (Outside-in) TDD Overview.docx
@@ -691,11 +691,21 @@
       <w:r>
         <w:rPr>
           <w:rFonts w:ascii="Georgia" w:hAnsi="Georgia"/>
-          <w:sz w:val="28"/>
-          <w:szCs w:val="28"/>
-          <w:lang w:val="ru-RU"/>
-        </w:rPr>
-        <w:t>Layering:</w:t>
+          <w:b/>
+          <w:sz w:val="28"/>
+          <w:szCs w:val="28"/>
+          <w:lang w:val="ru-RU"/>
+        </w:rPr>
+        <w:t>Layering</w:t>
+      </w:r>
+      <w:r>
+        <w:rPr>
+          <w:rFonts w:ascii="Georgia" w:hAnsi="Georgia"/>
+          <w:sz w:val="28"/>
+          <w:szCs w:val="28"/>
+          <w:lang w:val="ru-RU"/>
+        </w:rPr>
+        <w:t>:</w:t>
       </w:r>
       <w:r>
         <w:rPr>
@@ -1865,7 +1875,25 @@
           <w:szCs w:val="28"/>
           <w:lang w:val="ru-RU"/>
         </w:rPr>
-        <w:t xml:space="preserve"> их жизненный цикл непосредственно контролируется жизненным циклом</w:t>
+        <w:t xml:space="preserve"> их жизненный цикл </w:t>
+      </w:r>
+      <w:r>
+        <w:rPr>
+          <w:rFonts w:ascii="Georgia" w:hAnsi="Georgia"/>
+          <w:sz w:val="28"/>
+          <w:szCs w:val="28"/>
+          <w:lang w:val="ru-RU"/>
+        </w:rPr>
+        <w:t>полностью</w:t>
+      </w:r>
+      <w:r>
+        <w:rPr>
+          <w:rFonts w:ascii="Georgia" w:hAnsi="Georgia"/>
+          <w:sz w:val="28"/>
+          <w:szCs w:val="28"/>
+          <w:lang w:val="ru-RU"/>
+        </w:rPr>
+        <w:t xml:space="preserve"> контролируется жизненным циклом</w:t>
       </w:r>
       <w:r>
         <w:rPr>
@@ -2286,7 +2314,25 @@
           <w:szCs w:val="28"/>
           <w:lang w:val="ru-RU"/>
         </w:rPr>
-        <w:t xml:space="preserve"> будут продолжать существовать.</w:t>
+        <w:t xml:space="preserve"> </w:t>
+      </w:r>
+      <w:r>
+        <w:rPr>
+          <w:rFonts w:ascii="Georgia" w:hAnsi="Georgia"/>
+          <w:sz w:val="28"/>
+          <w:szCs w:val="28"/>
+          <w:lang w:val="ru-RU"/>
+        </w:rPr>
+        <w:t>продолжают</w:t>
+      </w:r>
+      <w:r>
+        <w:rPr>
+          <w:rFonts w:ascii="Georgia" w:hAnsi="Georgia"/>
+          <w:sz w:val="28"/>
+          <w:szCs w:val="28"/>
+          <w:lang w:val="ru-RU"/>
+        </w:rPr>
+        <w:t xml:space="preserve"> существовать.</w:t>
       </w:r>
     </w:p>
     <w:p>
@@ -2371,7 +2417,25 @@
           <w:szCs w:val="28"/>
           <w:lang w:val="ru-RU"/>
         </w:rPr>
-        <w:t>, поскольку оно может помочь нам понять границы наших модулей или компонентов.</w:t>
+        <w:t>, поскольку оно может помочь нам понят</w:t>
+      </w:r>
+      <w:r>
+        <w:rPr>
+          <w:rFonts w:ascii="Georgia" w:hAnsi="Georgia"/>
+          <w:sz w:val="28"/>
+          <w:szCs w:val="28"/>
+          <w:lang w:val="ru-RU"/>
+        </w:rPr>
+        <w:t>ь границы наших модулей/</w:t>
+      </w:r>
+      <w:r>
+        <w:rPr>
+          <w:rFonts w:ascii="Georgia" w:hAnsi="Georgia"/>
+          <w:sz w:val="28"/>
+          <w:szCs w:val="28"/>
+          <w:lang w:val="ru-RU"/>
+        </w:rPr>
+        <w:t>компонентов.</w:t>
       </w:r>
     </w:p>
     <w:p>
@@ -3086,7 +3150,25 @@
           <w:szCs w:val="28"/>
           <w:lang w:val="ru-RU"/>
         </w:rPr>
-        <w:t>Сценарий будет инициирован со страницы выписки, после того, как пользовате</w:t>
+        <w:t xml:space="preserve">Сценарий будет инициирован со страницы </w:t>
+      </w:r>
+      <w:r>
+        <w:rPr>
+          <w:rFonts w:ascii="Georgia" w:hAnsi="Georgia"/>
+          <w:sz w:val="28"/>
+          <w:szCs w:val="28"/>
+          <w:lang w:val="ru-RU"/>
+        </w:rPr>
+        <w:t>платежа</w:t>
+      </w:r>
+      <w:r>
+        <w:rPr>
+          <w:rFonts w:ascii="Georgia" w:hAnsi="Georgia"/>
+          <w:sz w:val="28"/>
+          <w:szCs w:val="28"/>
+          <w:lang w:val="ru-RU"/>
+        </w:rPr>
+        <w:t>, после того, как пользовате</w:t>
       </w:r>
       <w:r>
         <w:rPr>
@@ -3145,7 +3227,34 @@
           <w:szCs w:val="28"/>
           <w:lang w:val="ru-RU"/>
         </w:rPr>
-        <w:t>Выбранный способ оплаты (кредитная карта, дебетовая карта, Paypal, Apple Pay)</w:t>
+        <w:t>Выбранному</w:t>
+      </w:r>
+      <w:r>
+        <w:rPr>
+          <w:rFonts w:ascii="Georgia" w:hAnsi="Georgia"/>
+          <w:sz w:val="28"/>
+          <w:szCs w:val="28"/>
+          <w:lang w:val="ru-RU"/>
+        </w:rPr>
+        <w:t xml:space="preserve"> способ</w:t>
+      </w:r>
+      <w:r>
+        <w:rPr>
+          <w:rFonts w:ascii="Georgia" w:hAnsi="Georgia"/>
+          <w:sz w:val="28"/>
+          <w:szCs w:val="28"/>
+          <w:lang w:val="ru-RU"/>
+        </w:rPr>
+        <w:t>у</w:t>
+      </w:r>
+      <w:r>
+        <w:rPr>
+          <w:rFonts w:ascii="Georgia" w:hAnsi="Georgia"/>
+          <w:sz w:val="28"/>
+          <w:szCs w:val="28"/>
+          <w:lang w:val="ru-RU"/>
+        </w:rPr>
+        <w:t xml:space="preserve"> оплаты (кредитная карта, дебетовая карта, Paypal, Apple Pay)</w:t>
       </w:r>
       <w:r>
         <w:rPr>
@@ -3310,6 +3419,15 @@
           <w:szCs w:val="28"/>
           <w:lang w:val="ru-RU"/>
         </w:rPr>
+        <w:t>е</w:t>
+      </w:r>
+      <w:r>
+        <w:rPr>
+          <w:rFonts w:ascii="Georgia" w:hAnsi="Georgia"/>
+          <w:sz w:val="28"/>
+          <w:szCs w:val="28"/>
+          <w:lang w:val="ru-RU"/>
+        </w:rPr>
         <w:t xml:space="preserve"> доставки:</w:t>
       </w:r>
     </w:p>
@@ -3389,7 +3507,7 @@
           <w:szCs w:val="28"/>
           <w:lang w:val="ru-RU"/>
         </w:rPr>
-        <w:t xml:space="preserve"> при создании;</w:t>
+        <w:t xml:space="preserve"> при создании,</w:t>
       </w:r>
       <w:r>
         <w:rPr>
@@ -3805,7 +3923,25 @@
           <w:szCs w:val="28"/>
           <w:lang w:val="ru-RU"/>
         </w:rPr>
-        <w:t>доставки с разбивкой по элементам и способам оплаты и итоговой суммой</w:t>
+        <w:t>дос</w:t>
+      </w:r>
+      <w:r>
+        <w:rPr>
+          <w:rFonts w:ascii="Georgia" w:hAnsi="Georgia"/>
+          <w:sz w:val="28"/>
+          <w:szCs w:val="28"/>
+          <w:lang w:val="ru-RU"/>
+        </w:rPr>
+        <w:t>тавки с разбивкой по элементам,</w:t>
+      </w:r>
+      <w:r>
+        <w:rPr>
+          <w:rFonts w:ascii="Georgia" w:hAnsi="Georgia"/>
+          <w:sz w:val="28"/>
+          <w:szCs w:val="28"/>
+          <w:lang w:val="ru-RU"/>
+        </w:rPr>
+        <w:t xml:space="preserve"> способам оплаты и итоговой суммой</w:t>
       </w:r>
       <w:r>
         <w:rPr>
@@ -5641,7 +5777,16 @@
           <w:szCs w:val="28"/>
           <w:lang w:val="ru-RU"/>
         </w:rPr>
-        <w:t xml:space="preserve">, и далее переходим к </w:t>
+        <w:t>, и далее перейдем</w:t>
+      </w:r>
+      <w:r>
+        <w:rPr>
+          <w:rFonts w:ascii="Georgia" w:hAnsi="Georgia"/>
+          <w:sz w:val="28"/>
+          <w:szCs w:val="28"/>
+          <w:lang w:val="ru-RU"/>
+        </w:rPr>
+        <w:t xml:space="preserve"> к </w:t>
       </w:r>
       <w:r>
         <w:rPr>
@@ -6341,16 +6486,25 @@
           <w:szCs w:val="28"/>
           <w:lang w:val="ru-RU"/>
         </w:rPr>
-        <w:t xml:space="preserve"> безопасно сделать это, заключается в том, что мы уже решили, какое поведение останется в</w:t>
-      </w:r>
-      <w:r>
-        <w:rPr>
-          <w:rFonts w:ascii="Georgia" w:hAnsi="Georgia"/>
-          <w:sz w:val="28"/>
-          <w:szCs w:val="28"/>
-          <w:lang w:val="ru-RU"/>
-        </w:rPr>
-        <w:t xml:space="preserve"> в коде </w:t>
+        <w:t xml:space="preserve"> безопасно сделать это, заключается в том, что мы уже реш</w:t>
+      </w:r>
+      <w:r>
+        <w:rPr>
+          <w:rFonts w:ascii="Georgia" w:hAnsi="Georgia"/>
+          <w:sz w:val="28"/>
+          <w:szCs w:val="28"/>
+          <w:lang w:val="ru-RU"/>
+        </w:rPr>
+        <w:t xml:space="preserve">или, какое поведение останется </w:t>
+      </w:r>
+      <w:r>
+        <w:rPr>
+          <w:rFonts w:ascii="Georgia" w:hAnsi="Georgia"/>
+          <w:sz w:val="28"/>
+          <w:szCs w:val="28"/>
+          <w:lang w:val="ru-RU"/>
+        </w:rPr>
+        <w:t xml:space="preserve">в коде </w:t>
       </w:r>
       <w:r>
         <w:rPr>
@@ -6413,7 +6567,16 @@
           <w:szCs w:val="28"/>
           <w:lang w:val="ru-RU"/>
         </w:rPr>
-        <w:t xml:space="preserve"> и что будет делегировано</w:t>
+        <w:t>, а</w:t>
+      </w:r>
+      <w:r>
+        <w:rPr>
+          <w:rFonts w:ascii="Georgia" w:hAnsi="Georgia"/>
+          <w:sz w:val="28"/>
+          <w:szCs w:val="28"/>
+          <w:lang w:val="ru-RU"/>
+        </w:rPr>
+        <w:t xml:space="preserve"> что будет делегировано</w:t>
       </w:r>
       <w:r>
         <w:rPr>
@@ -9564,7 +9727,7 @@
           <w:szCs w:val="28"/>
           <w:lang w:val="ru-RU"/>
         </w:rPr>
-        <w:t xml:space="preserve"> логики заказов отдельно </w:t>
+        <w:t xml:space="preserve"> логики заказов </w:t>
       </w:r>
       <w:r>
         <w:rPr>
@@ -9769,43 +9932,34 @@
           <w:szCs w:val="28"/>
           <w:lang w:val="ru-RU"/>
         </w:rPr>
-        <w:t>, поскольку она включает в себя различных поставщиков</w:t>
-      </w:r>
-      <w:r>
-        <w:rPr>
-          <w:rFonts w:ascii="Georgia" w:hAnsi="Georgia"/>
-          <w:sz w:val="28"/>
-          <w:szCs w:val="28"/>
-          <w:lang w:val="ru-RU"/>
-        </w:rPr>
-        <w:t xml:space="preserve"> услуг в разных частях мира. Он включает в себя логику</w:t>
-      </w:r>
-      <w:r>
-        <w:rPr>
-          <w:rFonts w:ascii="Georgia" w:hAnsi="Georgia"/>
-          <w:sz w:val="28"/>
-          <w:szCs w:val="28"/>
-          <w:lang w:val="ru-RU"/>
-        </w:rPr>
-        <w:t xml:space="preserve"> взима</w:t>
-      </w:r>
-      <w:r>
-        <w:rPr>
-          <w:rFonts w:ascii="Georgia" w:hAnsi="Georgia"/>
-          <w:sz w:val="28"/>
-          <w:szCs w:val="28"/>
-          <w:lang w:val="ru-RU"/>
-        </w:rPr>
-        <w:t>ния</w:t>
-      </w:r>
-      <w:r>
-        <w:rPr>
-          <w:rFonts w:ascii="Georgia" w:hAnsi="Georgia"/>
-          <w:sz w:val="28"/>
-          <w:szCs w:val="28"/>
-          <w:lang w:val="ru-RU"/>
-        </w:rPr>
-        <w:t xml:space="preserve"> разные цены, разные моде</w:t>
+        <w:t>, поскольку он</w:t>
+      </w:r>
+      <w:r>
+        <w:rPr>
+          <w:rFonts w:ascii="Georgia" w:hAnsi="Georgia"/>
+          <w:sz w:val="28"/>
+          <w:szCs w:val="28"/>
+          <w:lang w:val="ru-RU"/>
+        </w:rPr>
+        <w:t xml:space="preserve"> включает в себя различных поставщиков</w:t>
+      </w:r>
+      <w:r>
+        <w:rPr>
+          <w:rFonts w:ascii="Georgia" w:hAnsi="Georgia"/>
+          <w:sz w:val="28"/>
+          <w:szCs w:val="28"/>
+          <w:lang w:val="ru-RU"/>
+        </w:rPr>
+        <w:t xml:space="preserve"> услуг в разных частях мира. Он включает в себя </w:t>
+      </w:r>
+      <w:r>
+        <w:rPr>
+          <w:rFonts w:ascii="Georgia" w:hAnsi="Georgia"/>
+          <w:sz w:val="28"/>
+          <w:szCs w:val="28"/>
+          <w:lang w:val="ru-RU"/>
+        </w:rPr>
+        <w:t>разные моде</w:t>
       </w:r>
       <w:r>
         <w:rPr>
@@ -9832,7 +9986,7 @@
           <w:szCs w:val="28"/>
           <w:lang w:val="ru-RU"/>
         </w:rPr>
-        <w:t>логику принятия решений решений</w:t>
+        <w:t>логику принятия решений</w:t>
       </w:r>
       <w:r>
         <w:rPr>
@@ -10131,7 +10285,16 @@
           <w:szCs w:val="28"/>
           <w:lang w:val="ru-RU"/>
         </w:rPr>
-        <w:t>платеж был получен, и заказ должен быть обработан</w:t>
+        <w:t>платеж был получен</w:t>
+      </w:r>
+      <w:r>
+        <w:rPr>
+          <w:rFonts w:ascii="Georgia" w:hAnsi="Georgia"/>
+          <w:sz w:val="28"/>
+          <w:szCs w:val="28"/>
+          <w:lang w:val="ru-RU"/>
+        </w:rPr>
+        <w:t xml:space="preserve"> и заказ должен быть обработан</w:t>
       </w:r>
       <w:r>
         <w:rPr>
@@ -10536,6 +10699,7 @@
           <w:rFonts w:ascii="Georgia" w:hAnsi="Georgia"/>
           <w:sz w:val="28"/>
           <w:szCs w:val="28"/>
+          <w:lang w:val="ru-RU"/>
         </w:rPr>
         <w:t>-</w:t>
       </w:r>
@@ -10552,8 +10716,26 @@
           <w:rFonts w:ascii="Georgia" w:hAnsi="Georgia"/>
           <w:sz w:val="28"/>
           <w:szCs w:val="28"/>
-        </w:rPr>
-        <w:t xml:space="preserve"> TDD (</w:t>
+          <w:lang w:val="ru-RU"/>
+        </w:rPr>
+        <w:t xml:space="preserve"> </w:t>
+      </w:r>
+      <w:r>
+        <w:rPr>
+          <w:rFonts w:ascii="Georgia" w:hAnsi="Georgia"/>
+          <w:sz w:val="28"/>
+          <w:szCs w:val="28"/>
+        </w:rPr>
+        <w:t>TDD</w:t>
+      </w:r>
+      <w:r>
+        <w:rPr>
+          <w:rFonts w:ascii="Georgia" w:hAnsi="Georgia"/>
+          <w:sz w:val="28"/>
+          <w:szCs w:val="28"/>
+          <w:lang w:val="ru-RU"/>
+        </w:rPr>
+        <w:t xml:space="preserve"> (</w:t>
       </w:r>
       <w:r>
         <w:rPr>
@@ -10568,6 +10750,7 @@
           <w:rFonts w:ascii="Georgia" w:hAnsi="Georgia"/>
           <w:sz w:val="28"/>
           <w:szCs w:val="28"/>
+          <w:lang w:val="ru-RU"/>
         </w:rPr>
         <w:t xml:space="preserve"> </w:t>
       </w:r>
@@ -10584,6 +10767,7 @@
           <w:rFonts w:ascii="Georgia" w:hAnsi="Georgia"/>
           <w:sz w:val="28"/>
           <w:szCs w:val="28"/>
+          <w:lang w:val="ru-RU"/>
         </w:rPr>
         <w:t xml:space="preserve">) </w:t>
       </w:r>
@@ -10601,6 +10785,7 @@
           <w:rFonts w:ascii="Georgia" w:hAnsi="Georgia"/>
           <w:sz w:val="28"/>
           <w:szCs w:val="28"/>
+          <w:lang w:val="ru-RU"/>
         </w:rPr>
         <w:t xml:space="preserve"> </w:t>
       </w:r>
@@ -10618,6 +10803,7 @@
           <w:rFonts w:ascii="Georgia" w:hAnsi="Georgia"/>
           <w:sz w:val="28"/>
           <w:szCs w:val="28"/>
+          <w:lang w:val="ru-RU"/>
         </w:rPr>
         <w:t xml:space="preserve"> </w:t>
       </w:r>
@@ -10635,6 +10821,7 @@
           <w:rFonts w:ascii="Georgia" w:hAnsi="Georgia"/>
           <w:sz w:val="28"/>
           <w:szCs w:val="28"/>
+          <w:lang w:val="ru-RU"/>
         </w:rPr>
         <w:t xml:space="preserve"> </w:t>
       </w:r>
@@ -10654,6 +10841,7 @@
           <w:rFonts w:ascii="Georgia" w:hAnsi="Georgia"/>
           <w:sz w:val="28"/>
           <w:szCs w:val="28"/>
+          <w:lang w:val="ru-RU"/>
         </w:rPr>
         <w:t xml:space="preserve">, </w:t>
       </w:r>
@@ -10671,6 +10859,7 @@
           <w:rFonts w:ascii="Georgia" w:hAnsi="Georgia"/>
           <w:sz w:val="28"/>
           <w:szCs w:val="28"/>
+          <w:lang w:val="ru-RU"/>
         </w:rPr>
         <w:t>.</w:t>
       </w:r>
@@ -10688,6 +10877,7 @@
           <w:rFonts w:ascii="Georgia" w:hAnsi="Georgia"/>
           <w:sz w:val="28"/>
           <w:szCs w:val="28"/>
+          <w:lang w:val="ru-RU"/>
         </w:rPr>
         <w:t xml:space="preserve">. </w:t>
       </w:r>
@@ -10705,6 +10895,7 @@
           <w:rFonts w:ascii="Georgia" w:hAnsi="Georgia"/>
           <w:sz w:val="28"/>
           <w:szCs w:val="28"/>
+          <w:lang w:val="ru-RU"/>
         </w:rPr>
         <w:t xml:space="preserve"> </w:t>
       </w:r>
@@ -11043,148 +11234,1819 @@
           <w:lang w:val="ru-RU"/>
         </w:rPr>
       </w:pPr>
+    </w:p>
+    <w:p>
+      <w:pPr>
+        <w:spacing w:line="360" w:lineRule="auto"/>
+        <w:rPr>
+          <w:rFonts w:ascii="Georgia" w:hAnsi="Georgia"/>
+          <w:sz w:val="28"/>
+          <w:szCs w:val="28"/>
+          <w:lang w:val="ru-RU"/>
+        </w:rPr>
+      </w:pPr>
+      <w:r>
+        <w:rPr>
+          <w:rFonts w:ascii="Georgia" w:hAnsi="Georgia"/>
+          <w:sz w:val="28"/>
+          <w:szCs w:val="28"/>
+          <w:lang w:val="ru-RU"/>
+        </w:rPr>
+        <w:t>В процессе реализации</w:t>
+      </w:r>
+      <w:r>
+        <w:rPr>
+          <w:rFonts w:ascii="Georgia" w:hAnsi="Georgia"/>
+          <w:sz w:val="28"/>
+          <w:szCs w:val="28"/>
+          <w:lang w:val="ru-RU"/>
+        </w:rPr>
+        <w:t xml:space="preserve"> </w:t>
+      </w:r>
+      <w:r>
+        <w:rPr>
+          <w:rFonts w:ascii="Georgia" w:hAnsi="Georgia"/>
+          <w:sz w:val="28"/>
+          <w:szCs w:val="28"/>
+          <w:lang w:val="ru-RU"/>
+        </w:rPr>
+        <w:t xml:space="preserve">модуля </w:t>
+      </w:r>
+      <w:proofErr w:type="spellStart"/>
+      <w:r>
+        <w:rPr>
+          <w:rFonts w:ascii="Georgia" w:hAnsi="Georgia"/>
+          <w:sz w:val="28"/>
+          <w:szCs w:val="28"/>
+          <w:highlight w:val="lightGray"/>
+        </w:rPr>
+        <w:t>CheckoutAction</w:t>
+      </w:r>
+      <w:proofErr w:type="spellEnd"/>
+      <w:r>
+        <w:rPr>
+          <w:rFonts w:ascii="Georgia" w:hAnsi="Georgia"/>
+          <w:sz w:val="28"/>
+          <w:szCs w:val="28"/>
+          <w:lang w:val="ru-RU"/>
+        </w:rPr>
+        <w:t xml:space="preserve"> мы также определим публичны</w:t>
+      </w:r>
+      <w:r>
+        <w:rPr>
+          <w:rFonts w:ascii="Georgia" w:hAnsi="Georgia"/>
+          <w:sz w:val="28"/>
+          <w:szCs w:val="28"/>
+          <w:lang w:val="ru-RU"/>
+        </w:rPr>
+        <w:t xml:space="preserve">й интерфейс каждого модуля, с которым </w:t>
+      </w:r>
+      <w:proofErr w:type="spellStart"/>
+      <w:r>
+        <w:rPr>
+          <w:rFonts w:ascii="Georgia" w:hAnsi="Georgia"/>
+          <w:sz w:val="28"/>
+          <w:szCs w:val="28"/>
+          <w:highlight w:val="lightGray"/>
+        </w:rPr>
+        <w:t>CheckoutAction</w:t>
+      </w:r>
+      <w:proofErr w:type="spellEnd"/>
+      <w:r>
+        <w:rPr>
+          <w:rFonts w:ascii="Georgia" w:hAnsi="Georgia"/>
+          <w:sz w:val="28"/>
+          <w:szCs w:val="28"/>
+          <w:lang w:val="ru-RU"/>
+        </w:rPr>
+        <w:t xml:space="preserve"> взаимодействует</w:t>
+      </w:r>
+      <w:r>
+        <w:rPr>
+          <w:rFonts w:ascii="Georgia" w:hAnsi="Georgia"/>
+          <w:sz w:val="28"/>
+          <w:szCs w:val="28"/>
+          <w:lang w:val="ru-RU"/>
+        </w:rPr>
+        <w:t xml:space="preserve">. </w:t>
+      </w:r>
+      <w:r>
+        <w:rPr>
+          <w:rFonts w:ascii="Georgia" w:hAnsi="Georgia"/>
+          <w:sz w:val="28"/>
+          <w:szCs w:val="28"/>
+          <w:lang w:val="ru-RU"/>
+        </w:rPr>
+        <w:t xml:space="preserve">И далее необходимо </w:t>
+      </w:r>
+      <w:r>
+        <w:rPr>
+          <w:rFonts w:ascii="Georgia" w:hAnsi="Georgia"/>
+          <w:sz w:val="28"/>
+          <w:szCs w:val="28"/>
+          <w:lang w:val="ru-RU"/>
+        </w:rPr>
+        <w:t xml:space="preserve">будет думать о </w:t>
+      </w:r>
+      <w:r>
+        <w:rPr>
+          <w:rFonts w:ascii="Georgia" w:hAnsi="Georgia"/>
+          <w:sz w:val="28"/>
+          <w:szCs w:val="28"/>
+          <w:lang w:val="ru-RU"/>
+        </w:rPr>
+        <w:t>реализации</w:t>
+      </w:r>
+      <w:r>
+        <w:rPr>
+          <w:rFonts w:ascii="Georgia" w:hAnsi="Georgia"/>
+          <w:sz w:val="28"/>
+          <w:szCs w:val="28"/>
+          <w:lang w:val="ru-RU"/>
+        </w:rPr>
+        <w:t xml:space="preserve"> каждого </w:t>
+      </w:r>
+      <w:r>
+        <w:rPr>
+          <w:rFonts w:ascii="Georgia" w:hAnsi="Georgia"/>
+          <w:sz w:val="28"/>
+          <w:szCs w:val="28"/>
+          <w:lang w:val="ru-RU"/>
+        </w:rPr>
+        <w:t>из этих модулей</w:t>
+      </w:r>
+      <w:r>
+        <w:rPr>
+          <w:rFonts w:ascii="Georgia" w:hAnsi="Georgia"/>
+          <w:sz w:val="28"/>
+          <w:szCs w:val="28"/>
+          <w:lang w:val="ru-RU"/>
+        </w:rPr>
+        <w:t xml:space="preserve">, </w:t>
+      </w:r>
+      <w:r>
+        <w:rPr>
+          <w:rFonts w:ascii="Georgia" w:hAnsi="Georgia"/>
+          <w:sz w:val="28"/>
+          <w:szCs w:val="28"/>
+          <w:lang w:val="ru-RU"/>
+        </w:rPr>
+        <w:t>будучи уверенным</w:t>
+      </w:r>
+      <w:r>
+        <w:rPr>
+          <w:rFonts w:ascii="Georgia" w:hAnsi="Georgia"/>
+          <w:sz w:val="28"/>
+          <w:szCs w:val="28"/>
+          <w:lang w:val="ru-RU"/>
+        </w:rPr>
+        <w:t>, что ничто другое не будет затронуто</w:t>
+      </w:r>
+      <w:r>
+        <w:rPr>
+          <w:rFonts w:ascii="Georgia" w:hAnsi="Georgia"/>
+          <w:sz w:val="28"/>
+          <w:szCs w:val="28"/>
+          <w:lang w:val="ru-RU"/>
+        </w:rPr>
+        <w:t xml:space="preserve"> </w:t>
+      </w:r>
+      <w:r>
+        <w:rPr>
+          <w:rFonts w:ascii="Georgia" w:hAnsi="Georgia"/>
+          <w:sz w:val="28"/>
+          <w:szCs w:val="28"/>
+          <w:lang w:val="ru-RU"/>
+        </w:rPr>
+        <w:t>пока не будет изменен</w:t>
+      </w:r>
+      <w:r>
+        <w:rPr>
+          <w:rFonts w:ascii="Georgia" w:hAnsi="Georgia"/>
+          <w:sz w:val="28"/>
+          <w:szCs w:val="28"/>
+          <w:lang w:val="ru-RU"/>
+        </w:rPr>
+        <w:t xml:space="preserve"> их публичный интерфейс.</w:t>
+      </w:r>
+    </w:p>
+    <w:p>
+      <w:pPr>
+        <w:spacing w:line="360" w:lineRule="auto"/>
+        <w:rPr>
+          <w:rFonts w:ascii="Georgia" w:hAnsi="Georgia"/>
+          <w:sz w:val="28"/>
+          <w:szCs w:val="28"/>
+          <w:lang w:val="ru-RU"/>
+        </w:rPr>
+      </w:pPr>
+    </w:p>
+    <w:p>
+      <w:pPr>
+        <w:spacing w:line="360" w:lineRule="auto"/>
+        <w:rPr>
+          <w:rFonts w:ascii="Georgia" w:hAnsi="Georgia"/>
+          <w:b/>
+          <w:sz w:val="30"/>
+          <w:szCs w:val="30"/>
+          <w:lang w:val="ru-RU"/>
+        </w:rPr>
+      </w:pPr>
+      <w:r>
+        <w:rPr>
+          <w:rFonts w:ascii="Georgia" w:hAnsi="Georgia"/>
+          <w:b/>
+          <w:sz w:val="30"/>
+          <w:szCs w:val="30"/>
+          <w:lang w:val="ru-RU"/>
+        </w:rPr>
+        <w:lastRenderedPageBreak/>
+        <w:t>Проектирование смежных модулей (</w:t>
+      </w:r>
+      <w:r>
+        <w:rPr>
+          <w:rFonts w:ascii="Georgia" w:hAnsi="Georgia"/>
+          <w:b/>
+          <w:sz w:val="30"/>
+          <w:szCs w:val="30"/>
+        </w:rPr>
+        <w:t>Outside</w:t>
+      </w:r>
+      <w:r>
+        <w:rPr>
+          <w:rFonts w:ascii="Georgia" w:hAnsi="Georgia"/>
+          <w:b/>
+          <w:sz w:val="30"/>
+          <w:szCs w:val="30"/>
+          <w:lang w:val="ru-RU"/>
+        </w:rPr>
+        <w:t>-</w:t>
+      </w:r>
+      <w:r>
+        <w:rPr>
+          <w:rFonts w:ascii="Georgia" w:hAnsi="Georgia"/>
+          <w:b/>
+          <w:sz w:val="30"/>
+          <w:szCs w:val="30"/>
+        </w:rPr>
+        <w:t>in</w:t>
+      </w:r>
+      <w:r>
+        <w:rPr>
+          <w:rFonts w:ascii="Georgia" w:hAnsi="Georgia"/>
+          <w:b/>
+          <w:sz w:val="30"/>
+          <w:szCs w:val="30"/>
+          <w:lang w:val="ru-RU"/>
+        </w:rPr>
+        <w:t>)</w:t>
+      </w:r>
+    </w:p>
+    <w:p>
+      <w:pPr>
+        <w:spacing w:line="360" w:lineRule="auto"/>
+        <w:rPr>
+          <w:rFonts w:ascii="Georgia" w:hAnsi="Georgia"/>
+          <w:sz w:val="2"/>
+          <w:szCs w:val="2"/>
+          <w:lang w:val="ru-RU"/>
+        </w:rPr>
+      </w:pPr>
+    </w:p>
+    <w:p>
+      <w:pPr>
+        <w:spacing w:line="360" w:lineRule="auto"/>
+        <w:rPr>
+          <w:rFonts w:ascii="Georgia" w:hAnsi="Georgia"/>
+          <w:sz w:val="28"/>
+          <w:szCs w:val="28"/>
+          <w:lang w:val="ru-RU"/>
+        </w:rPr>
+      </w:pPr>
+      <w:r>
+        <w:rPr>
+          <w:rFonts w:ascii="Georgia" w:hAnsi="Georgia"/>
+          <w:sz w:val="28"/>
+          <w:szCs w:val="28"/>
+          <w:lang w:val="ru-RU"/>
+        </w:rPr>
+        <w:t xml:space="preserve">Далее мы можем рассмотреть один из </w:t>
+      </w:r>
+      <w:r>
+        <w:rPr>
+          <w:rFonts w:ascii="Georgia" w:hAnsi="Georgia"/>
+          <w:sz w:val="28"/>
+          <w:szCs w:val="28"/>
+          <w:lang w:val="ru-RU"/>
+        </w:rPr>
+        <w:t>с</w:t>
+      </w:r>
+      <w:r>
+        <w:rPr>
+          <w:rFonts w:ascii="Georgia" w:hAnsi="Georgia"/>
+          <w:sz w:val="28"/>
+          <w:szCs w:val="28"/>
+          <w:lang w:val="ru-RU"/>
+        </w:rPr>
+        <w:t xml:space="preserve">межных модулей, например, </w:t>
+      </w:r>
+      <w:r>
+        <w:rPr>
+          <w:rFonts w:ascii="Georgia" w:hAnsi="Georgia"/>
+          <w:sz w:val="28"/>
+          <w:szCs w:val="28"/>
+          <w:highlight w:val="lightGray"/>
+        </w:rPr>
+        <w:t>Payments</w:t>
+      </w:r>
+      <w:r>
+        <w:rPr>
+          <w:rFonts w:ascii="Georgia" w:hAnsi="Georgia"/>
+          <w:sz w:val="28"/>
+          <w:szCs w:val="28"/>
+          <w:lang w:val="ru-RU"/>
+        </w:rPr>
+        <w:t>.</w:t>
+      </w:r>
+      <w:r>
+        <w:rPr>
+          <w:rFonts w:ascii="Georgia" w:hAnsi="Georgia"/>
+          <w:sz w:val="28"/>
+          <w:szCs w:val="28"/>
+          <w:lang w:val="ru-RU"/>
+        </w:rPr>
+        <w:t xml:space="preserve"> М</w:t>
+      </w:r>
+      <w:r>
+        <w:rPr>
+          <w:rFonts w:ascii="Georgia" w:hAnsi="Georgia"/>
+          <w:sz w:val="28"/>
+          <w:szCs w:val="28"/>
+          <w:lang w:val="ru-RU"/>
+        </w:rPr>
+        <w:t>огут возникнуть</w:t>
+      </w:r>
+      <w:r>
+        <w:rPr>
+          <w:rFonts w:ascii="Georgia" w:hAnsi="Georgia"/>
+          <w:sz w:val="28"/>
+          <w:szCs w:val="28"/>
+          <w:lang w:val="ru-RU"/>
+        </w:rPr>
+        <w:t xml:space="preserve"> такие вопросы, как: должны ли мы </w:t>
+      </w:r>
+      <w:r>
+        <w:rPr>
+          <w:rFonts w:ascii="Georgia" w:hAnsi="Georgia"/>
+          <w:sz w:val="28"/>
+          <w:szCs w:val="28"/>
+          <w:lang w:val="ru-RU"/>
+        </w:rPr>
+        <w:t>отделить</w:t>
+      </w:r>
+      <w:r>
+        <w:rPr>
+          <w:rFonts w:ascii="Georgia" w:hAnsi="Georgia"/>
+          <w:sz w:val="28"/>
+          <w:szCs w:val="28"/>
+          <w:lang w:val="ru-RU"/>
+        </w:rPr>
+        <w:t xml:space="preserve"> логику для кредитных карт, Paypal и </w:t>
+      </w:r>
+      <w:r>
+        <w:rPr>
+          <w:rFonts w:ascii="Georgia" w:hAnsi="Georgia"/>
+          <w:sz w:val="28"/>
+          <w:szCs w:val="28"/>
+          <w:lang w:val="ru-RU"/>
+        </w:rPr>
+        <w:t xml:space="preserve">т.д. </w:t>
+      </w:r>
+      <w:r>
+        <w:rPr>
+          <w:rFonts w:ascii="Georgia" w:hAnsi="Georgia"/>
+          <w:sz w:val="28"/>
+          <w:szCs w:val="28"/>
+          <w:lang w:val="ru-RU"/>
+        </w:rPr>
+        <w:t xml:space="preserve">друг от друга? Должны ли мы </w:t>
+      </w:r>
+      <w:r>
+        <w:rPr>
+          <w:rFonts w:ascii="Georgia" w:hAnsi="Georgia"/>
+          <w:sz w:val="28"/>
+          <w:szCs w:val="28"/>
+          <w:lang w:val="ru-RU"/>
+        </w:rPr>
+        <w:t>отделить</w:t>
+      </w:r>
+      <w:r>
+        <w:rPr>
+          <w:rFonts w:ascii="Georgia" w:hAnsi="Georgia"/>
+          <w:sz w:val="28"/>
+          <w:szCs w:val="28"/>
+          <w:lang w:val="ru-RU"/>
+        </w:rPr>
+        <w:t xml:space="preserve"> </w:t>
+      </w:r>
+      <w:r>
+        <w:rPr>
+          <w:rFonts w:ascii="Georgia" w:hAnsi="Georgia"/>
+          <w:sz w:val="28"/>
+          <w:szCs w:val="28"/>
+          <w:lang w:val="ru-RU"/>
+        </w:rPr>
+        <w:t>л</w:t>
+      </w:r>
+      <w:r>
+        <w:rPr>
+          <w:rFonts w:ascii="Georgia" w:hAnsi="Georgia"/>
+          <w:sz w:val="28"/>
+          <w:szCs w:val="28"/>
+          <w:lang w:val="ru-RU"/>
+        </w:rPr>
+        <w:t xml:space="preserve">огику обнаружения мошенничества </w:t>
+      </w:r>
+      <w:r>
+        <w:rPr>
+          <w:rFonts w:ascii="Georgia" w:hAnsi="Georgia"/>
+          <w:sz w:val="28"/>
+          <w:szCs w:val="28"/>
+          <w:lang w:val="ru-RU"/>
+        </w:rPr>
+        <w:t xml:space="preserve">от способов оплаты? Должны ли мы иметь область системы, </w:t>
+      </w:r>
+      <w:r>
+        <w:rPr>
+          <w:rFonts w:ascii="Georgia" w:hAnsi="Georgia"/>
+          <w:sz w:val="28"/>
+          <w:szCs w:val="28"/>
+          <w:lang w:val="ru-RU"/>
+        </w:rPr>
+        <w:t>в которой</w:t>
+      </w:r>
+      <w:r>
+        <w:rPr>
+          <w:rFonts w:ascii="Georgia" w:hAnsi="Georgia"/>
+          <w:sz w:val="28"/>
+          <w:szCs w:val="28"/>
+          <w:lang w:val="ru-RU"/>
+        </w:rPr>
+        <w:t xml:space="preserve"> мы решаем, какой платежный шлюз </w:t>
+      </w:r>
+      <w:r>
+        <w:rPr>
+          <w:rFonts w:ascii="Georgia" w:hAnsi="Georgia"/>
+          <w:sz w:val="28"/>
+          <w:szCs w:val="28"/>
+          <w:lang w:val="ru-RU"/>
+        </w:rPr>
+        <w:t>будет использован</w:t>
+      </w:r>
+      <w:r>
+        <w:rPr>
+          <w:rFonts w:ascii="Georgia" w:hAnsi="Georgia"/>
+          <w:sz w:val="28"/>
+          <w:szCs w:val="28"/>
+          <w:lang w:val="ru-RU"/>
+        </w:rPr>
+        <w:t xml:space="preserve"> в зависимости от местоположения пользователя? Отвечая на эти вопросы, мы решаем, сколько </w:t>
+      </w:r>
+      <w:r>
+        <w:rPr>
+          <w:rFonts w:ascii="Georgia" w:hAnsi="Georgia"/>
+          <w:sz w:val="28"/>
+          <w:szCs w:val="28"/>
+          <w:lang w:val="ru-RU"/>
+        </w:rPr>
+        <w:t>подмодулей</w:t>
+      </w:r>
+      <w:r>
+        <w:rPr>
+          <w:rFonts w:ascii="Georgia" w:hAnsi="Georgia"/>
+          <w:sz w:val="28"/>
+          <w:szCs w:val="28"/>
+          <w:lang w:val="ru-RU"/>
+        </w:rPr>
+        <w:t xml:space="preserve"> будут иметь </w:t>
+      </w:r>
+      <w:r>
+        <w:rPr>
+          <w:rFonts w:ascii="Georgia" w:hAnsi="Georgia"/>
+          <w:sz w:val="28"/>
+          <w:szCs w:val="28"/>
+          <w:lang w:val="ru-RU"/>
+        </w:rPr>
+        <w:t xml:space="preserve">модуль </w:t>
+      </w:r>
+      <w:r>
+        <w:rPr>
+          <w:rFonts w:ascii="Georgia" w:hAnsi="Georgia"/>
+          <w:sz w:val="28"/>
+          <w:szCs w:val="28"/>
+          <w:highlight w:val="lightGray"/>
+        </w:rPr>
+        <w:t>Payments</w:t>
+      </w:r>
+      <w:r>
+        <w:rPr>
+          <w:rFonts w:ascii="Georgia" w:hAnsi="Georgia"/>
+          <w:sz w:val="28"/>
+          <w:szCs w:val="28"/>
+          <w:lang w:val="ru-RU"/>
+        </w:rPr>
+        <w:t xml:space="preserve"> и тип </w:t>
+      </w:r>
+      <w:r>
+        <w:rPr>
+          <w:rFonts w:ascii="Georgia" w:hAnsi="Georgia"/>
+          <w:sz w:val="28"/>
+          <w:szCs w:val="28"/>
+          <w:lang w:val="ru-RU"/>
+        </w:rPr>
+        <w:t>ассоциации</w:t>
+      </w:r>
+      <w:r>
+        <w:rPr>
+          <w:rFonts w:ascii="Georgia" w:hAnsi="Georgia"/>
+          <w:sz w:val="28"/>
+          <w:szCs w:val="28"/>
+          <w:lang w:val="ru-RU"/>
+        </w:rPr>
+        <w:t xml:space="preserve"> между ними </w:t>
+      </w:r>
+      <w:r>
+        <w:rPr>
+          <w:rFonts w:ascii="Georgia" w:hAnsi="Georgia"/>
+          <w:sz w:val="28"/>
+          <w:szCs w:val="28"/>
+          <w:lang w:val="ru-RU"/>
+        </w:rPr>
+        <w:t>–</w:t>
+      </w:r>
+      <w:r>
+        <w:rPr>
+          <w:rFonts w:ascii="Georgia" w:hAnsi="Georgia"/>
+          <w:sz w:val="28"/>
+          <w:szCs w:val="28"/>
+          <w:lang w:val="ru-RU"/>
+        </w:rPr>
+        <w:t xml:space="preserve"> </w:t>
+      </w:r>
+      <w:r>
+        <w:rPr>
+          <w:rFonts w:ascii="Georgia" w:hAnsi="Georgia"/>
+          <w:b/>
+          <w:sz w:val="28"/>
+          <w:szCs w:val="28"/>
+          <w:lang w:val="ru-RU"/>
+        </w:rPr>
+        <w:t>Composition</w:t>
+      </w:r>
+      <w:r>
+        <w:rPr>
+          <w:rFonts w:ascii="Georgia" w:hAnsi="Georgia"/>
+          <w:sz w:val="28"/>
+          <w:szCs w:val="28"/>
+          <w:lang w:val="ru-RU"/>
+        </w:rPr>
+        <w:t xml:space="preserve"> или </w:t>
+      </w:r>
+      <w:r>
+        <w:rPr>
+          <w:rFonts w:ascii="Georgia" w:hAnsi="Georgia"/>
+          <w:b/>
+          <w:sz w:val="28"/>
+          <w:szCs w:val="28"/>
+          <w:lang w:val="ru-RU"/>
+        </w:rPr>
+        <w:t>Aggregation</w:t>
+      </w:r>
+      <w:r>
+        <w:rPr>
+          <w:rFonts w:ascii="Georgia" w:hAnsi="Georgia"/>
+          <w:sz w:val="28"/>
+          <w:szCs w:val="28"/>
+          <w:lang w:val="ru-RU"/>
+        </w:rPr>
+        <w:t>. Это</w:t>
+      </w:r>
+      <w:r>
+        <w:rPr>
+          <w:rFonts w:ascii="Georgia" w:hAnsi="Georgia"/>
+          <w:sz w:val="28"/>
+          <w:szCs w:val="28"/>
+          <w:lang w:val="ru-RU"/>
+        </w:rPr>
+        <w:t xml:space="preserve"> </w:t>
+      </w:r>
+      <w:r>
+        <w:rPr>
+          <w:rFonts w:ascii="Georgia" w:hAnsi="Georgia"/>
+          <w:sz w:val="28"/>
+          <w:szCs w:val="28"/>
+          <w:lang w:val="ru-RU"/>
+        </w:rPr>
+        <w:t xml:space="preserve">поможет нам решить, </w:t>
+      </w:r>
+      <w:r>
+        <w:rPr>
+          <w:rFonts w:ascii="Georgia" w:hAnsi="Georgia"/>
+          <w:sz w:val="28"/>
+          <w:szCs w:val="28"/>
+          <w:lang w:val="ru-RU"/>
+        </w:rPr>
+        <w:t xml:space="preserve">для чего, когда и где использовать </w:t>
+      </w:r>
+      <w:r>
+        <w:rPr>
+          <w:rFonts w:ascii="Georgia" w:hAnsi="Georgia"/>
+          <w:sz w:val="28"/>
+          <w:szCs w:val="28"/>
+        </w:rPr>
+        <w:t>Mock</w:t>
+      </w:r>
+      <w:r>
+        <w:rPr>
+          <w:rFonts w:ascii="Georgia" w:hAnsi="Georgia"/>
+          <w:sz w:val="28"/>
+          <w:szCs w:val="28"/>
+          <w:lang w:val="ru-RU"/>
+        </w:rPr>
+        <w:t>’</w:t>
+      </w:r>
+      <w:r>
+        <w:rPr>
+          <w:rFonts w:ascii="Georgia" w:hAnsi="Georgia"/>
+          <w:sz w:val="28"/>
+          <w:szCs w:val="28"/>
+          <w:lang w:val="ru-RU"/>
+        </w:rPr>
+        <w:t>и</w:t>
+      </w:r>
+      <w:r>
+        <w:rPr>
+          <w:rFonts w:ascii="Georgia" w:hAnsi="Georgia"/>
+          <w:sz w:val="28"/>
+          <w:szCs w:val="28"/>
+          <w:lang w:val="ru-RU"/>
+        </w:rPr>
+        <w:t xml:space="preserve">. Имея приблизительное представление о </w:t>
+      </w:r>
+      <w:r>
+        <w:rPr>
+          <w:rFonts w:ascii="Georgia" w:hAnsi="Georgia"/>
+          <w:sz w:val="28"/>
+          <w:szCs w:val="28"/>
+        </w:rPr>
+        <w:t>Macro</w:t>
+      </w:r>
+      <w:r>
+        <w:rPr>
+          <w:rFonts w:ascii="Georgia" w:hAnsi="Georgia"/>
+          <w:sz w:val="28"/>
+          <w:szCs w:val="28"/>
+          <w:lang w:val="ru-RU"/>
+        </w:rPr>
+        <w:t xml:space="preserve">-дизайне, мы можем начать </w:t>
+      </w:r>
+      <w:r>
+        <w:rPr>
+          <w:rFonts w:ascii="Georgia" w:hAnsi="Georgia"/>
+          <w:sz w:val="28"/>
+          <w:szCs w:val="28"/>
+          <w:lang w:val="ru-RU"/>
+        </w:rPr>
+        <w:t xml:space="preserve">разработку модуля </w:t>
+      </w:r>
+      <w:r>
+        <w:rPr>
+          <w:rFonts w:ascii="Georgia" w:hAnsi="Georgia"/>
+          <w:sz w:val="28"/>
+          <w:szCs w:val="28"/>
+          <w:highlight w:val="lightGray"/>
+        </w:rPr>
+        <w:t>Payments</w:t>
+      </w:r>
+      <w:r>
+        <w:rPr>
+          <w:rFonts w:ascii="Georgia" w:hAnsi="Georgia"/>
+          <w:sz w:val="28"/>
+          <w:szCs w:val="28"/>
+          <w:lang w:val="ru-RU"/>
+        </w:rPr>
+        <w:t xml:space="preserve"> </w:t>
+      </w:r>
+      <w:r>
+        <w:rPr>
+          <w:rFonts w:ascii="Georgia" w:hAnsi="Georgia"/>
+          <w:sz w:val="28"/>
+          <w:szCs w:val="28"/>
+          <w:lang w:val="ru-RU"/>
+        </w:rPr>
+        <w:t xml:space="preserve">используя </w:t>
+      </w:r>
+      <w:r>
+        <w:rPr>
+          <w:rFonts w:ascii="Georgia" w:hAnsi="Georgia"/>
+          <w:sz w:val="28"/>
+          <w:szCs w:val="28"/>
+        </w:rPr>
+        <w:t>Outside</w:t>
+      </w:r>
+      <w:r>
+        <w:rPr>
+          <w:rFonts w:ascii="Georgia" w:hAnsi="Georgia"/>
+          <w:sz w:val="28"/>
+          <w:szCs w:val="28"/>
+          <w:lang w:val="ru-RU"/>
+        </w:rPr>
+        <w:t>-</w:t>
+      </w:r>
+      <w:r>
+        <w:rPr>
+          <w:rFonts w:ascii="Georgia" w:hAnsi="Georgia"/>
+          <w:sz w:val="28"/>
+          <w:szCs w:val="28"/>
+        </w:rPr>
+        <w:t>in</w:t>
+      </w:r>
+      <w:r>
+        <w:rPr>
+          <w:rFonts w:ascii="Georgia" w:hAnsi="Georgia"/>
+          <w:sz w:val="28"/>
+          <w:szCs w:val="28"/>
+          <w:lang w:val="ru-RU"/>
+        </w:rPr>
+        <w:t xml:space="preserve"> </w:t>
+      </w:r>
+      <w:r>
+        <w:rPr>
+          <w:rFonts w:ascii="Georgia" w:hAnsi="Georgia"/>
+          <w:sz w:val="28"/>
+          <w:szCs w:val="28"/>
+        </w:rPr>
+        <w:t>TDD</w:t>
+      </w:r>
+      <w:r>
+        <w:rPr>
+          <w:rFonts w:ascii="Georgia" w:hAnsi="Georgia"/>
+          <w:sz w:val="28"/>
+          <w:szCs w:val="28"/>
+          <w:lang w:val="ru-RU"/>
+        </w:rPr>
+        <w:t>.</w:t>
+      </w:r>
+    </w:p>
+    <w:p>
+      <w:pPr>
+        <w:spacing w:line="360" w:lineRule="auto"/>
+        <w:rPr>
+          <w:rFonts w:ascii="Georgia" w:hAnsi="Georgia"/>
+          <w:sz w:val="28"/>
+          <w:szCs w:val="28"/>
+          <w:lang w:val="ru-RU"/>
+        </w:rPr>
+      </w:pPr>
+    </w:p>
+    <w:p>
+      <w:pPr>
+        <w:spacing w:line="360" w:lineRule="auto"/>
+        <w:rPr>
+          <w:rFonts w:ascii="Georgia" w:hAnsi="Georgia"/>
+          <w:b/>
+          <w:sz w:val="36"/>
+          <w:szCs w:val="36"/>
+          <w:lang w:val="ru-RU"/>
+        </w:rPr>
+      </w:pPr>
+      <w:r>
+        <w:rPr>
+          <w:rFonts w:ascii="Georgia" w:hAnsi="Georgia"/>
+          <w:b/>
+          <w:sz w:val="36"/>
+          <w:szCs w:val="36"/>
+          <w:lang w:val="ru-RU"/>
+        </w:rPr>
+        <w:t>Заключительное слово</w:t>
+      </w:r>
+    </w:p>
+    <w:p>
+      <w:pPr>
+        <w:spacing w:line="360" w:lineRule="auto"/>
+        <w:rPr>
+          <w:rFonts w:ascii="Georgia" w:hAnsi="Georgia"/>
+          <w:sz w:val="2"/>
+          <w:szCs w:val="2"/>
+          <w:lang w:val="ru-RU"/>
+        </w:rPr>
+      </w:pPr>
+    </w:p>
+    <w:p>
+      <w:pPr>
+        <w:spacing w:line="360" w:lineRule="auto"/>
+        <w:rPr>
+          <w:rFonts w:ascii="Georgia" w:hAnsi="Georgia"/>
+          <w:sz w:val="28"/>
+          <w:szCs w:val="28"/>
+          <w:lang w:val="ru-RU"/>
+        </w:rPr>
+      </w:pPr>
+      <w:r>
+        <w:rPr>
+          <w:rFonts w:ascii="Georgia" w:hAnsi="Georgia"/>
+          <w:sz w:val="28"/>
+          <w:szCs w:val="28"/>
+          <w:lang w:val="ru-RU"/>
+        </w:rPr>
+        <w:t xml:space="preserve">Для людей, привыкших к </w:t>
+      </w:r>
+      <w:r>
+        <w:rPr>
+          <w:rFonts w:ascii="Georgia" w:hAnsi="Georgia"/>
+          <w:sz w:val="28"/>
+          <w:szCs w:val="28"/>
+        </w:rPr>
+        <w:t>Outside</w:t>
+      </w:r>
+      <w:r>
+        <w:rPr>
+          <w:rFonts w:ascii="Georgia" w:hAnsi="Georgia"/>
+          <w:sz w:val="28"/>
+          <w:szCs w:val="28"/>
+          <w:lang w:val="ru-RU"/>
+        </w:rPr>
+        <w:t>-</w:t>
+      </w:r>
+      <w:r>
+        <w:rPr>
+          <w:rFonts w:ascii="Georgia" w:hAnsi="Georgia"/>
+          <w:sz w:val="28"/>
+          <w:szCs w:val="28"/>
+        </w:rPr>
+        <w:t>in</w:t>
+      </w:r>
+      <w:r>
+        <w:rPr>
+          <w:rFonts w:ascii="Georgia" w:hAnsi="Georgia"/>
+          <w:sz w:val="28"/>
+          <w:szCs w:val="28"/>
+          <w:lang w:val="ru-RU"/>
+        </w:rPr>
+        <w:t xml:space="preserve"> </w:t>
+      </w:r>
+      <w:r>
+        <w:rPr>
+          <w:rFonts w:ascii="Georgia" w:hAnsi="Georgia"/>
+          <w:sz w:val="28"/>
+          <w:szCs w:val="28"/>
+        </w:rPr>
+        <w:t>TDD</w:t>
+      </w:r>
+      <w:r>
+        <w:rPr>
+          <w:rFonts w:ascii="Georgia" w:hAnsi="Georgia"/>
+          <w:sz w:val="28"/>
+          <w:szCs w:val="28"/>
+          <w:lang w:val="ru-RU"/>
+        </w:rPr>
+        <w:t xml:space="preserve">, </w:t>
+      </w:r>
+      <w:r>
+        <w:rPr>
+          <w:rFonts w:ascii="Georgia" w:hAnsi="Georgia"/>
+          <w:sz w:val="28"/>
+          <w:szCs w:val="28"/>
+          <w:lang w:val="ru-RU"/>
+        </w:rPr>
+        <w:t xml:space="preserve">использование </w:t>
+      </w:r>
+      <w:r>
+        <w:rPr>
+          <w:rFonts w:ascii="Georgia" w:hAnsi="Georgia"/>
+          <w:sz w:val="28"/>
+          <w:szCs w:val="28"/>
+        </w:rPr>
+        <w:t>Mock</w:t>
+      </w:r>
+      <w:r>
+        <w:rPr>
+          <w:rFonts w:ascii="Georgia" w:hAnsi="Georgia"/>
+          <w:sz w:val="28"/>
+          <w:szCs w:val="28"/>
+          <w:lang w:val="ru-RU"/>
+        </w:rPr>
+        <w:t>’</w:t>
+      </w:r>
+      <w:r>
+        <w:rPr>
+          <w:rFonts w:ascii="Georgia" w:hAnsi="Georgia"/>
+          <w:sz w:val="28"/>
+          <w:szCs w:val="28"/>
+          <w:lang w:val="ru-RU"/>
+        </w:rPr>
+        <w:t>ов</w:t>
+      </w:r>
+      <w:r>
+        <w:rPr>
+          <w:rFonts w:ascii="Georgia" w:hAnsi="Georgia"/>
+          <w:sz w:val="28"/>
+          <w:szCs w:val="28"/>
+          <w:lang w:val="ru-RU"/>
+        </w:rPr>
+        <w:t xml:space="preserve"> является инструментом</w:t>
+      </w:r>
+      <w:r>
+        <w:rPr>
+          <w:rFonts w:ascii="Georgia" w:hAnsi="Georgia"/>
+          <w:sz w:val="28"/>
+          <w:szCs w:val="28"/>
+          <w:lang w:val="ru-RU"/>
+        </w:rPr>
+        <w:t xml:space="preserve"> проектирования, а не</w:t>
+      </w:r>
+      <w:r>
+        <w:rPr>
+          <w:rFonts w:ascii="Georgia" w:hAnsi="Georgia"/>
+          <w:sz w:val="28"/>
+          <w:szCs w:val="28"/>
+          <w:lang w:val="ru-RU"/>
+        </w:rPr>
+        <w:t xml:space="preserve"> тестирования. Как только мы это поймем, </w:t>
+      </w:r>
+      <w:r>
+        <w:rPr>
+          <w:rFonts w:ascii="Georgia" w:hAnsi="Georgia"/>
+          <w:sz w:val="28"/>
+          <w:szCs w:val="28"/>
+        </w:rPr>
+        <w:t>Mock</w:t>
+      </w:r>
+      <w:r>
+        <w:rPr>
+          <w:rFonts w:ascii="Georgia" w:hAnsi="Georgia"/>
+          <w:sz w:val="28"/>
+          <w:szCs w:val="28"/>
+          <w:lang w:val="ru-RU"/>
+        </w:rPr>
+        <w:t>’</w:t>
+      </w:r>
+      <w:r>
+        <w:rPr>
+          <w:rFonts w:ascii="Georgia" w:hAnsi="Georgia"/>
+          <w:sz w:val="28"/>
+          <w:szCs w:val="28"/>
+          <w:lang w:val="ru-RU"/>
+        </w:rPr>
+        <w:t>и</w:t>
+      </w:r>
+      <w:r>
+        <w:rPr>
+          <w:rFonts w:ascii="Georgia" w:hAnsi="Georgia"/>
+          <w:sz w:val="28"/>
+          <w:szCs w:val="28"/>
+          <w:lang w:val="ru-RU"/>
+        </w:rPr>
+        <w:t xml:space="preserve"> </w:t>
+      </w:r>
+      <w:r>
+        <w:rPr>
+          <w:rFonts w:ascii="Georgia" w:hAnsi="Georgia"/>
+          <w:sz w:val="28"/>
+          <w:szCs w:val="28"/>
+          <w:lang w:val="ru-RU"/>
+        </w:rPr>
+        <w:t>стану</w:t>
+      </w:r>
+      <w:r>
+        <w:rPr>
+          <w:rFonts w:ascii="Georgia" w:hAnsi="Georgia"/>
+          <w:sz w:val="28"/>
+          <w:szCs w:val="28"/>
+          <w:lang w:val="ru-RU"/>
+        </w:rPr>
+        <w:t>т отличным и</w:t>
+      </w:r>
+      <w:r>
+        <w:rPr>
+          <w:rFonts w:ascii="Georgia" w:hAnsi="Georgia"/>
+          <w:sz w:val="28"/>
+          <w:szCs w:val="28"/>
+          <w:lang w:val="ru-RU"/>
+        </w:rPr>
+        <w:t xml:space="preserve">нструментом для управления </w:t>
+      </w:r>
+      <w:r>
+        <w:rPr>
+          <w:rFonts w:ascii="Georgia" w:hAnsi="Georgia"/>
+          <w:sz w:val="28"/>
+          <w:szCs w:val="28"/>
+        </w:rPr>
+        <w:t>Macro</w:t>
+      </w:r>
+      <w:r>
+        <w:rPr>
+          <w:rFonts w:ascii="Georgia" w:hAnsi="Georgia"/>
+          <w:sz w:val="28"/>
+          <w:szCs w:val="28"/>
+          <w:lang w:val="ru-RU"/>
+        </w:rPr>
+        <w:t>-дизайном наших приложений.</w:t>
+      </w:r>
+    </w:p>
+    <w:p>
+      <w:pPr>
+        <w:spacing w:line="360" w:lineRule="auto"/>
+        <w:rPr>
+          <w:rFonts w:ascii="Georgia" w:hAnsi="Georgia"/>
+          <w:sz w:val="2"/>
+          <w:szCs w:val="2"/>
+          <w:lang w:val="ru-RU"/>
+        </w:rPr>
+      </w:pPr>
+    </w:p>
+    <w:p>
+      <w:pPr>
+        <w:spacing w:line="360" w:lineRule="auto"/>
+        <w:rPr>
+          <w:rFonts w:ascii="Georgia" w:hAnsi="Georgia"/>
+          <w:sz w:val="28"/>
+          <w:szCs w:val="28"/>
+          <w:lang w:val="ru-RU"/>
+        </w:rPr>
+      </w:pPr>
+      <w:r>
+        <w:rPr>
+          <w:rFonts w:ascii="Georgia" w:hAnsi="Georgia"/>
+          <w:sz w:val="28"/>
+          <w:szCs w:val="28"/>
+        </w:rPr>
+        <w:t>TDD</w:t>
+      </w:r>
+      <w:r>
+        <w:rPr>
+          <w:rFonts w:ascii="Georgia" w:hAnsi="Georgia"/>
+          <w:sz w:val="28"/>
+          <w:szCs w:val="28"/>
+          <w:lang w:val="ru-RU"/>
+        </w:rPr>
+        <w:t xml:space="preserve"> становится намного проще, когда мы можем </w:t>
+      </w:r>
+      <w:r>
+        <w:rPr>
+          <w:rFonts w:ascii="Georgia" w:hAnsi="Georgia"/>
+          <w:sz w:val="28"/>
+          <w:szCs w:val="28"/>
+          <w:lang w:val="ru-RU"/>
+        </w:rPr>
+        <w:t>определить</w:t>
+      </w:r>
+      <w:r>
+        <w:rPr>
+          <w:rFonts w:ascii="Georgia" w:hAnsi="Georgia"/>
+          <w:sz w:val="28"/>
+          <w:szCs w:val="28"/>
+          <w:lang w:val="ru-RU"/>
+        </w:rPr>
+        <w:t xml:space="preserve"> границы наших модулей. Быстрый анализ бизнеса и высокоуровневый дизайн непосредственно перед </w:t>
+      </w:r>
+      <w:r>
+        <w:rPr>
+          <w:rFonts w:ascii="Georgia" w:hAnsi="Georgia"/>
+          <w:sz w:val="28"/>
+          <w:szCs w:val="28"/>
+          <w:lang w:val="ru-RU"/>
+        </w:rPr>
+        <w:t>реализацией функциональной возможности</w:t>
+      </w:r>
+      <w:r>
+        <w:rPr>
+          <w:rFonts w:ascii="Georgia" w:hAnsi="Georgia"/>
+          <w:sz w:val="28"/>
+          <w:szCs w:val="28"/>
+          <w:lang w:val="ru-RU"/>
+        </w:rPr>
+        <w:t xml:space="preserve"> </w:t>
+      </w:r>
+      <w:r>
+        <w:rPr>
+          <w:rFonts w:ascii="Georgia" w:hAnsi="Georgia"/>
+          <w:sz w:val="28"/>
+          <w:szCs w:val="28"/>
+          <w:lang w:val="ru-RU"/>
+        </w:rPr>
+        <w:t>по</w:t>
+      </w:r>
+      <w:r>
+        <w:rPr>
+          <w:rFonts w:ascii="Georgia" w:hAnsi="Georgia"/>
+          <w:sz w:val="28"/>
+          <w:szCs w:val="28"/>
+          <w:lang w:val="ru-RU"/>
+        </w:rPr>
+        <w:t xml:space="preserve">может сэкономить много времени. </w:t>
+      </w:r>
+      <w:r>
+        <w:rPr>
+          <w:rFonts w:ascii="Georgia" w:hAnsi="Georgia"/>
+          <w:sz w:val="28"/>
+          <w:szCs w:val="28"/>
+          <w:lang w:val="ru-RU"/>
+        </w:rPr>
+        <w:t>И к</w:t>
+      </w:r>
+      <w:r>
+        <w:rPr>
+          <w:rFonts w:ascii="Georgia" w:hAnsi="Georgia"/>
+          <w:sz w:val="28"/>
+          <w:szCs w:val="28"/>
+          <w:lang w:val="ru-RU"/>
+        </w:rPr>
+        <w:t xml:space="preserve">ак только у нас </w:t>
+      </w:r>
+      <w:r>
+        <w:rPr>
+          <w:rFonts w:ascii="Georgia" w:hAnsi="Georgia"/>
+          <w:sz w:val="28"/>
+          <w:szCs w:val="28"/>
+          <w:lang w:val="ru-RU"/>
+        </w:rPr>
+        <w:t>появляется</w:t>
+      </w:r>
+      <w:r>
+        <w:rPr>
+          <w:rFonts w:ascii="Georgia" w:hAnsi="Georgia"/>
+          <w:sz w:val="28"/>
+          <w:szCs w:val="28"/>
+          <w:lang w:val="ru-RU"/>
+        </w:rPr>
+        <w:t xml:space="preserve"> грубый </w:t>
+      </w:r>
+      <w:r>
+        <w:rPr>
+          <w:rFonts w:ascii="Georgia" w:hAnsi="Georgia"/>
+          <w:sz w:val="28"/>
+          <w:szCs w:val="28"/>
+          <w:lang w:val="ru-RU"/>
+        </w:rPr>
+        <w:t>высокоуровневый</w:t>
+      </w:r>
+      <w:r>
+        <w:rPr>
+          <w:rFonts w:ascii="Georgia" w:hAnsi="Georgia"/>
+          <w:sz w:val="28"/>
+          <w:szCs w:val="28"/>
+          <w:lang w:val="ru-RU"/>
+        </w:rPr>
+        <w:t xml:space="preserve"> </w:t>
+      </w:r>
+      <w:r>
+        <w:rPr>
+          <w:rFonts w:ascii="Georgia" w:hAnsi="Georgia"/>
+          <w:sz w:val="28"/>
+          <w:szCs w:val="28"/>
+          <w:lang w:val="ru-RU"/>
+        </w:rPr>
+        <w:t xml:space="preserve">план, наши </w:t>
+      </w:r>
+      <w:r>
+        <w:rPr>
+          <w:rFonts w:ascii="Georgia" w:hAnsi="Georgia"/>
+          <w:sz w:val="28"/>
+          <w:szCs w:val="28"/>
+          <w:lang w:val="ru-RU"/>
+        </w:rPr>
+        <w:t>TDD</w:t>
+      </w:r>
+      <w:r>
+        <w:rPr>
+          <w:rFonts w:ascii="Georgia" w:hAnsi="Georgia"/>
+          <w:sz w:val="28"/>
+          <w:szCs w:val="28"/>
+          <w:lang w:val="ru-RU"/>
+        </w:rPr>
+        <w:t xml:space="preserve"> </w:t>
+      </w:r>
+      <w:r>
+        <w:rPr>
+          <w:rFonts w:ascii="Georgia" w:hAnsi="Georgia"/>
+          <w:sz w:val="28"/>
+          <w:szCs w:val="28"/>
+          <w:lang w:val="ru-RU"/>
+        </w:rPr>
+        <w:t>усилия становятся более целенаправленными и эффективными, почти механическими — и это хорошо.</w:t>
+      </w:r>
+    </w:p>
+    <w:p>
+      <w:pPr>
+        <w:spacing w:line="360" w:lineRule="auto"/>
+        <w:rPr>
+          <w:rFonts w:ascii="Georgia" w:hAnsi="Georgia"/>
+          <w:sz w:val="2"/>
+          <w:szCs w:val="2"/>
+          <w:lang w:val="ru-RU"/>
+        </w:rPr>
+      </w:pPr>
+    </w:p>
+    <w:p>
+      <w:pPr>
+        <w:spacing w:line="360" w:lineRule="auto"/>
+        <w:rPr>
+          <w:rFonts w:ascii="Georgia" w:hAnsi="Georgia"/>
+          <w:sz w:val="28"/>
+          <w:szCs w:val="28"/>
+          <w:lang w:val="ru-RU"/>
+        </w:rPr>
+      </w:pPr>
+      <w:r>
+        <w:rPr>
+          <w:rFonts w:ascii="Georgia" w:hAnsi="Georgia"/>
+          <w:sz w:val="28"/>
+          <w:szCs w:val="28"/>
+          <w:lang w:val="ru-RU"/>
+        </w:rPr>
+        <w:t xml:space="preserve">Но что делать, </w:t>
+      </w:r>
+      <w:r>
+        <w:rPr>
+          <w:rFonts w:ascii="Georgia" w:hAnsi="Georgia"/>
+          <w:sz w:val="28"/>
+          <w:szCs w:val="28"/>
+          <w:lang w:val="ru-RU"/>
+        </w:rPr>
+        <w:t>если</w:t>
+      </w:r>
+      <w:r>
+        <w:rPr>
+          <w:rFonts w:ascii="Georgia" w:hAnsi="Georgia"/>
+          <w:sz w:val="28"/>
+          <w:szCs w:val="28"/>
+          <w:lang w:val="ru-RU"/>
+        </w:rPr>
+        <w:t xml:space="preserve"> границы не </w:t>
+      </w:r>
+      <w:r>
+        <w:rPr>
+          <w:rFonts w:ascii="Georgia" w:hAnsi="Georgia"/>
+          <w:sz w:val="28"/>
+          <w:szCs w:val="28"/>
+          <w:lang w:val="ru-RU"/>
+        </w:rPr>
+        <w:t>так очевидны</w:t>
+      </w:r>
+      <w:r>
+        <w:rPr>
+          <w:rFonts w:ascii="Georgia" w:hAnsi="Georgia"/>
+          <w:sz w:val="28"/>
+          <w:szCs w:val="28"/>
+          <w:lang w:val="ru-RU"/>
+        </w:rPr>
+        <w:t xml:space="preserve">? Иногда мы просто не можем увидеть, как </w:t>
+      </w:r>
+      <w:r>
+        <w:rPr>
+          <w:rFonts w:ascii="Georgia" w:hAnsi="Georgia"/>
+          <w:sz w:val="28"/>
+          <w:szCs w:val="28"/>
+          <w:lang w:val="ru-RU"/>
+        </w:rPr>
+        <w:t>должно выгляде</w:t>
+      </w:r>
+      <w:r>
+        <w:rPr>
+          <w:rFonts w:ascii="Georgia" w:hAnsi="Georgia"/>
+          <w:sz w:val="28"/>
+          <w:szCs w:val="28"/>
+          <w:lang w:val="ru-RU"/>
+        </w:rPr>
+        <w:t>т</w:t>
+      </w:r>
+      <w:r>
+        <w:rPr>
+          <w:rFonts w:ascii="Georgia" w:hAnsi="Georgia"/>
+          <w:sz w:val="28"/>
+          <w:szCs w:val="28"/>
+          <w:lang w:val="ru-RU"/>
+        </w:rPr>
+        <w:t>ь</w:t>
+      </w:r>
+      <w:r>
+        <w:rPr>
+          <w:rFonts w:ascii="Georgia" w:hAnsi="Georgia"/>
+          <w:sz w:val="28"/>
+          <w:szCs w:val="28"/>
+          <w:lang w:val="ru-RU"/>
+        </w:rPr>
+        <w:t xml:space="preserve"> решение, и нам нужно исследовать. В подобных случаях забудьте о </w:t>
+      </w:r>
+      <w:r>
+        <w:rPr>
+          <w:rFonts w:ascii="Georgia" w:hAnsi="Georgia"/>
+          <w:sz w:val="28"/>
+          <w:szCs w:val="28"/>
+          <w:lang w:val="ru-RU"/>
+        </w:rPr>
+        <w:t>высокоуровневом</w:t>
+      </w:r>
+      <w:r>
+        <w:rPr>
+          <w:rFonts w:ascii="Georgia" w:hAnsi="Georgia"/>
+          <w:sz w:val="28"/>
+          <w:szCs w:val="28"/>
+          <w:lang w:val="ru-RU"/>
+        </w:rPr>
+        <w:t xml:space="preserve"> </w:t>
+      </w:r>
+      <w:r>
+        <w:rPr>
+          <w:rFonts w:ascii="Georgia" w:hAnsi="Georgia"/>
+          <w:sz w:val="28"/>
+          <w:szCs w:val="28"/>
+          <w:lang w:val="ru-RU"/>
+        </w:rPr>
+        <w:t>проект</w:t>
+      </w:r>
+      <w:r>
+        <w:rPr>
+          <w:rFonts w:ascii="Georgia" w:hAnsi="Georgia"/>
+          <w:sz w:val="28"/>
+          <w:szCs w:val="28"/>
+          <w:lang w:val="ru-RU"/>
+        </w:rPr>
+        <w:t>ировании</w:t>
+      </w:r>
+      <w:r>
+        <w:rPr>
+          <w:rFonts w:ascii="Georgia" w:hAnsi="Georgia"/>
+          <w:sz w:val="28"/>
+          <w:szCs w:val="28"/>
+          <w:lang w:val="ru-RU"/>
+        </w:rPr>
+        <w:t>,</w:t>
+      </w:r>
+      <w:r>
+        <w:rPr>
+          <w:rFonts w:ascii="Georgia" w:hAnsi="Georgia"/>
+          <w:sz w:val="28"/>
+          <w:szCs w:val="28"/>
+          <w:lang w:val="ru-RU"/>
+        </w:rPr>
+        <w:t xml:space="preserve"> переключитесь прямо на </w:t>
+      </w:r>
+      <w:r>
+        <w:rPr>
+          <w:rFonts w:ascii="Georgia" w:hAnsi="Georgia"/>
+          <w:sz w:val="28"/>
+          <w:szCs w:val="28"/>
+          <w:lang w:val="ru-RU"/>
+        </w:rPr>
+        <w:lastRenderedPageBreak/>
+        <w:t>Classicist TDD и работайте маленькими шагами, пока решение</w:t>
+      </w:r>
+      <w:r>
+        <w:rPr>
+          <w:rFonts w:ascii="Georgia" w:hAnsi="Georgia"/>
+          <w:sz w:val="28"/>
+          <w:szCs w:val="28"/>
+          <w:lang w:val="ru-RU"/>
+        </w:rPr>
+        <w:t xml:space="preserve"> не найдется</w:t>
+      </w:r>
+      <w:r>
+        <w:rPr>
+          <w:rFonts w:ascii="Georgia" w:hAnsi="Georgia"/>
+          <w:sz w:val="28"/>
+          <w:szCs w:val="28"/>
+          <w:lang w:val="ru-RU"/>
+        </w:rPr>
+        <w:t xml:space="preserve">. Если вам действительно нужно, </w:t>
+      </w:r>
+      <w:r>
+        <w:rPr>
+          <w:rFonts w:ascii="Georgia" w:hAnsi="Georgia"/>
+          <w:sz w:val="28"/>
+          <w:szCs w:val="28"/>
+          <w:lang w:val="ru-RU"/>
+        </w:rPr>
+        <w:t xml:space="preserve">вообще </w:t>
+      </w:r>
+      <w:r>
+        <w:rPr>
+          <w:rFonts w:ascii="Georgia" w:hAnsi="Georgia"/>
+          <w:sz w:val="28"/>
+          <w:szCs w:val="28"/>
+          <w:lang w:val="ru-RU"/>
+        </w:rPr>
+        <w:t>забудьте о TDD, начните печатать и посмотрите, что произойдет.</w:t>
+      </w:r>
+    </w:p>
+    <w:p>
+      <w:pPr>
+        <w:spacing w:line="360" w:lineRule="auto"/>
+        <w:rPr>
+          <w:rFonts w:ascii="Georgia" w:hAnsi="Georgia"/>
+          <w:sz w:val="2"/>
+          <w:szCs w:val="2"/>
+          <w:lang w:val="ru-RU"/>
+        </w:rPr>
+      </w:pPr>
+    </w:p>
+    <w:p>
+      <w:pPr>
+        <w:spacing w:line="360" w:lineRule="auto"/>
+        <w:rPr>
+          <w:rFonts w:ascii="Georgia" w:hAnsi="Georgia"/>
+          <w:sz w:val="28"/>
+          <w:szCs w:val="28"/>
+          <w:lang w:val="ru-RU"/>
+        </w:rPr>
+      </w:pPr>
+      <w:r>
+        <w:rPr>
+          <w:rFonts w:ascii="Georgia" w:hAnsi="Georgia"/>
+          <w:sz w:val="28"/>
+          <w:szCs w:val="28"/>
+          <w:lang w:val="ru-RU"/>
+        </w:rPr>
+        <w:t>Все д</w:t>
+      </w:r>
+      <w:r>
+        <w:rPr>
+          <w:rFonts w:ascii="Georgia" w:hAnsi="Georgia"/>
+          <w:sz w:val="28"/>
+          <w:szCs w:val="28"/>
+          <w:lang w:val="ru-RU"/>
+        </w:rPr>
+        <w:t>е</w:t>
+      </w:r>
+      <w:r>
+        <w:rPr>
+          <w:rFonts w:ascii="Georgia" w:hAnsi="Georgia"/>
+          <w:sz w:val="28"/>
+          <w:szCs w:val="28"/>
+          <w:lang w:val="ru-RU"/>
+        </w:rPr>
+        <w:t xml:space="preserve">ло в уверенности. Если я смогу четко </w:t>
+      </w:r>
+      <w:r>
+        <w:rPr>
+          <w:rFonts w:ascii="Georgia" w:hAnsi="Georgia"/>
+          <w:sz w:val="28"/>
+          <w:szCs w:val="28"/>
+          <w:lang w:val="ru-RU"/>
+        </w:rPr>
+        <w:t>представить</w:t>
+      </w:r>
+      <w:r>
+        <w:rPr>
+          <w:rFonts w:ascii="Georgia" w:hAnsi="Georgia"/>
+          <w:sz w:val="28"/>
+          <w:szCs w:val="28"/>
+          <w:lang w:val="ru-RU"/>
+        </w:rPr>
+        <w:t xml:space="preserve"> дизай</w:t>
+      </w:r>
+      <w:r>
+        <w:rPr>
+          <w:rFonts w:ascii="Georgia" w:hAnsi="Georgia"/>
+          <w:sz w:val="28"/>
+          <w:szCs w:val="28"/>
+          <w:lang w:val="ru-RU"/>
+        </w:rPr>
+        <w:t>н своих модулей и тип ассоциаций между ними</w:t>
+      </w:r>
+      <w:r>
+        <w:rPr>
+          <w:rFonts w:ascii="Georgia" w:hAnsi="Georgia"/>
+          <w:sz w:val="28"/>
+          <w:szCs w:val="28"/>
+          <w:lang w:val="ru-RU"/>
+        </w:rPr>
+        <w:t xml:space="preserve">, </w:t>
+      </w:r>
+      <w:r>
+        <w:rPr>
+          <w:rFonts w:ascii="Georgia" w:hAnsi="Georgia"/>
+          <w:sz w:val="28"/>
+          <w:szCs w:val="28"/>
+          <w:lang w:val="ru-RU"/>
+        </w:rPr>
+        <w:t xml:space="preserve">то </w:t>
+      </w:r>
+      <w:r>
+        <w:rPr>
+          <w:rFonts w:ascii="Georgia" w:hAnsi="Georgia"/>
+          <w:sz w:val="28"/>
+          <w:szCs w:val="28"/>
+          <w:lang w:val="ru-RU"/>
+        </w:rPr>
+        <w:t xml:space="preserve">я </w:t>
+      </w:r>
+      <w:r>
+        <w:rPr>
+          <w:rFonts w:ascii="Georgia" w:hAnsi="Georgia"/>
+          <w:sz w:val="28"/>
+          <w:szCs w:val="28"/>
+          <w:lang w:val="ru-RU"/>
+        </w:rPr>
+        <w:t xml:space="preserve">буду </w:t>
+      </w:r>
+      <w:r>
+        <w:rPr>
+          <w:rFonts w:ascii="Georgia" w:hAnsi="Georgia"/>
+          <w:sz w:val="28"/>
+          <w:szCs w:val="28"/>
+          <w:lang w:val="ru-RU"/>
+        </w:rPr>
+        <w:t>использовать</w:t>
+      </w:r>
+      <w:r>
+        <w:rPr>
+          <w:rFonts w:ascii="Georgia" w:hAnsi="Georgia"/>
+          <w:sz w:val="28"/>
+          <w:szCs w:val="28"/>
+          <w:lang w:val="ru-RU"/>
+        </w:rPr>
+        <w:t xml:space="preserve"> </w:t>
+      </w:r>
+      <w:r>
+        <w:rPr>
+          <w:rFonts w:ascii="Georgia" w:hAnsi="Georgia"/>
+          <w:sz w:val="28"/>
+          <w:szCs w:val="28"/>
+        </w:rPr>
+        <w:t>TDD</w:t>
+      </w:r>
+      <w:r>
+        <w:rPr>
+          <w:rFonts w:ascii="Georgia" w:hAnsi="Georgia"/>
+          <w:sz w:val="28"/>
+          <w:szCs w:val="28"/>
+          <w:lang w:val="ru-RU"/>
+        </w:rPr>
+        <w:t xml:space="preserve"> </w:t>
+      </w:r>
+      <w:r>
+        <w:rPr>
+          <w:rFonts w:ascii="Georgia" w:hAnsi="Georgia"/>
+          <w:sz w:val="28"/>
+          <w:szCs w:val="28"/>
+          <w:lang w:val="ru-RU"/>
+        </w:rPr>
+        <w:t>по направлению к этому</w:t>
+      </w:r>
+      <w:r>
+        <w:rPr>
+          <w:rFonts w:ascii="Georgia" w:hAnsi="Georgia"/>
+          <w:sz w:val="28"/>
+          <w:szCs w:val="28"/>
+          <w:lang w:val="ru-RU"/>
+        </w:rPr>
+        <w:t xml:space="preserve"> дизайну и </w:t>
+      </w:r>
+      <w:r>
+        <w:rPr>
+          <w:rFonts w:ascii="Georgia" w:hAnsi="Georgia"/>
+          <w:sz w:val="28"/>
+          <w:szCs w:val="28"/>
+        </w:rPr>
+        <w:t>Mock</w:t>
+      </w:r>
+      <w:r>
+        <w:rPr>
+          <w:rFonts w:ascii="Georgia" w:hAnsi="Georgia"/>
+          <w:sz w:val="28"/>
+          <w:szCs w:val="28"/>
+          <w:lang w:val="ru-RU"/>
+        </w:rPr>
+        <w:t>’</w:t>
+      </w:r>
+      <w:r>
+        <w:rPr>
+          <w:rFonts w:ascii="Georgia" w:hAnsi="Georgia"/>
+          <w:sz w:val="28"/>
+          <w:szCs w:val="28"/>
+          <w:lang w:val="ru-RU"/>
+        </w:rPr>
+        <w:t xml:space="preserve">и </w:t>
+      </w:r>
+      <w:r>
+        <w:rPr>
+          <w:rFonts w:ascii="Georgia" w:hAnsi="Georgia"/>
+          <w:sz w:val="28"/>
+          <w:szCs w:val="28"/>
+          <w:lang w:val="ru-RU"/>
+        </w:rPr>
+        <w:t>для проектирования взаимодействия между различными модулями. Если</w:t>
+      </w:r>
+      <w:r>
+        <w:rPr>
+          <w:rFonts w:ascii="Georgia" w:hAnsi="Georgia"/>
+          <w:sz w:val="28"/>
+          <w:szCs w:val="28"/>
+          <w:lang w:val="ru-RU"/>
+        </w:rPr>
+        <w:t xml:space="preserve"> же</w:t>
+      </w:r>
+      <w:r>
+        <w:rPr>
+          <w:rFonts w:ascii="Georgia" w:hAnsi="Georgia"/>
+          <w:sz w:val="28"/>
+          <w:szCs w:val="28"/>
+          <w:lang w:val="ru-RU"/>
+        </w:rPr>
+        <w:t xml:space="preserve"> я не вижу решения или не уверен в том, какое решение </w:t>
+      </w:r>
+      <w:r>
+        <w:rPr>
+          <w:rFonts w:ascii="Georgia" w:hAnsi="Georgia"/>
+          <w:sz w:val="28"/>
+          <w:szCs w:val="28"/>
+          <w:lang w:val="ru-RU"/>
+        </w:rPr>
+        <w:t>наиболее предпочтительно</w:t>
+      </w:r>
+      <w:r>
+        <w:rPr>
+          <w:rFonts w:ascii="Georgia" w:hAnsi="Georgia"/>
+          <w:sz w:val="28"/>
+          <w:szCs w:val="28"/>
+          <w:lang w:val="ru-RU"/>
+        </w:rPr>
+        <w:t xml:space="preserve">, </w:t>
+      </w:r>
+      <w:r>
+        <w:rPr>
+          <w:rFonts w:ascii="Georgia" w:hAnsi="Georgia"/>
+          <w:sz w:val="28"/>
+          <w:szCs w:val="28"/>
+          <w:lang w:val="ru-RU"/>
+        </w:rPr>
+        <w:t xml:space="preserve">то </w:t>
+      </w:r>
+      <w:r>
+        <w:rPr>
+          <w:rFonts w:ascii="Georgia" w:hAnsi="Georgia"/>
+          <w:sz w:val="28"/>
+          <w:szCs w:val="28"/>
+          <w:lang w:val="ru-RU"/>
+        </w:rPr>
+        <w:t>я переключаю</w:t>
+      </w:r>
+      <w:r>
+        <w:rPr>
+          <w:rFonts w:ascii="Georgia" w:hAnsi="Georgia"/>
+          <w:sz w:val="28"/>
+          <w:szCs w:val="28"/>
+          <w:lang w:val="ru-RU"/>
+        </w:rPr>
+        <w:t>сь в режим исследования</w:t>
+      </w:r>
+      <w:r>
+        <w:rPr>
+          <w:rFonts w:ascii="Georgia" w:hAnsi="Georgia"/>
+          <w:sz w:val="28"/>
+          <w:szCs w:val="28"/>
+          <w:lang w:val="ru-RU"/>
+        </w:rPr>
+        <w:t xml:space="preserve"> и работаю</w:t>
+      </w:r>
+      <w:r>
+        <w:rPr>
+          <w:rFonts w:ascii="Georgia" w:hAnsi="Georgia"/>
+          <w:sz w:val="28"/>
+          <w:szCs w:val="28"/>
+          <w:lang w:val="ru-RU"/>
+        </w:rPr>
+        <w:t xml:space="preserve"> небольшим</w:t>
+      </w:r>
+      <w:r>
+        <w:rPr>
+          <w:rFonts w:ascii="Georgia" w:hAnsi="Georgia"/>
+          <w:sz w:val="28"/>
+          <w:szCs w:val="28"/>
+          <w:lang w:val="ru-RU"/>
+        </w:rPr>
+        <w:t>и шагами</w:t>
+      </w:r>
+      <w:r>
+        <w:rPr>
+          <w:rFonts w:ascii="Georgia" w:hAnsi="Georgia"/>
+          <w:sz w:val="28"/>
+          <w:szCs w:val="28"/>
+          <w:lang w:val="ru-RU"/>
+        </w:rPr>
+        <w:t xml:space="preserve">, создавая небольшой </w:t>
+      </w:r>
+      <w:r>
+        <w:rPr>
+          <w:rFonts w:ascii="Georgia" w:hAnsi="Georgia"/>
+          <w:sz w:val="28"/>
+          <w:szCs w:val="28"/>
+          <w:lang w:val="ru-RU"/>
+        </w:rPr>
+        <w:t>беспорядок, а затем использую</w:t>
+      </w:r>
+      <w:r>
+        <w:rPr>
+          <w:rFonts w:ascii="Georgia" w:hAnsi="Georgia"/>
+          <w:sz w:val="28"/>
+          <w:szCs w:val="28"/>
+          <w:lang w:val="ru-RU"/>
+        </w:rPr>
+        <w:t xml:space="preserve"> рефакторинг, чтобы решить, как лучше организовать </w:t>
+      </w:r>
+      <w:r>
+        <w:rPr>
+          <w:rFonts w:ascii="Georgia" w:hAnsi="Georgia"/>
+          <w:sz w:val="28"/>
+          <w:szCs w:val="28"/>
+          <w:lang w:val="ru-RU"/>
+        </w:rPr>
+        <w:t>свой</w:t>
+      </w:r>
+      <w:r>
+        <w:rPr>
+          <w:rFonts w:ascii="Georgia" w:hAnsi="Georgia"/>
+          <w:sz w:val="28"/>
+          <w:szCs w:val="28"/>
+          <w:lang w:val="ru-RU"/>
+        </w:rPr>
+        <w:t xml:space="preserve"> код. Хотя это может показаться </w:t>
+      </w:r>
+      <w:r>
+        <w:rPr>
+          <w:rFonts w:ascii="Georgia" w:hAnsi="Georgia"/>
+          <w:sz w:val="28"/>
+          <w:szCs w:val="28"/>
+          <w:lang w:val="ru-RU"/>
+        </w:rPr>
+        <w:t xml:space="preserve">отличной идеей всегда </w:t>
+      </w:r>
+      <w:r>
+        <w:rPr>
+          <w:rFonts w:ascii="Georgia" w:hAnsi="Georgia"/>
+          <w:sz w:val="28"/>
+          <w:szCs w:val="28"/>
+          <w:lang w:val="ru-RU"/>
+        </w:rPr>
+        <w:t>использовать небольшие</w:t>
+      </w:r>
+      <w:r>
+        <w:rPr>
+          <w:rFonts w:ascii="Georgia" w:hAnsi="Georgia"/>
+          <w:sz w:val="28"/>
+          <w:szCs w:val="28"/>
+          <w:lang w:val="ru-RU"/>
+        </w:rPr>
+        <w:t xml:space="preserve"> </w:t>
+      </w:r>
+      <w:r>
+        <w:rPr>
+          <w:rFonts w:ascii="Georgia" w:hAnsi="Georgia"/>
+          <w:sz w:val="28"/>
+          <w:szCs w:val="28"/>
+          <w:lang w:val="ru-RU"/>
+        </w:rPr>
+        <w:t>шаг</w:t>
+      </w:r>
+      <w:r>
+        <w:rPr>
+          <w:rFonts w:ascii="Georgia" w:hAnsi="Georgia"/>
+          <w:sz w:val="28"/>
+          <w:szCs w:val="28"/>
+          <w:lang w:val="ru-RU"/>
+        </w:rPr>
+        <w:t>и</w:t>
+      </w:r>
+      <w:r>
+        <w:rPr>
+          <w:rFonts w:ascii="Georgia" w:hAnsi="Georgia"/>
+          <w:sz w:val="28"/>
+          <w:szCs w:val="28"/>
+          <w:lang w:val="ru-RU"/>
+        </w:rPr>
+        <w:t xml:space="preserve"> </w:t>
+      </w:r>
+      <w:r>
+        <w:rPr>
+          <w:rFonts w:ascii="Georgia" w:hAnsi="Georgia"/>
+          <w:sz w:val="28"/>
+          <w:szCs w:val="28"/>
+          <w:lang w:val="ru-RU"/>
+        </w:rPr>
+        <w:t>и</w:t>
+      </w:r>
       <w:bookmarkStart w:id="0" w:name="_GoBack"/>
       <w:bookmarkEnd w:id="0"/>
-    </w:p>
-    <w:p>
-      <w:pPr>
-        <w:spacing w:line="360" w:lineRule="auto"/>
-        <w:rPr>
-          <w:rFonts w:ascii="Georgia" w:hAnsi="Georgia"/>
-          <w:sz w:val="28"/>
-          <w:szCs w:val="28"/>
-          <w:lang w:val="ru-RU"/>
-        </w:rPr>
-      </w:pPr>
-      <w:r>
-        <w:rPr>
-          <w:rFonts w:ascii="Georgia" w:hAnsi="Georgia"/>
-          <w:sz w:val="28"/>
-          <w:szCs w:val="28"/>
-          <w:lang w:val="ru-RU"/>
-        </w:rPr>
-        <w:t>В процессе реализации</w:t>
-      </w:r>
-      <w:r>
-        <w:rPr>
-          <w:rFonts w:ascii="Georgia" w:hAnsi="Georgia"/>
-          <w:sz w:val="28"/>
-          <w:szCs w:val="28"/>
-          <w:lang w:val="ru-RU"/>
-        </w:rPr>
-        <w:t xml:space="preserve"> </w:t>
-      </w:r>
-      <w:r>
-        <w:rPr>
-          <w:rFonts w:ascii="Georgia" w:hAnsi="Georgia"/>
-          <w:sz w:val="28"/>
-          <w:szCs w:val="28"/>
-          <w:lang w:val="ru-RU"/>
-        </w:rPr>
-        <w:t xml:space="preserve">модуля </w:t>
-      </w:r>
-      <w:proofErr w:type="spellStart"/>
-      <w:r>
-        <w:rPr>
-          <w:rFonts w:ascii="Georgia" w:hAnsi="Georgia"/>
-          <w:sz w:val="28"/>
-          <w:szCs w:val="28"/>
-          <w:highlight w:val="lightGray"/>
-        </w:rPr>
-        <w:t>CheckoutAction</w:t>
-      </w:r>
-      <w:proofErr w:type="spellEnd"/>
-      <w:r>
-        <w:rPr>
-          <w:rFonts w:ascii="Georgia" w:hAnsi="Georgia"/>
-          <w:sz w:val="28"/>
-          <w:szCs w:val="28"/>
-          <w:lang w:val="ru-RU"/>
-        </w:rPr>
-        <w:t xml:space="preserve"> мы также определим публичны</w:t>
-      </w:r>
-      <w:r>
-        <w:rPr>
-          <w:rFonts w:ascii="Georgia" w:hAnsi="Georgia"/>
-          <w:sz w:val="28"/>
-          <w:szCs w:val="28"/>
-          <w:lang w:val="ru-RU"/>
-        </w:rPr>
-        <w:t xml:space="preserve">й интерфейс каждого модуля, с которым </w:t>
-      </w:r>
-      <w:proofErr w:type="spellStart"/>
-      <w:r>
-        <w:rPr>
-          <w:rFonts w:ascii="Georgia" w:hAnsi="Georgia"/>
-          <w:sz w:val="28"/>
-          <w:szCs w:val="28"/>
-          <w:highlight w:val="lightGray"/>
-        </w:rPr>
-        <w:t>CheckoutAction</w:t>
-      </w:r>
-      <w:proofErr w:type="spellEnd"/>
-      <w:r>
-        <w:rPr>
-          <w:rFonts w:ascii="Georgia" w:hAnsi="Georgia"/>
-          <w:sz w:val="28"/>
-          <w:szCs w:val="28"/>
-          <w:lang w:val="ru-RU"/>
-        </w:rPr>
-        <w:t xml:space="preserve"> взаимодействует</w:t>
-      </w:r>
-      <w:r>
-        <w:rPr>
-          <w:rFonts w:ascii="Georgia" w:hAnsi="Georgia"/>
-          <w:sz w:val="28"/>
-          <w:szCs w:val="28"/>
-          <w:lang w:val="ru-RU"/>
-        </w:rPr>
-        <w:t xml:space="preserve">. </w:t>
-      </w:r>
-      <w:r>
-        <w:rPr>
-          <w:rFonts w:ascii="Georgia" w:hAnsi="Georgia"/>
-          <w:sz w:val="28"/>
-          <w:szCs w:val="28"/>
-          <w:lang w:val="ru-RU"/>
-        </w:rPr>
-        <w:t xml:space="preserve">И далее необходимо </w:t>
-      </w:r>
-      <w:r>
-        <w:rPr>
-          <w:rFonts w:ascii="Georgia" w:hAnsi="Georgia"/>
-          <w:sz w:val="28"/>
-          <w:szCs w:val="28"/>
-          <w:lang w:val="ru-RU"/>
-        </w:rPr>
-        <w:t xml:space="preserve">будет думать о </w:t>
-      </w:r>
-      <w:r>
-        <w:rPr>
-          <w:rFonts w:ascii="Georgia" w:hAnsi="Georgia"/>
-          <w:sz w:val="28"/>
-          <w:szCs w:val="28"/>
-          <w:lang w:val="ru-RU"/>
-        </w:rPr>
-        <w:t>реализации</w:t>
-      </w:r>
-      <w:r>
-        <w:rPr>
-          <w:rFonts w:ascii="Georgia" w:hAnsi="Georgia"/>
-          <w:sz w:val="28"/>
-          <w:szCs w:val="28"/>
-          <w:lang w:val="ru-RU"/>
-        </w:rPr>
-        <w:t xml:space="preserve"> каждого </w:t>
-      </w:r>
-      <w:r>
-        <w:rPr>
-          <w:rFonts w:ascii="Georgia" w:hAnsi="Georgia"/>
-          <w:sz w:val="28"/>
-          <w:szCs w:val="28"/>
-          <w:lang w:val="ru-RU"/>
-        </w:rPr>
-        <w:t>из этих модулей</w:t>
+      <w:r>
+        <w:rPr>
+          <w:rFonts w:ascii="Georgia" w:hAnsi="Georgia"/>
+          <w:sz w:val="28"/>
+          <w:szCs w:val="28"/>
+          <w:lang w:val="ru-RU"/>
+        </w:rPr>
+        <w:t xml:space="preserve"> рефакторинг</w:t>
       </w:r>
       <w:r>
         <w:rPr>
@@ -11202,75 +13064,17 @@
           <w:szCs w:val="28"/>
           <w:lang w:val="ru-RU"/>
         </w:rPr>
-        <w:t>будучи уверенным</w:t>
-      </w:r>
-      <w:r>
-        <w:rPr>
-          <w:rFonts w:ascii="Georgia" w:hAnsi="Georgia"/>
-          <w:sz w:val="28"/>
-          <w:szCs w:val="28"/>
-          <w:lang w:val="ru-RU"/>
-        </w:rPr>
-        <w:t>, что ничто другое не будет затронуто</w:t>
-      </w:r>
-      <w:r>
-        <w:rPr>
-          <w:rFonts w:ascii="Georgia" w:hAnsi="Georgia"/>
-          <w:sz w:val="28"/>
-          <w:szCs w:val="28"/>
-          <w:lang w:val="ru-RU"/>
-        </w:rPr>
-        <w:t>, т.е.</w:t>
-      </w:r>
-      <w:r>
-        <w:rPr>
-          <w:rFonts w:ascii="Georgia" w:hAnsi="Georgia"/>
-          <w:sz w:val="28"/>
-          <w:szCs w:val="28"/>
-          <w:lang w:val="ru-RU"/>
-        </w:rPr>
-        <w:t xml:space="preserve"> </w:t>
-      </w:r>
-      <w:r>
-        <w:rPr>
-          <w:rFonts w:ascii="Georgia" w:hAnsi="Georgia"/>
-          <w:sz w:val="28"/>
-          <w:szCs w:val="28"/>
-          <w:lang w:val="ru-RU"/>
-        </w:rPr>
-        <w:t>пока не будет изменен</w:t>
-      </w:r>
-      <w:r>
-        <w:rPr>
-          <w:rFonts w:ascii="Georgia" w:hAnsi="Georgia"/>
-          <w:sz w:val="28"/>
-          <w:szCs w:val="28"/>
-          <w:lang w:val="ru-RU"/>
-        </w:rPr>
-        <w:t xml:space="preserve"> их публичный интерфейс.</w:t>
-      </w:r>
-    </w:p>
-    <w:p>
-      <w:pPr>
-        <w:spacing w:line="360" w:lineRule="auto"/>
-        <w:rPr>
-          <w:rFonts w:ascii="Georgia" w:hAnsi="Georgia"/>
-          <w:sz w:val="28"/>
-          <w:szCs w:val="28"/>
-          <w:lang w:val="ru-RU"/>
-        </w:rPr>
-      </w:pPr>
-    </w:p>
-    <w:p>
-      <w:pPr>
-        <w:spacing w:line="360" w:lineRule="auto"/>
-        <w:rPr>
-          <w:rFonts w:ascii="Georgia" w:hAnsi="Georgia"/>
-          <w:sz w:val="28"/>
-          <w:szCs w:val="28"/>
-          <w:lang w:val="ru-RU"/>
-        </w:rPr>
-      </w:pPr>
+        <w:t xml:space="preserve">но </w:t>
+      </w:r>
+      <w:r>
+        <w:rPr>
+          <w:rFonts w:ascii="Georgia" w:hAnsi="Georgia"/>
+          <w:sz w:val="28"/>
+          <w:szCs w:val="28"/>
+          <w:lang w:val="ru-RU"/>
+        </w:rPr>
+        <w:t>я нахожу это чрезвычайно медленным и неэффективным, поэтому я смешиваю разные стили TDD.</w:t>
+      </w:r>
     </w:p>
     <w:p>
       <w:pPr>
@@ -15738,7 +17542,7 @@
 </file>
 
 <file path=customXml/itemProps1.xml><?xml version="1.0" encoding="utf-8"?>
-<ds:datastoreItem xmlns:ds="http://schemas.openxmlformats.org/officeDocument/2006/customXml" ds:itemID="{D3655D7A-B376-4503-81CB-A3AE167AF079}">
+<ds:datastoreItem xmlns:ds="http://schemas.openxmlformats.org/officeDocument/2006/customXml" ds:itemID="{CDB57790-605F-4821-A5DC-2BD2E59E96B8}">
   <ds:schemaRefs>
     <ds:schemaRef ds:uri="http://schemas.openxmlformats.org/officeDocument/2006/bibliography"/>
   </ds:schemaRefs>

</xml_diff>